<commit_message>
1, 2, 3 beginning
</commit_message>
<xml_diff>
--- a/draft.docx
+++ b/draft.docx
@@ -238,7 +238,7 @@
     </w:p>
     <w:tbl>
       <w:tblPr>
-        <w:tblStyle w:val="11"/>
+        <w:tblStyle w:val="12"/>
         <w:tblW w:w="0" w:type="auto"/>
         <w:jc w:val="center"/>
         <w:tblBorders>
@@ -1071,19 +1071,7 @@
           <w:szCs w:val="24"/>
           <w:lang w:val="en-US" w:eastAsia="zh-CN"/>
         </w:rPr>
-        <w:t>• 计算机系统组织 → 云计算；• 计</w:t>
-      </w:r>
-      <w:bookmarkStart w:id="1" w:name="_GoBack"/>
-      <w:bookmarkEnd w:id="1"/>
-      <w:r>
-        <w:rPr>
-          <w:rFonts w:hint="eastAsia" w:ascii="黑体" w:hAnsi="黑体" w:eastAsia="黑体"/>
-          <w:color w:val="auto"/>
-          <w:sz w:val="24"/>
-          <w:szCs w:val="24"/>
-          <w:lang w:val="en-US" w:eastAsia="zh-CN"/>
-        </w:rPr>
-        <w:t>算方法 → 机器学习</w:t>
+        <w:t>• 计算机系统组织 → 云计算；• 计算方法 → 机器学习</w:t>
       </w:r>
     </w:p>
     <w:p>
@@ -1151,8 +1139,8 @@
         <w:spacing w:before="120" w:after="120" w:line="400" w:lineRule="exact"/>
         <w:textAlignment w:val="auto"/>
         <w:rPr>
-          <w:rFonts w:hint="eastAsia" w:eastAsiaTheme="minorHAnsi"/>
-          <w:color w:val="FF0000"/>
+          <w:rFonts w:hint="eastAsia" w:ascii="黑体" w:hAnsi="黑体" w:eastAsia="黑体" w:cs="黑体"/>
+          <w:color w:val="auto"/>
           <w:sz w:val="24"/>
           <w:szCs w:val="24"/>
           <w:lang w:val="en-US" w:eastAsia="zh-CN"/>
@@ -1160,22 +1148,12 @@
       </w:pPr>
       <w:r>
         <w:rPr>
-          <w:rFonts w:hint="eastAsia" w:eastAsiaTheme="minorHAnsi"/>
-          <w:color w:val="FF0000"/>
+          <w:rFonts w:hint="eastAsia" w:ascii="黑体" w:hAnsi="黑体" w:eastAsia="黑体" w:cs="黑体"/>
+          <w:color w:val="auto"/>
           <w:sz w:val="24"/>
           <w:szCs w:val="24"/>
         </w:rPr>
         <w:t>1. 引言</w:t>
-      </w:r>
-      <w:r>
-        <w:rPr>
-          <w:rFonts w:hint="eastAsia" w:eastAsiaTheme="minorHAnsi"/>
-          <w:color w:val="FF0000"/>
-          <w:sz w:val="24"/>
-          <w:szCs w:val="24"/>
-          <w:lang w:val="en-US" w:eastAsia="zh-CN"/>
-        </w:rPr>
-        <w:t xml:space="preserve"> （每节的标题与原文对应即可，节标题无缩进，可比正文字体大一些）</w:t>
       </w:r>
     </w:p>
     <w:p>
@@ -1197,8 +1175,8 @@
         <w:ind w:left="0" w:firstLine="480" w:firstLineChars="200"/>
         <w:textAlignment w:val="auto"/>
         <w:rPr>
-          <w:rFonts w:hint="default" w:ascii="Times New Roman" w:hAnsi="Times New Roman" w:eastAsia="宋体" w:cs="Times New Roman"/>
-          <w:color w:val="FF0000"/>
+          <w:rFonts w:hint="eastAsia" w:ascii="宋体" w:hAnsi="宋体" w:eastAsia="宋体" w:cs="宋体"/>
+          <w:color w:val="auto"/>
           <w:sz w:val="24"/>
           <w:szCs w:val="28"/>
           <w:lang w:val="en-US"/>
@@ -1206,13 +1184,13 @@
       </w:pPr>
       <w:r>
         <w:rPr>
-          <w:rFonts w:hint="default" w:ascii="Times New Roman" w:hAnsi="Times New Roman" w:eastAsia="宋体" w:cs="Times New Roman"/>
-          <w:color w:val="FF0000"/>
-          <w:sz w:val="24"/>
-          <w:szCs w:val="28"/>
-          <w:lang w:val="en-US" w:eastAsia="zh-CN"/>
-        </w:rPr>
-        <w:t>*****第一段，按原文分段一样，段落首行缩进2字符；字体，宋体；正文字体大小为 小四，排版整齐即可。</w:t>
+          <w:rFonts w:hint="eastAsia" w:ascii="宋体" w:hAnsi="宋体" w:eastAsia="宋体" w:cs="宋体"/>
+          <w:color w:val="auto"/>
+          <w:sz w:val="24"/>
+          <w:szCs w:val="28"/>
+          <w:lang w:val="en-US"/>
+        </w:rPr>
+        <w:t>机器学习 (ML) 领域经历了令人瞩目的增长，这主要得益于日益复杂的模型 [7, 12, 51] 和大型数据集 [10] 的发展。由于训练这些模型需要大量的计算能力和内存，因此跨多个节点和 GPU 的分布式训练方法逐渐受到重视 [26]。然而，大规模分布式学习成本高昂，需要数据中心级 GPU [30]（单价超过 10,000 美元）、GPU 之间的高速互连（例如 NVLink 或 NVSwitch [31]）以及速度高达 800 Gbps 的 GPU 专用网络 [45]。</w:t>
       </w:r>
     </w:p>
     <w:p>
@@ -1234,38 +1212,22 @@
         <w:ind w:left="0" w:firstLine="480" w:firstLineChars="200"/>
         <w:textAlignment w:val="auto"/>
         <w:rPr>
-          <w:rFonts w:hint="default" w:ascii="Times New Roman" w:hAnsi="Times New Roman" w:eastAsia="宋体" w:cs="Times New Roman"/>
-          <w:sz w:val="24"/>
-          <w:szCs w:val="28"/>
-        </w:rPr>
-      </w:pPr>
-      <w:r>
-        <w:rPr>
-          <w:rFonts w:hint="default" w:ascii="Times New Roman" w:hAnsi="Times New Roman" w:eastAsia="宋体" w:cs="Times New Roman"/>
-          <w:color w:val="FF0000"/>
-          <w:sz w:val="24"/>
-          <w:szCs w:val="28"/>
-          <w:lang w:val="en-US" w:eastAsia="zh-CN"/>
-        </w:rPr>
-        <w:t>***第二段翻译，与原文分段一样。</w:t>
-      </w:r>
-      <w:r>
-        <w:rPr>
-          <w:rFonts w:hint="eastAsia" w:ascii="Times New Roman" w:hAnsi="Times New Roman" w:eastAsia="宋体" w:cs="Times New Roman"/>
-          <w:color w:val="FF0000"/>
-          <w:sz w:val="24"/>
-          <w:szCs w:val="28"/>
-          <w:lang w:val="en-US" w:eastAsia="zh-CN"/>
-        </w:rPr>
-        <w:t>如</w:t>
-      </w:r>
-      <w:r>
-        <w:rPr>
-          <w:rFonts w:hint="default" w:ascii="Times New Roman" w:hAnsi="Times New Roman" w:eastAsia="宋体" w:cs="Times New Roman"/>
-          <w:sz w:val="24"/>
-          <w:szCs w:val="28"/>
-        </w:rPr>
-        <w:t>五十年来，图像去噪技术都备受关注。最初，非线性和非自适应被用于图像应用。与线性滤波器不同，非线性滤波器可以保留边缘信息以抑制噪声。</w:t>
+          <w:rFonts w:hint="eastAsia" w:ascii="宋体" w:hAnsi="宋体" w:eastAsia="宋体" w:cs="宋体"/>
+          <w:color w:val="auto"/>
+          <w:sz w:val="24"/>
+          <w:szCs w:val="28"/>
+          <w:lang w:val="en-US"/>
+        </w:rPr>
+      </w:pPr>
+      <w:r>
+        <w:rPr>
+          <w:rFonts w:hint="eastAsia" w:ascii="宋体" w:hAnsi="宋体" w:eastAsia="宋体" w:cs="宋体"/>
+          <w:color w:val="auto"/>
+          <w:sz w:val="24"/>
+          <w:szCs w:val="28"/>
+          <w:lang w:val="en-US"/>
+        </w:rPr>
+        <w:t>许多人工智能研究人员由于消费级 GPU 的成本效益，在实验室规模的环境中利用它们进行训练 [11]。例如，RTX 4090 的训练速度仅为数据中心级 A100 GPU 的五分之一，但训练速度却达到了后者的 73%。</w:t>
       </w:r>
     </w:p>
     <w:p>
@@ -1287,22 +1249,22 @@
         <w:ind w:left="0" w:firstLine="480" w:firstLineChars="200"/>
         <w:textAlignment w:val="auto"/>
         <w:rPr>
-          <w:rFonts w:hint="default" w:ascii="Times New Roman" w:hAnsi="Times New Roman" w:eastAsia="宋体" w:cs="Times New Roman"/>
-          <w:color w:val="FF0000"/>
-          <w:sz w:val="24"/>
-          <w:szCs w:val="28"/>
-          <w:lang w:val="en-US" w:eastAsia="zh-CN"/>
-        </w:rPr>
-      </w:pPr>
-      <w:r>
-        <w:rPr>
-          <w:rFonts w:hint="default" w:ascii="Times New Roman" w:hAnsi="Times New Roman" w:eastAsia="宋体" w:cs="Times New Roman"/>
-          <w:color w:val="FF0000"/>
-          <w:sz w:val="24"/>
-          <w:szCs w:val="28"/>
-          <w:lang w:val="en-US" w:eastAsia="zh-CN"/>
-        </w:rPr>
-        <w:t>***第N段翻译</w:t>
+          <w:rFonts w:hint="eastAsia" w:ascii="宋体" w:hAnsi="宋体" w:eastAsia="宋体" w:cs="宋体"/>
+          <w:color w:val="auto"/>
+          <w:sz w:val="24"/>
+          <w:szCs w:val="28"/>
+          <w:lang w:val="en-US"/>
+        </w:rPr>
+      </w:pPr>
+      <w:r>
+        <w:rPr>
+          <w:rFonts w:hint="eastAsia" w:ascii="宋体" w:hAnsi="宋体" w:eastAsia="宋体" w:cs="宋体"/>
+          <w:color w:val="auto"/>
+          <w:sz w:val="24"/>
+          <w:szCs w:val="28"/>
+          <w:lang w:val="en-US"/>
+        </w:rPr>
+        <w:t>然而，使用消费级GPU进行分布式训练速度极慢，因为梯度交换常常受限于稀缺的网络带宽，最终导致GPU利用率不足[2]。这种瓶颈在混合集群环境中更为严重，因为研究人员会使用有限的云端GPU实例来增强本地实验室资源，并且通过带宽受限且波动较大的广域网(WAN)在多个集群间协作训练单个模型[20]（图1）。</w:t>
       </w:r>
     </w:p>
     <w:p>
@@ -1324,35 +1286,30 @@
         <w:ind w:left="0" w:firstLine="480" w:firstLineChars="200"/>
         <w:textAlignment w:val="auto"/>
         <w:rPr>
-          <w:rFonts w:hint="default" w:ascii="Times New Roman" w:hAnsi="Times New Roman" w:eastAsia="宋体" w:cs="Times New Roman"/>
-          <w:color w:val="FF0000"/>
-          <w:sz w:val="24"/>
-          <w:szCs w:val="28"/>
-          <w:lang w:val="en-US" w:eastAsia="zh-CN"/>
-        </w:rPr>
-      </w:pPr>
-      <w:r>
-        <w:rPr>
-          <w:rFonts w:hint="default" w:ascii="Times New Roman" w:hAnsi="Times New Roman" w:eastAsia="宋体" w:cs="Times New Roman"/>
-          <w:color w:val="FF0000"/>
-          <w:sz w:val="24"/>
-          <w:szCs w:val="28"/>
-          <w:lang w:val="en-US" w:eastAsia="zh-CN"/>
-        </w:rPr>
-        <w:t>如果原文中有小标题，按照原文形式和顺序编排即可。例如：</w:t>
-      </w:r>
-    </w:p>
-    <w:p>
-      <w:pPr>
-        <w:pStyle w:val="16"/>
+          <w:rFonts w:hint="eastAsia" w:ascii="宋体" w:hAnsi="宋体" w:eastAsia="宋体" w:cs="宋体"/>
+          <w:color w:val="auto"/>
+          <w:sz w:val="24"/>
+          <w:szCs w:val="28"/>
+          <w:lang w:val="en-US"/>
+        </w:rPr>
+      </w:pPr>
+      <w:r>
+        <w:rPr>
+          <w:rFonts w:hint="eastAsia" w:ascii="宋体" w:hAnsi="宋体" w:eastAsia="宋体" w:cs="宋体"/>
+          <w:color w:val="auto"/>
+          <w:sz w:val="24"/>
+          <w:szCs w:val="28"/>
+          <w:lang w:val="en-US"/>
+        </w:rPr>
+        <w:t>现有的加速训练方法，例如梯度压缩[3, 4, 14, 19, 38, 43, 48]和流水线技术[23, 33, 41, 46, 53]，需要在具有100Gbps以上GPU间连接的数据中心环境中运行。这些解决方案需要至少25Gbps的节点间带宽[41, 45, 46]才能实现高效率。然而，在带宽低几个数量级的典型广域网环境中，这些方法面临着巨大的挑战。首先，在依赖同步更新的系统中，即使采用压缩，现有流水线也会因梯度传输时间延长而失效，导致GPU流水线停滞。其次，依赖异步更新的系统[8, 49, 52, 54]会导致数据过度滞后，显著降低模型收敛速度。</w:t>
+      </w:r>
+    </w:p>
+    <w:p>
+      <w:pPr>
         <w:keepNext w:val="0"/>
         <w:keepLines w:val="0"/>
         <w:pageBreakBefore w:val="0"/>
         <w:widowControl w:val="0"/>
-        <w:numPr>
-          <w:ilvl w:val="0"/>
-          <w:numId w:val="0"/>
-        </w:numPr>
         <w:kinsoku/>
         <w:wordWrap/>
         <w:overflowPunct/>
@@ -1363,66 +1320,141 @@
         <w:adjustRightInd/>
         <w:snapToGrid/>
         <w:spacing w:line="400" w:lineRule="exact"/>
-        <w:ind w:left="0" w:leftChars="0" w:firstLine="480" w:firstLineChars="200"/>
-        <w:textAlignment w:val="auto"/>
+        <w:ind w:left="0" w:firstLine="480" w:firstLineChars="200"/>
+        <w:textAlignment w:val="auto"/>
+      </w:pPr>
+      <w:r>
         <w:rPr>
           <w:rFonts w:hint="default" w:ascii="Times New Roman" w:hAnsi="Times New Roman" w:eastAsia="宋体" w:cs="Times New Roman"/>
-          <w:color w:val="FF0000"/>
-          <w:sz w:val="24"/>
-          <w:szCs w:val="28"/>
-        </w:rPr>
-      </w:pPr>
-      <w:r>
+          <w:sz w:val="24"/>
+          <w:szCs w:val="28"/>
+        </w:rPr>
+        <w:t>五十年来，图像去噪技术都备受关注。最初，非线性和非自适应被用于图像应用。与线性滤波器不同，非线性滤波器可以保留边缘信息以抑制噪声。</w:t>
+      </w:r>
+      <w:r>
+        <w:drawing>
+          <wp:anchor distT="0" distB="0" distL="114935" distR="114935" simplePos="0" relativeHeight="251660288" behindDoc="0" locked="0" layoutInCell="1" allowOverlap="1">
+            <wp:simplePos x="0" y="0"/>
+            <wp:positionH relativeFrom="page">
+              <wp:align>center</wp:align>
+            </wp:positionH>
+            <wp:positionV relativeFrom="paragraph">
+              <wp:posOffset>582930</wp:posOffset>
+            </wp:positionV>
+            <wp:extent cx="5262245" cy="1422400"/>
+            <wp:effectExtent l="0" t="0" r="20955" b="0"/>
+            <wp:wrapTopAndBottom/>
+            <wp:docPr id="155" name="图片 2"/>
+            <wp:cNvGraphicFramePr>
+              <a:graphicFrameLocks xmlns:a="http://schemas.openxmlformats.org/drawingml/2006/main" noChangeAspect="1"/>
+            </wp:cNvGraphicFramePr>
+            <a:graphic xmlns:a="http://schemas.openxmlformats.org/drawingml/2006/main">
+              <a:graphicData uri="http://schemas.openxmlformats.org/drawingml/2006/picture">
+                <pic:pic xmlns:pic="http://schemas.openxmlformats.org/drawingml/2006/picture">
+                  <pic:nvPicPr>
+                    <pic:cNvPr id="155" name="图片 2"/>
+                    <pic:cNvPicPr>
+                      <a:picLocks noChangeAspect="1"/>
+                    </pic:cNvPicPr>
+                  </pic:nvPicPr>
+                  <pic:blipFill>
+                    <a:blip r:embed="rId6"/>
+                    <a:stretch>
+                      <a:fillRect/>
+                    </a:stretch>
+                  </pic:blipFill>
+                  <pic:spPr>
+                    <a:xfrm>
+                      <a:off x="0" y="0"/>
+                      <a:ext cx="5262245" cy="1422400"/>
+                    </a:xfrm>
+                    <a:prstGeom prst="rect">
+                      <a:avLst/>
+                    </a:prstGeom>
+                    <a:noFill/>
+                    <a:ln>
+                      <a:noFill/>
+                    </a:ln>
+                  </pic:spPr>
+                </pic:pic>
+              </a:graphicData>
+            </a:graphic>
+          </wp:anchor>
+        </w:drawing>
+      </w:r>
+    </w:p>
+    <w:p>
+      <w:pPr>
+        <w:jc w:val="center"/>
         <w:rPr>
           <w:rFonts w:hint="default" w:ascii="Times New Roman" w:hAnsi="Times New Roman" w:eastAsia="宋体" w:cs="Times New Roman"/>
-          <w:color w:val="FF0000"/>
-          <w:kern w:val="2"/>
-          <w:sz w:val="24"/>
-          <w:szCs w:val="28"/>
-          <w:lang w:val="en-US" w:eastAsia="zh-CN" w:bidi="ar-SA"/>
-        </w:rPr>
-        <w:t>1.</w:t>
-      </w:r>
+          <w:sz w:val="21"/>
+          <w:szCs w:val="21"/>
+        </w:rPr>
+      </w:pPr>
       <w:r>
         <w:rPr>
           <w:rFonts w:hint="default" w:ascii="Times New Roman" w:hAnsi="Times New Roman" w:eastAsia="宋体" w:cs="Times New Roman"/>
-          <w:color w:val="FF0000"/>
-          <w:sz w:val="24"/>
-          <w:szCs w:val="28"/>
-        </w:rPr>
-        <w:t>本文</w:t>
+          <w:sz w:val="21"/>
+          <w:szCs w:val="21"/>
+        </w:rPr>
+        <w:t>图</w:t>
       </w:r>
       <w:r>
         <w:rPr>
           <w:rFonts w:hint="default" w:ascii="Times New Roman" w:hAnsi="Times New Roman" w:eastAsia="宋体" w:cs="Times New Roman"/>
-          <w:color w:val="FF0000"/>
-          <w:sz w:val="24"/>
-          <w:szCs w:val="28"/>
-          <w:lang w:val="en-US" w:eastAsia="zh-CN"/>
-        </w:rPr>
-        <w:t>***</w:t>
+          <w:sz w:val="21"/>
+          <w:szCs w:val="21"/>
+        </w:rPr>
+        <w:fldChar w:fldCharType="begin"/>
       </w:r>
       <w:r>
         <w:rPr>
           <w:rFonts w:hint="default" w:ascii="Times New Roman" w:hAnsi="Times New Roman" w:eastAsia="宋体" w:cs="Times New Roman"/>
-          <w:color w:val="FF0000"/>
-          <w:sz w:val="24"/>
-          <w:szCs w:val="28"/>
-        </w:rPr>
-        <w:t>。</w:t>
-      </w:r>
-    </w:p>
-    <w:p>
-      <w:pPr>
-        <w:pStyle w:val="16"/>
+          <w:sz w:val="21"/>
+          <w:szCs w:val="21"/>
+        </w:rPr>
+        <w:instrText xml:space="preserve"> SEQ 图 \* ARABIC \s 1 </w:instrText>
+      </w:r>
+      <w:r>
+        <w:rPr>
+          <w:rFonts w:hint="default" w:ascii="Times New Roman" w:hAnsi="Times New Roman" w:eastAsia="宋体" w:cs="Times New Roman"/>
+          <w:sz w:val="21"/>
+          <w:szCs w:val="21"/>
+        </w:rPr>
+        <w:fldChar w:fldCharType="separate"/>
+      </w:r>
+      <w:r>
+        <w:rPr>
+          <w:rFonts w:hint="default" w:ascii="Times New Roman" w:hAnsi="Times New Roman" w:eastAsia="宋体" w:cs="Times New Roman"/>
+          <w:sz w:val="21"/>
+          <w:szCs w:val="21"/>
+        </w:rPr>
+        <w:t>1</w:t>
+      </w:r>
+      <w:r>
+        <w:rPr>
+          <w:rFonts w:hint="default" w:ascii="Times New Roman" w:hAnsi="Times New Roman" w:eastAsia="宋体" w:cs="Times New Roman"/>
+          <w:sz w:val="21"/>
+          <w:szCs w:val="21"/>
+        </w:rPr>
+        <w:fldChar w:fldCharType="end"/>
+      </w:r>
+      <w:r>
+        <w:rPr>
+          <w:rFonts w:hint="default" w:ascii="Times New Roman" w:hAnsi="Times New Roman" w:eastAsia="宋体" w:cs="Times New Roman"/>
+          <w:sz w:val="21"/>
+          <w:szCs w:val="21"/>
+        </w:rPr>
+        <w:t>:一个包含两个本地实验室集群和一个云集群的多集群环境。</w:t>
+      </w:r>
+    </w:p>
+    <w:p>
+      <w:pPr>
         <w:keepNext w:val="0"/>
         <w:keepLines w:val="0"/>
         <w:pageBreakBefore w:val="0"/>
         <w:widowControl w:val="0"/>
-        <w:numPr>
-          <w:ilvl w:val="0"/>
-          <w:numId w:val="0"/>
-        </w:numPr>
         <w:kinsoku/>
         <w:wordWrap/>
         <w:overflowPunct/>
@@ -1433,36 +1465,249 @@
         <w:adjustRightInd/>
         <w:snapToGrid/>
         <w:spacing w:line="400" w:lineRule="exact"/>
-        <w:ind w:left="0" w:leftChars="0" w:firstLine="480" w:firstLineChars="200"/>
+        <w:ind w:left="0" w:firstLine="480" w:firstLineChars="200"/>
         <w:textAlignment w:val="auto"/>
         <w:rPr>
           <w:rFonts w:hint="default" w:ascii="Times New Roman" w:hAnsi="Times New Roman" w:eastAsia="宋体" w:cs="Times New Roman"/>
-          <w:color w:val="FF0000"/>
-          <w:sz w:val="24"/>
-          <w:szCs w:val="28"/>
-          <w:lang w:val="en-US" w:eastAsia="zh-CN"/>
+          <w:sz w:val="24"/>
+          <w:szCs w:val="28"/>
+          <w:lang w:val="en-US"/>
         </w:rPr>
       </w:pPr>
       <w:r>
         <w:rPr>
           <w:rFonts w:hint="default" w:ascii="Times New Roman" w:hAnsi="Times New Roman" w:eastAsia="宋体" w:cs="Times New Roman"/>
-          <w:color w:val="FF0000"/>
-          <w:kern w:val="2"/>
-          <w:sz w:val="24"/>
-          <w:szCs w:val="28"/>
-          <w:lang w:val="en-US" w:eastAsia="zh-CN" w:bidi="ar-SA"/>
-        </w:rPr>
-        <w:t>2.</w:t>
-      </w:r>
-      <w:r>
+          <w:sz w:val="24"/>
+          <w:szCs w:val="28"/>
+        </w:rPr>
+        <w:t>本文提出了 StellaTrain，这是首个用于分布式训练的框架，旨在最大限度地缩短模型在广域网 (WAN) 分隔的多集群环境中的训练时间。它也是首个在多云环境中实现接近最优训练速度的框架。我们引入了两个关键技术来实现如此高的训练速度。首先，StellaTrain 采用梯度压缩技术，在低带宽环境下有效利用网络，并利用由此产生的梯度稀疏性来设计计算高效的压缩和优化方法。</w:t>
+      </w:r>
+    </w:p>
+    <w:p>
+      <w:pPr>
+        <w:keepNext w:val="0"/>
+        <w:keepLines w:val="0"/>
+        <w:pageBreakBefore w:val="0"/>
+        <w:widowControl w:val="0"/>
+        <w:kinsoku/>
+        <w:wordWrap/>
+        <w:overflowPunct/>
+        <w:topLinePunct w:val="0"/>
+        <w:autoSpaceDE/>
+        <w:autoSpaceDN/>
+        <w:bidi w:val="0"/>
+        <w:adjustRightInd/>
+        <w:snapToGrid/>
+        <w:spacing w:line="400" w:lineRule="exact"/>
+        <w:ind w:left="0" w:firstLine="480" w:firstLineChars="200"/>
+        <w:textAlignment w:val="auto"/>
         <w:rPr>
           <w:rFonts w:hint="default" w:ascii="Times New Roman" w:hAnsi="Times New Roman" w:eastAsia="宋体" w:cs="Times New Roman"/>
-          <w:color w:val="FF0000"/>
-          <w:sz w:val="24"/>
-          <w:szCs w:val="28"/>
-          <w:lang w:val="en-US" w:eastAsia="zh-CN"/>
-        </w:rPr>
-        <w:t>本文***</w:t>
+          <w:sz w:val="24"/>
+          <w:szCs w:val="28"/>
+        </w:rPr>
+      </w:pPr>
+      <w:r>
+        <w:rPr>
+          <w:rFonts w:hint="default" w:ascii="Times New Roman" w:hAnsi="Times New Roman" w:eastAsia="宋体" w:cs="Times New Roman"/>
+          <w:sz w:val="24"/>
+          <w:szCs w:val="28"/>
+        </w:rPr>
+        <w:t>在 99% 的压缩率下，优化速度提升了 128 倍，从而可以将优化任务卸载到 CPU 上，进一步简化训练流程。其次，StellaTrain 引入了逐层部分延迟机制，即某些层立即接收梯度更新，而其他层则延迟一次迭代。这确保梯度更新以最小的延迟同步执行，并且压缩梯度的传输与计算完全交错进行。</w:t>
+      </w:r>
+    </w:p>
+    <w:p>
+      <w:pPr>
+        <w:keepNext w:val="0"/>
+        <w:keepLines w:val="0"/>
+        <w:pageBreakBefore w:val="0"/>
+        <w:widowControl w:val="0"/>
+        <w:kinsoku/>
+        <w:wordWrap/>
+        <w:overflowPunct/>
+        <w:topLinePunct w:val="0"/>
+        <w:autoSpaceDE/>
+        <w:autoSpaceDN/>
+        <w:bidi w:val="0"/>
+        <w:adjustRightInd/>
+        <w:snapToGrid/>
+        <w:spacing w:line="400" w:lineRule="exact"/>
+        <w:ind w:left="0" w:firstLine="480" w:firstLineChars="200"/>
+        <w:textAlignment w:val="auto"/>
+        <w:rPr>
+          <w:rFonts w:hint="default" w:ascii="Times New Roman" w:hAnsi="Times New Roman" w:eastAsia="宋体" w:cs="Times New Roman"/>
+          <w:sz w:val="24"/>
+          <w:szCs w:val="28"/>
+        </w:rPr>
+      </w:pPr>
+      <w:r>
+        <w:rPr>
+          <w:rFonts w:hint="default" w:ascii="Times New Roman" w:hAnsi="Times New Roman" w:eastAsia="宋体" w:cs="Times New Roman"/>
+          <w:sz w:val="24"/>
+          <w:szCs w:val="28"/>
+        </w:rPr>
+        <w:t>然而，同时引入部分延迟和压缩带来了新的挑战。与依赖同步更新的现有系统相比，部分延迟的使用使得收敛速度对压缩率和训练批次大小更加敏感。这意味着盲目地优化 GPU 利用率可能无法在我们的环境中最大限度地缩短达到准确所需的时间。此外，超参数（例如批次大小和压缩率）的最优值会随着 WAN 带宽的变化而动态变化，因此必须实时调整这些参数。例如，WAN 带宽降低需要更高的压缩率和/或更大的批次大小，但这些调整可能会影响收敛速度，因此需要仔细的实时优化。为此，我们重新评估了各种超参数在“陈旧性”条件下对 TTA 的两个关键决定因素——收敛速度和迭代速度——的影响。最后，为了在给定当前带宽的情况下找到最佳批大小和压缩率，StellaTrain 采用了贝叶斯优化和 Nelder-Mead 方法，该方法能够有效地从庞大的搜索空间中找到最优解。</w:t>
+      </w:r>
+    </w:p>
+    <w:p>
+      <w:pPr>
+        <w:keepNext w:val="0"/>
+        <w:keepLines w:val="0"/>
+        <w:pageBreakBefore w:val="0"/>
+        <w:widowControl w:val="0"/>
+        <w:kinsoku/>
+        <w:wordWrap/>
+        <w:overflowPunct/>
+        <w:topLinePunct w:val="0"/>
+        <w:autoSpaceDE/>
+        <w:autoSpaceDN/>
+        <w:bidi w:val="0"/>
+        <w:adjustRightInd/>
+        <w:snapToGrid/>
+        <w:spacing w:line="400" w:lineRule="exact"/>
+        <w:ind w:left="0" w:firstLine="480" w:firstLineChars="200"/>
+        <w:textAlignment w:val="auto"/>
+        <w:rPr>
+          <w:rFonts w:hint="default" w:ascii="Times New Roman" w:hAnsi="Times New Roman" w:eastAsia="宋体" w:cs="Times New Roman"/>
+          <w:sz w:val="24"/>
+          <w:szCs w:val="28"/>
+        </w:rPr>
+      </w:pPr>
+      <w:r>
+        <w:rPr>
+          <w:rFonts w:hint="default" w:ascii="Times New Roman" w:hAnsi="Times New Roman" w:eastAsia="宋体" w:cs="Times New Roman"/>
+          <w:sz w:val="24"/>
+          <w:szCs w:val="28"/>
+        </w:rPr>
+        <w:t>我们的评估表明，StellaTrain 能够有效地利用分布在多个集群上的消费级 GPU 来最小化达到准确所需的时间 (TTA)。我们的实现表明，StellaTrain 能够成功地将训练策略适应不同的网络条件 [13]，并且在广域网带宽可变的环境中，与 PyTorch DDP [26] 相比，TTA 最多可降低 104 倍。</w:t>
+      </w:r>
+    </w:p>
+    <w:p>
+      <w:pPr>
+        <w:jc w:val="center"/>
+        <w:rPr>
+          <w:rFonts w:hint="default" w:ascii="Times New Roman" w:hAnsi="Times New Roman" w:eastAsia="宋体" w:cs="Times New Roman"/>
+          <w:sz w:val="21"/>
+          <w:szCs w:val="21"/>
+        </w:rPr>
+      </w:pPr>
+      <w:r>
+        <w:drawing>
+          <wp:anchor distT="0" distB="0" distL="114300" distR="114300" simplePos="0" relativeHeight="251661312" behindDoc="0" locked="0" layoutInCell="1" allowOverlap="1">
+            <wp:simplePos x="0" y="0"/>
+            <wp:positionH relativeFrom="page">
+              <wp:align>center</wp:align>
+            </wp:positionH>
+            <wp:positionV relativeFrom="paragraph">
+              <wp:posOffset>75565</wp:posOffset>
+            </wp:positionV>
+            <wp:extent cx="3994150" cy="1709420"/>
+            <wp:effectExtent l="0" t="0" r="19050" b="17780"/>
+            <wp:wrapTopAndBottom/>
+            <wp:docPr id="156" name="图片 3"/>
+            <wp:cNvGraphicFramePr>
+              <a:graphicFrameLocks xmlns:a="http://schemas.openxmlformats.org/drawingml/2006/main" noChangeAspect="1"/>
+            </wp:cNvGraphicFramePr>
+            <a:graphic xmlns:a="http://schemas.openxmlformats.org/drawingml/2006/main">
+              <a:graphicData uri="http://schemas.openxmlformats.org/drawingml/2006/picture">
+                <pic:pic xmlns:pic="http://schemas.openxmlformats.org/drawingml/2006/picture">
+                  <pic:nvPicPr>
+                    <pic:cNvPr id="156" name="图片 3"/>
+                    <pic:cNvPicPr>
+                      <a:picLocks noChangeAspect="1"/>
+                    </pic:cNvPicPr>
+                  </pic:nvPicPr>
+                  <pic:blipFill>
+                    <a:blip r:embed="rId7"/>
+                    <a:stretch>
+                      <a:fillRect/>
+                    </a:stretch>
+                  </pic:blipFill>
+                  <pic:spPr>
+                    <a:xfrm>
+                      <a:off x="0" y="0"/>
+                      <a:ext cx="3994150" cy="1709420"/>
+                    </a:xfrm>
+                    <a:prstGeom prst="rect">
+                      <a:avLst/>
+                    </a:prstGeom>
+                    <a:noFill/>
+                    <a:ln>
+                      <a:noFill/>
+                    </a:ln>
+                  </pic:spPr>
+                </pic:pic>
+              </a:graphicData>
+            </a:graphic>
+          </wp:anchor>
+        </w:drawing>
+      </w:r>
+      <w:r>
+        <w:rPr>
+          <w:rFonts w:hint="eastAsia" w:ascii="Times New Roman" w:hAnsi="Times New Roman" w:eastAsia="宋体" w:cs="Times New Roman"/>
+          <w:sz w:val="21"/>
+          <w:szCs w:val="21"/>
+          <w:lang w:val="en-US" w:eastAsia="zh-CN"/>
+        </w:rPr>
+        <w:t xml:space="preserve">图2: </w:t>
+      </w:r>
+      <w:r>
+        <w:rPr>
+          <w:rFonts w:hint="default" w:ascii="Times New Roman" w:hAnsi="Times New Roman" w:eastAsia="宋体" w:cs="Times New Roman"/>
+          <w:sz w:val="21"/>
+          <w:szCs w:val="21"/>
+        </w:rPr>
+        <w:t>模型大小与批处理时间的关系。带宽线显示了模型大小与批处理时间的比率</w:t>
+      </w:r>
+      <w:r>
+        <w:rPr>
+          <w:rFonts w:hint="default" w:ascii="Times New Roman" w:hAnsi="Times New Roman" w:eastAsia="宋体" w:cs="Times New Roman"/>
+          <w:sz w:val="21"/>
+          <w:szCs w:val="21"/>
+          <w:lang w:val="en-US"/>
+        </w:rPr>
+        <w:t>。</w:t>
+      </w:r>
+      <w:r>
+        <w:rPr>
+          <w:rFonts w:hint="default" w:ascii="Times New Roman" w:hAnsi="Times New Roman" w:eastAsia="宋体" w:cs="Times New Roman"/>
+          <w:sz w:val="21"/>
+          <w:szCs w:val="21"/>
+        </w:rPr>
+        <w:t>大多数模型需要较大的带宽进行梯度交换，超出了 CloudLab [13] 的广域网带宽范围。</w:t>
+      </w:r>
+    </w:p>
+    <w:p>
+      <w:pPr>
+        <w:keepNext w:val="0"/>
+        <w:keepLines w:val="0"/>
+        <w:pageBreakBefore w:val="0"/>
+        <w:widowControl w:val="0"/>
+        <w:kinsoku/>
+        <w:wordWrap/>
+        <w:overflowPunct/>
+        <w:topLinePunct w:val="0"/>
+        <w:autoSpaceDE/>
+        <w:autoSpaceDN/>
+        <w:bidi w:val="0"/>
+        <w:adjustRightInd/>
+        <w:snapToGrid/>
+        <w:spacing w:line="400" w:lineRule="exact"/>
+        <w:ind w:left="0" w:firstLine="480" w:firstLineChars="200"/>
+        <w:textAlignment w:val="auto"/>
+        <w:rPr>
+          <w:rFonts w:hint="default" w:ascii="Times New Roman" w:hAnsi="Times New Roman" w:eastAsia="宋体" w:cs="Times New Roman"/>
+          <w:sz w:val="24"/>
+          <w:szCs w:val="28"/>
+        </w:rPr>
+      </w:pPr>
+      <w:r>
+        <w:rPr>
+          <w:rFonts w:hint="default" w:ascii="Times New Roman" w:hAnsi="Times New Roman" w:eastAsia="宋体" w:cs="Times New Roman"/>
+          <w:sz w:val="24"/>
+          <w:szCs w:val="28"/>
+        </w:rPr>
+        <w:t>我们验证了在 100 Mbps 和 500 Mbps 的集群间带宽设置下，StellaTrain 相较于 PyTorch DDP 分别可将训练时间 (TTA) 缩短高达 257.3 倍和 78.1 倍。最后，我们证明，通过在多集群架构中结合公有云和本地集群，StellaTrain 可以降低 64.5% 的云成本，同时将训练时间缩短 28.9%。</w:t>
       </w:r>
     </w:p>
     <w:p>
@@ -1484,62 +1729,7 @@
         <w:spacing w:before="120" w:after="120" w:line="400" w:lineRule="exact"/>
         <w:textAlignment w:val="auto"/>
         <w:rPr>
-          <w:rFonts w:hint="eastAsia" w:ascii="黑体" w:hAnsi="黑体" w:eastAsia="黑体" w:cs="黑体"/>
-          <w:color w:val="FF0000"/>
-          <w:sz w:val="24"/>
-          <w:szCs w:val="24"/>
-          <w:lang w:val="en-US" w:eastAsia="zh-CN"/>
-        </w:rPr>
-      </w:pPr>
-      <w:r>
-        <w:rPr>
-          <w:rFonts w:hint="eastAsia" w:ascii="黑体" w:hAnsi="黑体" w:eastAsia="黑体" w:cs="黑体"/>
-          <w:color w:val="FF0000"/>
-          <w:sz w:val="24"/>
-          <w:szCs w:val="24"/>
-        </w:rPr>
-        <w:t>2.</w:t>
-      </w:r>
-      <w:r>
-        <w:rPr>
-          <w:rFonts w:hint="eastAsia" w:eastAsiaTheme="minorHAnsi"/>
-          <w:color w:val="FF0000"/>
-          <w:sz w:val="24"/>
-          <w:szCs w:val="24"/>
-        </w:rPr>
-        <w:t xml:space="preserve"> </w:t>
-      </w:r>
-      <w:r>
-        <w:rPr>
-          <w:rFonts w:hint="eastAsia" w:ascii="黑体" w:hAnsi="黑体" w:eastAsia="黑体" w:cs="黑体"/>
-          <w:color w:val="FF0000"/>
-          <w:sz w:val="24"/>
-          <w:szCs w:val="24"/>
-          <w:lang w:val="en-US" w:eastAsia="zh-CN"/>
-        </w:rPr>
-        <w:t>节标题</w:t>
-      </w:r>
-    </w:p>
-    <w:p>
-      <w:pPr>
-        <w:keepNext w:val="0"/>
-        <w:keepLines w:val="0"/>
-        <w:pageBreakBefore w:val="0"/>
-        <w:widowControl w:val="0"/>
-        <w:kinsoku/>
-        <w:wordWrap/>
-        <w:overflowPunct/>
-        <w:topLinePunct w:val="0"/>
-        <w:autoSpaceDE/>
-        <w:autoSpaceDN/>
-        <w:bidi w:val="0"/>
-        <w:adjustRightInd/>
-        <w:snapToGrid/>
-        <w:spacing w:line="400" w:lineRule="exact"/>
-        <w:ind w:left="0" w:firstLine="480" w:firstLineChars="200"/>
-        <w:textAlignment w:val="auto"/>
-        <w:rPr>
-          <w:rFonts w:hint="default" w:ascii="Times New Roman" w:hAnsi="Times New Roman" w:eastAsia="宋体" w:cs="Times New Roman"/>
+          <w:rFonts w:hint="eastAsia" w:ascii="Times New Roman" w:hAnsi="Times New Roman" w:eastAsia="宋体" w:cs="Times New Roman"/>
           <w:color w:val="000000" w:themeColor="text1"/>
           <w:sz w:val="24"/>
           <w:szCs w:val="28"/>
@@ -1553,7 +1743,53 @@
       </w:pPr>
       <w:r>
         <w:rPr>
-          <w:rFonts w:hint="eastAsia" w:ascii="Times New Roman" w:hAnsi="Times New Roman" w:eastAsia="宋体" w:cs="Times New Roman"/>
+          <w:rFonts w:hint="eastAsia" w:ascii="黑体" w:hAnsi="黑体" w:eastAsia="黑体" w:cs="黑体"/>
+          <w:color w:val="auto"/>
+          <w:sz w:val="24"/>
+          <w:szCs w:val="24"/>
+        </w:rPr>
+        <w:t>2.</w:t>
+      </w:r>
+      <w:r>
+        <w:rPr>
+          <w:rFonts w:hint="eastAsia" w:eastAsiaTheme="minorHAnsi"/>
+          <w:color w:val="auto"/>
+          <w:sz w:val="24"/>
+          <w:szCs w:val="24"/>
+        </w:rPr>
+        <w:t xml:space="preserve"> </w:t>
+      </w:r>
+      <w:r>
+        <w:rPr>
+          <w:rFonts w:hint="eastAsia" w:eastAsiaTheme="minorHAnsi"/>
+          <w:color w:val="auto"/>
+          <w:sz w:val="24"/>
+          <w:szCs w:val="24"/>
+          <w:lang w:val="en-US" w:eastAsia="zh-CN"/>
+        </w:rPr>
+        <w:t>动机</w:t>
+      </w:r>
+    </w:p>
+    <w:p>
+      <w:pPr>
+        <w:keepNext w:val="0"/>
+        <w:keepLines w:val="0"/>
+        <w:pageBreakBefore w:val="0"/>
+        <w:widowControl w:val="0"/>
+        <w:kinsoku/>
+        <w:wordWrap/>
+        <w:overflowPunct/>
+        <w:topLinePunct w:val="0"/>
+        <w:autoSpaceDE/>
+        <w:autoSpaceDN/>
+        <w:bidi w:val="0"/>
+        <w:adjustRightInd/>
+        <w:snapToGrid/>
+        <w:spacing w:line="400" w:lineRule="exact"/>
+        <w:ind w:left="0" w:firstLine="480" w:firstLineChars="200"/>
+        <w:textAlignment w:val="auto"/>
+        <w:rPr>
+          <w:rFonts w:hint="default" w:ascii="Times New Roman" w:hAnsi="Times New Roman" w:eastAsia="宋体" w:cs="Times New Roman"/>
           <w:color w:val="000000" w:themeColor="text1"/>
           <w:sz w:val="24"/>
           <w:szCs w:val="28"/>
@@ -1564,73 +1800,8 @@
             </w14:solidFill>
           </w14:textFill>
         </w:rPr>
-        <w:t>本节将讨论深度学习***。</w:t>
-      </w:r>
-    </w:p>
-    <w:p>
-      <w:pPr>
-        <w:pStyle w:val="2"/>
-        <w:keepNext/>
-        <w:keepLines/>
-        <w:pageBreakBefore w:val="0"/>
-        <w:widowControl w:val="0"/>
-        <w:kinsoku/>
-        <w:wordWrap/>
-        <w:overflowPunct/>
-        <w:topLinePunct w:val="0"/>
-        <w:autoSpaceDE/>
-        <w:autoSpaceDN/>
-        <w:bidi w:val="0"/>
-        <w:adjustRightInd/>
-        <w:snapToGrid/>
-        <w:spacing w:before="120" w:after="120" w:line="400" w:lineRule="exact"/>
-        <w:textAlignment w:val="auto"/>
-        <w:rPr>
-          <w:rFonts w:hint="eastAsia" w:ascii="黑体" w:hAnsi="黑体" w:eastAsia="黑体" w:cs="黑体"/>
-          <w:color w:val="FF0000"/>
-          <w:sz w:val="24"/>
-          <w:szCs w:val="24"/>
-          <w:lang w:val="en-US" w:eastAsia="zh-CN"/>
-        </w:rPr>
-      </w:pPr>
-      <w:r>
-        <w:rPr>
-          <w:rFonts w:hint="eastAsia" w:ascii="黑体" w:hAnsi="黑体" w:eastAsia="黑体" w:cs="黑体"/>
-          <w:color w:val="FF0000"/>
-          <w:sz w:val="24"/>
-          <w:szCs w:val="24"/>
-        </w:rPr>
-        <w:t>2.1图像去噪的机器学习方法</w:t>
-      </w:r>
-      <w:r>
-        <w:rPr>
-          <w:rFonts w:hint="eastAsia" w:ascii="黑体" w:hAnsi="黑体" w:eastAsia="黑体" w:cs="黑体"/>
-          <w:color w:val="FF0000"/>
-          <w:sz w:val="24"/>
-          <w:szCs w:val="24"/>
-          <w:lang w:val="en-US" w:eastAsia="zh-CN"/>
-        </w:rPr>
-        <w:t xml:space="preserve"> （论文中二级标题按原文顺序排列即可）</w:t>
-      </w:r>
-    </w:p>
-    <w:p>
-      <w:pPr>
-        <w:keepNext w:val="0"/>
-        <w:keepLines w:val="0"/>
-        <w:pageBreakBefore w:val="0"/>
-        <w:widowControl w:val="0"/>
-        <w:kinsoku/>
-        <w:wordWrap/>
-        <w:overflowPunct/>
-        <w:topLinePunct w:val="0"/>
-        <w:autoSpaceDE/>
-        <w:autoSpaceDN/>
-        <w:bidi w:val="0"/>
-        <w:adjustRightInd/>
-        <w:snapToGrid/>
-        <w:spacing w:line="400" w:lineRule="exact"/>
-        <w:ind w:left="0" w:firstLine="480" w:firstLineChars="200"/>
-        <w:textAlignment w:val="auto"/>
+      </w:pPr>
+      <w:r>
         <w:rPr>
           <w:rFonts w:hint="eastAsia" w:ascii="Times New Roman" w:hAnsi="Times New Roman" w:eastAsia="宋体" w:cs="Times New Roman"/>
           <w:color w:val="000000" w:themeColor="text1"/>
@@ -1643,8 +1814,63 @@
             </w14:solidFill>
           </w14:textFill>
         </w:rPr>
-      </w:pPr>
-      <w:r>
+        <w:t>与数据中心级GPU相比，消费级GPU速度较慢，但​​性价比更高。例如，NVIDIA DGX A100 [29] 可通过NVSwitch实现节点内通信2.4 TB/s的数据传输速率，并通过InfiniBand实现节点间通信高达250 GB/s的速率，从而显著加速大规模训练。然而，其单价高达14,999美元，几乎是NVIDIA GeForce RTX 3090服务器价格的10倍，而后者依赖于速度较慢的通信通道——GPU内通信使用PCIe，节点间通信使用以太网。尽管连接性有限，但配备消费级GPU的服务器能够以十分之一的价格提供A100近一半的性能[6]。</w:t>
+      </w:r>
+    </w:p>
+    <w:p>
+      <w:pPr>
+        <w:pStyle w:val="2"/>
+        <w:keepNext/>
+        <w:keepLines/>
+        <w:pageBreakBefore w:val="0"/>
+        <w:widowControl w:val="0"/>
+        <w:kinsoku/>
+        <w:wordWrap/>
+        <w:overflowPunct/>
+        <w:topLinePunct w:val="0"/>
+        <w:autoSpaceDE/>
+        <w:autoSpaceDN/>
+        <w:bidi w:val="0"/>
+        <w:adjustRightInd/>
+        <w:snapToGrid/>
+        <w:spacing w:before="120" w:after="120" w:line="400" w:lineRule="exact"/>
+        <w:textAlignment w:val="auto"/>
+        <w:rPr>
+          <w:rFonts w:hint="eastAsia" w:ascii="黑体" w:hAnsi="黑体" w:eastAsia="黑体" w:cs="黑体"/>
+          <w:color w:val="auto"/>
+          <w:sz w:val="24"/>
+          <w:szCs w:val="24"/>
+          <w:lang w:val="en-US" w:eastAsia="zh-CN"/>
+        </w:rPr>
+      </w:pPr>
+      <w:r>
+        <w:rPr>
+          <w:rFonts w:hint="eastAsia" w:ascii="黑体" w:hAnsi="黑体" w:eastAsia="黑体" w:cs="黑体"/>
+          <w:color w:val="auto"/>
+          <w:sz w:val="24"/>
+          <w:szCs w:val="24"/>
+        </w:rPr>
+        <w:t>2.1实验室规模集群中的深度学习训练</w:t>
+      </w:r>
+    </w:p>
+    <w:p>
+      <w:pPr>
+        <w:keepNext w:val="0"/>
+        <w:keepLines w:val="0"/>
+        <w:pageBreakBefore w:val="0"/>
+        <w:widowControl w:val="0"/>
+        <w:kinsoku/>
+        <w:wordWrap/>
+        <w:overflowPunct/>
+        <w:topLinePunct w:val="0"/>
+        <w:autoSpaceDE/>
+        <w:autoSpaceDN/>
+        <w:bidi w:val="0"/>
+        <w:adjustRightInd/>
+        <w:snapToGrid/>
+        <w:spacing w:line="400" w:lineRule="exact"/>
+        <w:ind w:left="0" w:firstLine="480" w:firstLineChars="200"/>
+        <w:textAlignment w:val="auto"/>
         <w:rPr>
           <w:rFonts w:hint="eastAsia" w:ascii="Times New Roman" w:hAnsi="Times New Roman" w:eastAsia="宋体" w:cs="Times New Roman"/>
           <w:color w:val="000000" w:themeColor="text1"/>
@@ -1657,14 +1883,1375 @@
             </w14:solidFill>
           </w14:textFill>
         </w:rPr>
-        <w:t xml:space="preserve">****  例如，以给定的去噪模型 y = x + µ 为例，其中 x、y 和 µ 分别代表给定的干净图像、噪声图像和标准偏差为 σ </w:t>
-      </w:r>
-    </w:p>
-    <w:p>
-      <w:pPr>
+      </w:pPr>
+      <w:r>
+        <w:rPr>
+          <w:rFonts w:hint="eastAsia" w:ascii="Times New Roman" w:hAnsi="Times New Roman" w:eastAsia="宋体" w:cs="Times New Roman"/>
+          <w:color w:val="000000" w:themeColor="text1"/>
+          <w:sz w:val="24"/>
+          <w:szCs w:val="28"/>
+          <w:lang w:val="en-US" w:eastAsia="zh-CN"/>
+          <w14:textFill>
+            <w14:solidFill>
+              <w14:schemeClr w14:val="tx1"/>
+            </w14:solidFill>
+          </w14:textFill>
+        </w:rPr>
+        <w:t>与数据中心级GPU相比，消费级GPU速度较慢，但性价比更高。例如，NVIDIA DGX A100 [29] 可通过NVSwitch实现节点内通信2.4 TB/s的数据传输速率，并通过InfiniBand实现节点间通信高达250 GB/s的速率，从而显著加速大规模训练。然而，其单价高达14,999美元，几乎是NVIDIA GeForce RTX 3090服务器价格的10倍，而后者依赖于速度较慢的通信通道——GPU内通信使用PCIe，节点间通信使用以太网。尽管连接性有限，但配备消费级GPU的服务器能够以十分之一的价格提供A100近一半的性能[6]。</w:t>
+      </w:r>
+    </w:p>
+    <w:p>
+      <w:pPr>
+        <w:keepNext w:val="0"/>
+        <w:keepLines w:val="0"/>
+        <w:pageBreakBefore w:val="0"/>
+        <w:widowControl w:val="0"/>
+        <w:kinsoku/>
+        <w:wordWrap/>
+        <w:overflowPunct/>
+        <w:topLinePunct w:val="0"/>
+        <w:autoSpaceDE/>
+        <w:autoSpaceDN/>
+        <w:bidi w:val="0"/>
+        <w:adjustRightInd/>
+        <w:snapToGrid/>
         <w:spacing w:line="400" w:lineRule="exact"/>
-        <w:ind w:firstLine="420" w:firstLineChars="200"/>
+        <w:ind w:left="0" w:firstLine="480" w:firstLineChars="200"/>
+        <w:textAlignment w:val="auto"/>
+        <w:rPr>
+          <w:rFonts w:hint="eastAsia" w:ascii="Times New Roman" w:hAnsi="Times New Roman" w:eastAsia="宋体" w:cs="Times New Roman"/>
+          <w:color w:val="000000" w:themeColor="text1"/>
+          <w:sz w:val="24"/>
+          <w:szCs w:val="28"/>
+          <w:lang w:val="en-US" w:eastAsia="zh-CN"/>
+          <w14:textFill>
+            <w14:solidFill>
+              <w14:schemeClr w14:val="tx1"/>
+            </w14:solidFill>
+          </w14:textFill>
+        </w:rPr>
+      </w:pPr>
+      <w:r>
+        <w:rPr>
+          <w:rFonts w:hint="eastAsia" w:ascii="Times New Roman" w:hAnsi="Times New Roman" w:eastAsia="宋体" w:cs="Times New Roman"/>
+          <w:color w:val="000000" w:themeColor="text1"/>
+          <w:sz w:val="24"/>
+          <w:szCs w:val="28"/>
+          <w:lang w:val="en-US" w:eastAsia="zh-CN"/>
+          <w14:textFill>
+            <w14:solidFill>
+              <w14:schemeClr w14:val="tx1"/>
+            </w14:solidFill>
+          </w14:textFill>
+        </w:rPr>
+        <w:t>由于成本效益高，许多学术研究人员和机器学习从业者在其本地实验室环境中采用消费级GPU。为了验证模型有效性并快速获得反馈，研究人员更倾向于始终拥有可用的GPU资源，而不是在共享集群上排队等待。由于成本高昂（例如，8块A100 GPU每月费用为23,924美元[39]），使用公共云并非可行之选。</w:t>
+      </w:r>
+    </w:p>
+    <w:p>
+      <w:pPr>
+        <w:keepNext w:val="0"/>
+        <w:keepLines w:val="0"/>
+        <w:pageBreakBefore w:val="0"/>
+        <w:widowControl w:val="0"/>
+        <w:kinsoku/>
+        <w:wordWrap/>
+        <w:overflowPunct/>
+        <w:topLinePunct w:val="0"/>
+        <w:autoSpaceDE/>
+        <w:autoSpaceDN/>
+        <w:bidi w:val="0"/>
+        <w:adjustRightInd/>
+        <w:snapToGrid/>
+        <w:spacing w:line="400" w:lineRule="exact"/>
+        <w:textAlignment w:val="auto"/>
+        <w:rPr>
+          <w:rFonts w:hint="eastAsia" w:ascii="Times New Roman" w:hAnsi="Times New Roman" w:eastAsia="宋体" w:cs="Times New Roman"/>
+          <w:color w:val="000000" w:themeColor="text1"/>
+          <w:sz w:val="24"/>
+          <w:szCs w:val="28"/>
+          <w:lang w:val="en-US" w:eastAsia="zh-CN"/>
+          <w14:textFill>
+            <w14:solidFill>
+              <w14:schemeClr w14:val="tx1"/>
+            </w14:solidFill>
+          </w14:textFill>
+        </w:rPr>
+      </w:pPr>
+    </w:p>
+    <w:p>
+      <w:pPr>
         <w:jc w:val="center"/>
+        <w:rPr>
+          <w:rFonts w:hint="default" w:ascii="Times New Roman" w:hAnsi="Times New Roman" w:eastAsia="宋体" w:cs="Times New Roman"/>
+          <w:sz w:val="21"/>
+          <w:szCs w:val="21"/>
+        </w:rPr>
+      </w:pPr>
+      <w:r>
+        <w:rPr>
+          <w:rFonts w:hint="eastAsia" w:ascii="Times New Roman" w:hAnsi="Times New Roman" w:eastAsia="宋体" w:cs="Times New Roman"/>
+          <w:sz w:val="21"/>
+          <w:szCs w:val="21"/>
+        </w:rPr>
+        <w:t>表1 加速策略对训练指标的影响。每项技术可能对训练效果产生积极（标记为</w:t>
+      </w:r>
+      <w:r>
+        <w:rPr>
+          <w:rFonts w:hint="eastAsia" w:ascii="Times New Roman" w:hAnsi="Times New Roman" w:eastAsia="宋体" w:cs="Times New Roman"/>
+          <w:sz w:val="21"/>
+          <w:szCs w:val="21"/>
+        </w:rPr>
+        <w:sym w:font="Wingdings" w:char="004A"/>
+      </w:r>
+      <w:r>
+        <w:rPr>
+          <w:rFonts w:hint="eastAsia" w:ascii="Times New Roman" w:hAnsi="Times New Roman" w:eastAsia="宋体" w:cs="Times New Roman"/>
+          <w:sz w:val="21"/>
+          <w:szCs w:val="21"/>
+        </w:rPr>
+        <w:t>）或消极（标记为</w:t>
+      </w:r>
+      <w:r>
+        <w:rPr>
+          <w:rFonts w:hint="eastAsia" w:ascii="Times New Roman" w:hAnsi="Times New Roman" w:eastAsia="宋体" w:cs="Times New Roman"/>
+          <w:sz w:val="21"/>
+          <w:szCs w:val="21"/>
+        </w:rPr>
+        <w:sym w:font="Wingdings" w:char="004C"/>
+      </w:r>
+      <w:r>
+        <w:rPr>
+          <w:rFonts w:hint="eastAsia" w:ascii="Times New Roman" w:hAnsi="Times New Roman" w:eastAsia="宋体" w:cs="Times New Roman"/>
+          <w:sz w:val="21"/>
+          <w:szCs w:val="21"/>
+        </w:rPr>
+        <w:t>）的影响。标记为？的组成部分的性能会根据参数的选择而变化。</w:t>
+      </w:r>
+    </w:p>
+    <w:p>
+      <w:pPr>
+        <w:keepNext w:val="0"/>
+        <w:keepLines w:val="0"/>
+        <w:pageBreakBefore w:val="0"/>
+        <w:widowControl w:val="0"/>
+        <w:kinsoku/>
+        <w:wordWrap/>
+        <w:overflowPunct/>
+        <w:topLinePunct w:val="0"/>
+        <w:autoSpaceDE/>
+        <w:autoSpaceDN/>
+        <w:bidi w:val="0"/>
+        <w:adjustRightInd/>
+        <w:snapToGrid/>
+        <w:spacing w:line="400" w:lineRule="exact"/>
+        <w:textAlignment w:val="auto"/>
+        <w:rPr>
+          <w:rFonts w:hint="eastAsia" w:ascii="Times New Roman" w:hAnsi="Times New Roman" w:eastAsia="宋体" w:cs="Times New Roman"/>
+          <w:color w:val="000000" w:themeColor="text1"/>
+          <w:sz w:val="24"/>
+          <w:szCs w:val="28"/>
+          <w:lang w:val="en-US" w:eastAsia="zh-CN"/>
+          <w14:textFill>
+            <w14:solidFill>
+              <w14:schemeClr w14:val="tx1"/>
+            </w14:solidFill>
+          </w14:textFill>
+        </w:rPr>
+      </w:pPr>
+      <w:r>
+        <w:drawing>
+          <wp:anchor distT="0" distB="0" distL="114300" distR="114300" simplePos="0" relativeHeight="251662336" behindDoc="0" locked="0" layoutInCell="1" allowOverlap="1">
+            <wp:simplePos x="0" y="0"/>
+            <wp:positionH relativeFrom="page">
+              <wp:align>center</wp:align>
+            </wp:positionH>
+            <wp:positionV relativeFrom="paragraph">
+              <wp:posOffset>71755</wp:posOffset>
+            </wp:positionV>
+            <wp:extent cx="5268595" cy="2586355"/>
+            <wp:effectExtent l="0" t="0" r="14605" b="4445"/>
+            <wp:wrapTopAndBottom/>
+            <wp:docPr id="157" name="图片 4"/>
+            <wp:cNvGraphicFramePr>
+              <a:graphicFrameLocks xmlns:a="http://schemas.openxmlformats.org/drawingml/2006/main" noChangeAspect="1"/>
+            </wp:cNvGraphicFramePr>
+            <a:graphic xmlns:a="http://schemas.openxmlformats.org/drawingml/2006/main">
+              <a:graphicData uri="http://schemas.openxmlformats.org/drawingml/2006/picture">
+                <pic:pic xmlns:pic="http://schemas.openxmlformats.org/drawingml/2006/picture">
+                  <pic:nvPicPr>
+                    <pic:cNvPr id="157" name="图片 4"/>
+                    <pic:cNvPicPr>
+                      <a:picLocks noChangeAspect="1"/>
+                    </pic:cNvPicPr>
+                  </pic:nvPicPr>
+                  <pic:blipFill>
+                    <a:blip r:embed="rId8"/>
+                    <a:stretch>
+                      <a:fillRect/>
+                    </a:stretch>
+                  </pic:blipFill>
+                  <pic:spPr>
+                    <a:xfrm>
+                      <a:off x="0" y="0"/>
+                      <a:ext cx="5268595" cy="2586355"/>
+                    </a:xfrm>
+                    <a:prstGeom prst="rect">
+                      <a:avLst/>
+                    </a:prstGeom>
+                    <a:noFill/>
+                    <a:ln>
+                      <a:noFill/>
+                    </a:ln>
+                  </pic:spPr>
+                </pic:pic>
+              </a:graphicData>
+            </a:graphic>
+          </wp:anchor>
+        </w:drawing>
+      </w:r>
+    </w:p>
+    <w:p>
+      <w:pPr>
+        <w:keepNext w:val="0"/>
+        <w:keepLines w:val="0"/>
+        <w:pageBreakBefore w:val="0"/>
+        <w:widowControl w:val="0"/>
+        <w:kinsoku/>
+        <w:wordWrap/>
+        <w:overflowPunct/>
+        <w:topLinePunct w:val="0"/>
+        <w:autoSpaceDE/>
+        <w:autoSpaceDN/>
+        <w:bidi w:val="0"/>
+        <w:adjustRightInd/>
+        <w:snapToGrid/>
+        <w:spacing w:line="400" w:lineRule="exact"/>
+        <w:ind w:left="0" w:firstLine="480" w:firstLineChars="200"/>
+        <w:textAlignment w:val="auto"/>
+        <w:rPr>
+          <w:rFonts w:hint="eastAsia" w:ascii="Times New Roman" w:hAnsi="Times New Roman" w:eastAsia="宋体" w:cs="Times New Roman"/>
+          <w:color w:val="000000" w:themeColor="text1"/>
+          <w:sz w:val="24"/>
+          <w:szCs w:val="28"/>
+          <w:lang w:val="en-US" w:eastAsia="zh-CN"/>
+          <w14:textFill>
+            <w14:solidFill>
+              <w14:schemeClr w14:val="tx1"/>
+            </w14:solidFill>
+          </w14:textFill>
+        </w:rPr>
+      </w:pPr>
+      <w:r>
+        <w:rPr>
+          <w:rFonts w:hint="eastAsia" w:ascii="Times New Roman" w:hAnsi="Times New Roman" w:eastAsia="宋体" w:cs="Times New Roman"/>
+          <w:color w:val="000000" w:themeColor="text1"/>
+          <w:sz w:val="24"/>
+          <w:szCs w:val="28"/>
+          <w:lang w:val="en-US" w:eastAsia="zh-CN"/>
+          <w14:textFill>
+            <w14:solidFill>
+              <w14:schemeClr w14:val="tx1"/>
+            </w14:solidFill>
+          </w14:textFill>
+        </w:rPr>
+        <w:t>随着机器学习从业者扩展模型规模并处理更大的数据集，计算需求可能会超出本地GPU集群的承载能力，导致每个训练周期的周转时间过长。因此，他们可能需要利用远程资源来增强计算能力，从而加速训练。例如，合作的学术团队可以汇集资源，以提高大规模训练任务的整体性能。CloudLab集群[13]就是这样一种模式，它在广域网上部署了各种GPU，供学术界共享使用。此外，学术界还可以将公共云资源与实验室资源结合使用。</w:t>
+      </w:r>
+    </w:p>
+    <w:p>
+      <w:pPr>
+        <w:keepNext w:val="0"/>
+        <w:keepLines w:val="0"/>
+        <w:pageBreakBefore w:val="0"/>
+        <w:widowControl w:val="0"/>
+        <w:kinsoku/>
+        <w:wordWrap/>
+        <w:overflowPunct/>
+        <w:topLinePunct w:val="0"/>
+        <w:autoSpaceDE/>
+        <w:autoSpaceDN/>
+        <w:bidi w:val="0"/>
+        <w:adjustRightInd/>
+        <w:snapToGrid/>
+        <w:spacing w:line="400" w:lineRule="exact"/>
+        <w:ind w:left="0" w:firstLine="480" w:firstLineChars="200"/>
+        <w:textAlignment w:val="auto"/>
+        <w:rPr>
+          <w:rFonts w:hint="eastAsia" w:ascii="Times New Roman" w:hAnsi="Times New Roman" w:eastAsia="宋体" w:cs="Times New Roman"/>
+          <w:color w:val="000000" w:themeColor="text1"/>
+          <w:sz w:val="24"/>
+          <w:szCs w:val="28"/>
+          <w:lang w:val="en-US" w:eastAsia="zh-CN"/>
+          <w14:textFill>
+            <w14:solidFill>
+              <w14:schemeClr w14:val="tx1"/>
+            </w14:solidFill>
+          </w14:textFill>
+        </w:rPr>
+      </w:pPr>
+      <w:r>
+        <w:rPr>
+          <w:rFonts w:hint="eastAsia" w:ascii="Times New Roman" w:hAnsi="Times New Roman" w:eastAsia="宋体" w:cs="Times New Roman"/>
+          <w:color w:val="000000" w:themeColor="text1"/>
+          <w:sz w:val="24"/>
+          <w:szCs w:val="28"/>
+          <w:lang w:val="en-US" w:eastAsia="zh-CN"/>
+          <w14:textFill>
+            <w14:solidFill>
+              <w14:schemeClr w14:val="tx1"/>
+            </w14:solidFill>
+          </w14:textFill>
+        </w:rPr>
+        <w:t>在这种环境下进行训练的核心问题是，广域网带宽相对较低且波动较大，导致梯度传输严重受限，从而显著影响高端GPU的性能。尖端模型需要传输数十GB的梯度数据，如图2所示。模型大小除以训练批次的处理时间，即可得出所需的带宽，图中用十字表示。大多数模型的带宽需求超出了犹他州和威斯康星州CloudLab集群[13]之间测得的WAN带宽范围，该带宽在50Mbps到600Mbps之间波动，平均为193Mbps。在我们的实验中，使用1Gbps的节点间连接，训练ResNet50模型会导致集群在整个训练期间仅利用云端17%的资源。这种低效导致训练时间延长和资源浪费。StellaTrain确保跨多个集群充分利用所有可用的GPU，有效消除空闲等待时间。因此，StellaTrain在多集群环境中可以提供与纯公共云环境相当的训练性能。正如我们的评估所示，这减少了训练时间和云资源的使用，从而分别使 FP32 和 FP16 训练的成本节省了 64.5% 和 45.1%。</w:t>
+      </w:r>
+    </w:p>
+    <w:p>
+      <w:pPr>
+        <w:pStyle w:val="2"/>
+        <w:keepNext/>
+        <w:keepLines/>
+        <w:pageBreakBefore w:val="0"/>
+        <w:widowControl w:val="0"/>
+        <w:kinsoku/>
+        <w:wordWrap/>
+        <w:overflowPunct/>
+        <w:topLinePunct w:val="0"/>
+        <w:autoSpaceDE/>
+        <w:autoSpaceDN/>
+        <w:bidi w:val="0"/>
+        <w:adjustRightInd/>
+        <w:snapToGrid/>
+        <w:spacing w:before="120" w:after="120" w:line="400" w:lineRule="exact"/>
+        <w:textAlignment w:val="auto"/>
+        <w:rPr>
+          <w:rFonts w:hint="eastAsia" w:ascii="黑体" w:hAnsi="黑体" w:eastAsia="黑体" w:cs="黑体"/>
+          <w:color w:val="auto"/>
+          <w:sz w:val="24"/>
+          <w:szCs w:val="24"/>
+          <w:lang w:val="en-US" w:eastAsia="zh-CN"/>
+        </w:rPr>
+      </w:pPr>
+      <w:r>
+        <w:rPr>
+          <w:rFonts w:hint="eastAsia" w:ascii="黑体" w:hAnsi="黑体" w:eastAsia="黑体" w:cs="黑体"/>
+          <w:color w:val="auto"/>
+          <w:sz w:val="24"/>
+          <w:szCs w:val="24"/>
+          <w:lang w:val="en-US" w:eastAsia="zh-CN"/>
+        </w:rPr>
+        <w:t>2.2 TTA方向优化的必要性</w:t>
+      </w:r>
+    </w:p>
+    <w:p>
+      <w:pPr>
+        <w:keepNext w:val="0"/>
+        <w:keepLines w:val="0"/>
+        <w:pageBreakBefore w:val="0"/>
+        <w:widowControl w:val="0"/>
+        <w:kinsoku/>
+        <w:wordWrap/>
+        <w:overflowPunct/>
+        <w:topLinePunct w:val="0"/>
+        <w:autoSpaceDE/>
+        <w:autoSpaceDN/>
+        <w:bidi w:val="0"/>
+        <w:adjustRightInd/>
+        <w:snapToGrid/>
+        <w:spacing w:line="400" w:lineRule="exact"/>
+        <w:ind w:left="0" w:firstLine="480" w:firstLineChars="200"/>
+        <w:textAlignment w:val="auto"/>
+        <w:rPr>
+          <w:rFonts w:hint="eastAsia" w:ascii="Times New Roman" w:hAnsi="Times New Roman" w:eastAsia="宋体" w:cs="Times New Roman"/>
+          <w:color w:val="000000" w:themeColor="text1"/>
+          <w:sz w:val="24"/>
+          <w:szCs w:val="28"/>
+          <w:lang w:val="en-US" w:eastAsia="zh-CN"/>
+          <w14:textFill>
+            <w14:solidFill>
+              <w14:schemeClr w14:val="tx1"/>
+            </w14:solidFill>
+          </w14:textFill>
+        </w:rPr>
+      </w:pPr>
+      <w:r>
+        <w:rPr>
+          <w:rFonts w:hint="eastAsia" w:ascii="Times New Roman" w:hAnsi="Times New Roman" w:eastAsia="宋体" w:cs="Times New Roman"/>
+          <w:color w:val="000000" w:themeColor="text1"/>
+          <w:sz w:val="24"/>
+          <w:szCs w:val="28"/>
+          <w:lang w:val="en-US" w:eastAsia="zh-CN"/>
+          <w14:textFill>
+            <w14:solidFill>
+              <w14:schemeClr w14:val="tx1"/>
+            </w14:solidFill>
+          </w14:textFill>
+        </w:rPr>
+        <w:t>不同的加速策略对 TTA（迭代时间）的影响各不相同，TTA 是迭代速度和收敛速度的乘积。一些策略，例如流水线技术，可以在不影响收敛速度的情况下提高迭代速度。</w:t>
+      </w:r>
+    </w:p>
+    <w:p>
+      <w:pPr>
+        <w:keepNext w:val="0"/>
+        <w:keepLines w:val="0"/>
+        <w:pageBreakBefore w:val="0"/>
+        <w:widowControl w:val="0"/>
+        <w:kinsoku/>
+        <w:wordWrap/>
+        <w:overflowPunct/>
+        <w:topLinePunct w:val="0"/>
+        <w:autoSpaceDE/>
+        <w:autoSpaceDN/>
+        <w:bidi w:val="0"/>
+        <w:adjustRightInd/>
+        <w:snapToGrid/>
+        <w:spacing w:line="400" w:lineRule="exact"/>
+        <w:ind w:left="0" w:firstLine="480" w:firstLineChars="200"/>
+        <w:textAlignment w:val="auto"/>
+        <w:rPr>
+          <w:rFonts w:hint="eastAsia" w:ascii="Times New Roman" w:hAnsi="Times New Roman" w:eastAsia="宋体" w:cs="Times New Roman"/>
+          <w:color w:val="000000" w:themeColor="text1"/>
+          <w:sz w:val="24"/>
+          <w:szCs w:val="28"/>
+          <w:lang w:val="en-US" w:eastAsia="zh-CN"/>
+          <w14:textFill>
+            <w14:solidFill>
+              <w14:schemeClr w14:val="tx1"/>
+            </w14:solidFill>
+          </w14:textFill>
+        </w:rPr>
+      </w:pPr>
+      <w:r>
+        <w:rPr>
+          <w:rFonts w:hint="eastAsia" w:ascii="Times New Roman" w:hAnsi="Times New Roman" w:eastAsia="宋体" w:cs="Times New Roman"/>
+          <w:color w:val="000000" w:themeColor="text1"/>
+          <w:sz w:val="24"/>
+          <w:szCs w:val="28"/>
+          <w:lang w:val="en-US" w:eastAsia="zh-CN"/>
+          <w14:textFill>
+            <w14:solidFill>
+              <w14:schemeClr w14:val="tx1"/>
+            </w14:solidFill>
+          </w14:textFill>
+        </w:rPr>
+        <w:t>然而，其他一些解决方案，例如梯度压缩和陈旧性，则可能产生双刃剑效应——它们可以提高迭代速度，但会降低收敛速度。表 1 总结了 StellaTrain 的策略如何影响决定 TTA 的一个或两个因素：迭代时间和收敛速度。在这些策略中，表中的最后三个策略——流水线技术、稀疏优化器和缓存感知梯度压缩——都是系统优化，它们可以提高 GPU 利用率，从而提高迭代速度，而不会影响收敛速度。</w:t>
+      </w:r>
+    </w:p>
+    <w:p>
+      <w:pPr>
+        <w:keepNext w:val="0"/>
+        <w:keepLines w:val="0"/>
+        <w:pageBreakBefore w:val="0"/>
+        <w:widowControl w:val="0"/>
+        <w:kinsoku/>
+        <w:wordWrap/>
+        <w:overflowPunct/>
+        <w:topLinePunct w:val="0"/>
+        <w:autoSpaceDE/>
+        <w:autoSpaceDN/>
+        <w:bidi w:val="0"/>
+        <w:adjustRightInd/>
+        <w:snapToGrid/>
+        <w:spacing w:line="400" w:lineRule="exact"/>
+        <w:ind w:left="0" w:firstLine="480" w:firstLineChars="200"/>
+        <w:jc w:val="center"/>
+        <w:textAlignment w:val="auto"/>
+        <w:rPr>
+          <w:rFonts w:hint="eastAsia" w:ascii="Times New Roman" w:hAnsi="Times New Roman" w:eastAsia="宋体" w:cs="Times New Roman"/>
+          <w:sz w:val="21"/>
+          <w:szCs w:val="21"/>
+          <w:lang w:val="en-US" w:eastAsia="zh-CN"/>
+        </w:rPr>
+      </w:pPr>
+      <w:r>
+        <w:rPr>
+          <w:rFonts w:hint="eastAsia" w:ascii="Times New Roman" w:hAnsi="Times New Roman" w:eastAsia="宋体" w:cs="Times New Roman"/>
+          <w:color w:val="000000" w:themeColor="text1"/>
+          <w:sz w:val="24"/>
+          <w:szCs w:val="28"/>
+          <w:lang w:val="en-US" w:eastAsia="zh-CN"/>
+          <w14:textFill>
+            <w14:solidFill>
+              <w14:schemeClr w14:val="tx1"/>
+            </w14:solidFill>
+          </w14:textFill>
+        </w:rPr>
+        <w:drawing>
+          <wp:anchor distT="0" distB="0" distL="114300" distR="114300" simplePos="0" relativeHeight="251663360" behindDoc="0" locked="0" layoutInCell="1" allowOverlap="1">
+            <wp:simplePos x="0" y="0"/>
+            <wp:positionH relativeFrom="page">
+              <wp:align>center</wp:align>
+            </wp:positionH>
+            <wp:positionV relativeFrom="paragraph">
+              <wp:posOffset>36195</wp:posOffset>
+            </wp:positionV>
+            <wp:extent cx="5262880" cy="1700530"/>
+            <wp:effectExtent l="0" t="0" r="20320" b="1270"/>
+            <wp:wrapTopAndBottom/>
+            <wp:docPr id="158" name="图片 158" descr="截屏2025-11-26 上午3.25.54"/>
+            <wp:cNvGraphicFramePr>
+              <a:graphicFrameLocks xmlns:a="http://schemas.openxmlformats.org/drawingml/2006/main" noChangeAspect="1"/>
+            </wp:cNvGraphicFramePr>
+            <a:graphic xmlns:a="http://schemas.openxmlformats.org/drawingml/2006/main">
+              <a:graphicData uri="http://schemas.openxmlformats.org/drawingml/2006/picture">
+                <pic:pic xmlns:pic="http://schemas.openxmlformats.org/drawingml/2006/picture">
+                  <pic:nvPicPr>
+                    <pic:cNvPr id="158" name="图片 158" descr="截屏2025-11-26 上午3.25.54"/>
+                    <pic:cNvPicPr>
+                      <a:picLocks noChangeAspect="1"/>
+                    </pic:cNvPicPr>
+                  </pic:nvPicPr>
+                  <pic:blipFill>
+                    <a:blip r:embed="rId9"/>
+                    <a:stretch>
+                      <a:fillRect/>
+                    </a:stretch>
+                  </pic:blipFill>
+                  <pic:spPr>
+                    <a:xfrm>
+                      <a:off x="0" y="0"/>
+                      <a:ext cx="5262880" cy="1700530"/>
+                    </a:xfrm>
+                    <a:prstGeom prst="rect">
+                      <a:avLst/>
+                    </a:prstGeom>
+                  </pic:spPr>
+                </pic:pic>
+              </a:graphicData>
+            </a:graphic>
+          </wp:anchor>
+        </w:drawing>
+      </w:r>
+      <w:r>
+        <w:rPr>
+          <w:rFonts w:hint="eastAsia" w:ascii="Times New Roman" w:hAnsi="Times New Roman" w:eastAsia="宋体" w:cs="Times New Roman"/>
+          <w:sz w:val="21"/>
+          <w:szCs w:val="21"/>
+          <w:lang w:val="en-US" w:eastAsia="zh-CN"/>
+        </w:rPr>
+        <w:t>图 3 显示了不同批大小和压缩率组合的收敛速度。</w:t>
+      </w:r>
+    </w:p>
+    <w:p>
+      <w:pPr>
+        <w:jc w:val="center"/>
+        <w:rPr>
+          <w:rFonts w:hint="eastAsia" w:ascii="Times New Roman" w:hAnsi="Times New Roman" w:eastAsia="宋体" w:cs="Times New Roman"/>
+          <w:sz w:val="21"/>
+          <w:szCs w:val="21"/>
+          <w:lang w:val="en-US" w:eastAsia="zh-CN"/>
+        </w:rPr>
+      </w:pPr>
+    </w:p>
+    <w:p>
+      <w:pPr>
+        <w:keepNext w:val="0"/>
+        <w:keepLines w:val="0"/>
+        <w:pageBreakBefore w:val="0"/>
+        <w:widowControl w:val="0"/>
+        <w:kinsoku/>
+        <w:wordWrap/>
+        <w:overflowPunct/>
+        <w:topLinePunct w:val="0"/>
+        <w:autoSpaceDE/>
+        <w:autoSpaceDN/>
+        <w:bidi w:val="0"/>
+        <w:adjustRightInd/>
+        <w:snapToGrid/>
+        <w:spacing w:line="400" w:lineRule="exact"/>
+        <w:ind w:left="0" w:firstLine="480" w:firstLineChars="200"/>
+        <w:textAlignment w:val="auto"/>
+        <w:rPr>
+          <w:rFonts w:hint="eastAsia" w:ascii="Times New Roman" w:hAnsi="Times New Roman" w:eastAsia="宋体" w:cs="Times New Roman"/>
+          <w:color w:val="000000" w:themeColor="text1"/>
+          <w:sz w:val="24"/>
+          <w:szCs w:val="28"/>
+          <w:lang w:val="en-US" w:eastAsia="zh-CN"/>
+          <w14:textFill>
+            <w14:solidFill>
+              <w14:schemeClr w14:val="tx1"/>
+            </w14:solidFill>
+          </w14:textFill>
+        </w:rPr>
+      </w:pPr>
+      <w:r>
+        <w:rPr>
+          <w:rFonts w:hint="eastAsia" w:ascii="Times New Roman" w:hAnsi="Times New Roman" w:eastAsia="宋体" w:cs="Times New Roman"/>
+          <w:color w:val="000000" w:themeColor="text1"/>
+          <w:sz w:val="24"/>
+          <w:szCs w:val="28"/>
+          <w:lang w:val="en-US" w:eastAsia="zh-CN"/>
+          <w14:textFill>
+            <w14:solidFill>
+              <w14:schemeClr w14:val="tx1"/>
+            </w14:solidFill>
+          </w14:textFill>
+        </w:rPr>
+        <w:t>前三个策略具有可调参数，其总体影响取决于这些参数。因此，需要谨慎使用这些策略。即使单独来看，确定上述技术的最佳配置也极具挑战性，因为它取决于可变的网络状况和模型的复杂性/规模。此外，当同时采用两种或多种加速技术时，调整其中一种技术可能会无意中降低收敛速度；因此，联合优化参数是必要的。例如，两种配置在无过时的情况下实现了相同的迭代时间和 TTA，但在出现过时梯度更新（延迟一次迭代）的情况下，可能会表现出不同的收敛速度。</w:t>
+      </w:r>
+    </w:p>
+    <w:p>
+      <w:pPr>
+        <w:keepNext w:val="0"/>
+        <w:keepLines w:val="0"/>
+        <w:pageBreakBefore w:val="0"/>
+        <w:widowControl w:val="0"/>
+        <w:kinsoku/>
+        <w:wordWrap/>
+        <w:overflowPunct/>
+        <w:topLinePunct w:val="0"/>
+        <w:autoSpaceDE/>
+        <w:autoSpaceDN/>
+        <w:bidi w:val="0"/>
+        <w:adjustRightInd/>
+        <w:snapToGrid/>
+        <w:spacing w:line="400" w:lineRule="exact"/>
+        <w:ind w:left="0" w:firstLine="480" w:firstLineChars="200"/>
+        <w:textAlignment w:val="auto"/>
+        <w:rPr>
+          <w:rFonts w:hint="eastAsia" w:ascii="Times New Roman" w:hAnsi="Times New Roman" w:eastAsia="宋体" w:cs="Times New Roman"/>
+          <w:color w:val="000000" w:themeColor="text1"/>
+          <w:sz w:val="24"/>
+          <w:szCs w:val="28"/>
+          <w:lang w:val="en-US" w:eastAsia="zh-CN"/>
+          <w14:textFill>
+            <w14:solidFill>
+              <w14:schemeClr w14:val="tx1"/>
+            </w14:solidFill>
+          </w14:textFill>
+        </w:rPr>
+      </w:pPr>
+      <w:r>
+        <w:rPr>
+          <w:rFonts w:hint="eastAsia" w:ascii="Times New Roman" w:hAnsi="Times New Roman" w:eastAsia="宋体" w:cs="Times New Roman"/>
+          <w:color w:val="000000" w:themeColor="text1"/>
+          <w:sz w:val="24"/>
+          <w:szCs w:val="28"/>
+          <w:lang w:val="en-US" w:eastAsia="zh-CN"/>
+          <w14:textFill>
+            <w14:solidFill>
+              <w14:schemeClr w14:val="tx1"/>
+            </w14:solidFill>
+          </w14:textFill>
+        </w:rPr>
+        <w:t>尽管它们在迭代时间方面都相同，但它们的收敛速度，以及它们的 TTA，却不同。由于这些策略之间的相互依赖性，预测多策略系统中配置更改的影响要复杂得多。因此，在广域网 (WAN) 分隔的多集群环境中，采用整体方法来最小化传输时间差 (TTA) 至关重要。</w:t>
+      </w:r>
+    </w:p>
+    <w:p>
+      <w:pPr>
+        <w:keepNext w:val="0"/>
+        <w:keepLines w:val="0"/>
+        <w:pageBreakBefore w:val="0"/>
+        <w:widowControl w:val="0"/>
+        <w:kinsoku/>
+        <w:wordWrap/>
+        <w:overflowPunct/>
+        <w:topLinePunct w:val="0"/>
+        <w:autoSpaceDE/>
+        <w:autoSpaceDN/>
+        <w:bidi w:val="0"/>
+        <w:adjustRightInd/>
+        <w:snapToGrid/>
+        <w:spacing w:line="400" w:lineRule="exact"/>
+        <w:ind w:left="0" w:firstLine="480" w:firstLineChars="200"/>
+        <w:textAlignment w:val="auto"/>
+        <w:rPr>
+          <w:rFonts w:hint="eastAsia" w:ascii="Times New Roman" w:hAnsi="Times New Roman" w:eastAsia="宋体" w:cs="Times New Roman"/>
+          <w:color w:val="000000" w:themeColor="text1"/>
+          <w:sz w:val="24"/>
+          <w:szCs w:val="28"/>
+          <w:lang w:val="en-US" w:eastAsia="zh-CN"/>
+          <w14:textFill>
+            <w14:solidFill>
+              <w14:schemeClr w14:val="tx1"/>
+            </w14:solidFill>
+          </w14:textFill>
+        </w:rPr>
+      </w:pPr>
+      <w:r>
+        <w:rPr>
+          <w:rFonts w:hint="eastAsia" w:ascii="Times New Roman" w:hAnsi="Times New Roman" w:eastAsia="宋体" w:cs="Times New Roman"/>
+          <w:color w:val="000000" w:themeColor="text1"/>
+          <w:sz w:val="24"/>
+          <w:szCs w:val="28"/>
+          <w:lang w:val="en-US" w:eastAsia="zh-CN"/>
+          <w14:textFill>
+            <w14:solidFill>
+              <w14:schemeClr w14:val="tx1"/>
+            </w14:solidFill>
+          </w14:textFill>
+        </w:rPr>
+        <w:t>最后，由于集群间的网络带宽有限且波动频繁 [37]，最佳配置会根据网络状况随时间而变化。</w:t>
+      </w:r>
+    </w:p>
+    <w:p>
+      <w:pPr>
+        <w:pStyle w:val="2"/>
+        <w:keepNext/>
+        <w:keepLines/>
+        <w:pageBreakBefore w:val="0"/>
+        <w:widowControl w:val="0"/>
+        <w:kinsoku/>
+        <w:wordWrap/>
+        <w:overflowPunct/>
+        <w:topLinePunct w:val="0"/>
+        <w:autoSpaceDE/>
+        <w:autoSpaceDN/>
+        <w:bidi w:val="0"/>
+        <w:adjustRightInd/>
+        <w:snapToGrid/>
+        <w:spacing w:before="120" w:after="120" w:line="400" w:lineRule="exact"/>
+        <w:textAlignment w:val="auto"/>
+        <w:rPr>
+          <w:rFonts w:hint="eastAsia" w:ascii="Times New Roman" w:hAnsi="Times New Roman" w:eastAsia="宋体" w:cs="Times New Roman"/>
+          <w:color w:val="000000" w:themeColor="text1"/>
+          <w:sz w:val="24"/>
+          <w:szCs w:val="28"/>
+          <w:lang w:val="en-US" w:eastAsia="zh-CN"/>
+          <w14:textFill>
+            <w14:solidFill>
+              <w14:schemeClr w14:val="tx1"/>
+            </w14:solidFill>
+          </w14:textFill>
+        </w:rPr>
+      </w:pPr>
+      <w:r>
+        <w:rPr>
+          <w:rFonts w:hint="eastAsia" w:ascii="黑体" w:hAnsi="黑体" w:eastAsia="黑体" w:cs="黑体"/>
+          <w:color w:val="auto"/>
+          <w:sz w:val="24"/>
+          <w:szCs w:val="24"/>
+          <w:lang w:val="en-US" w:eastAsia="zh-CN"/>
+        </w:rPr>
+        <w:t>3 优化训练流程</w:t>
+      </w:r>
+    </w:p>
+    <w:p>
+      <w:pPr>
+        <w:keepNext w:val="0"/>
+        <w:keepLines w:val="0"/>
+        <w:pageBreakBefore w:val="0"/>
+        <w:widowControl w:val="0"/>
+        <w:kinsoku/>
+        <w:wordWrap/>
+        <w:overflowPunct/>
+        <w:topLinePunct w:val="0"/>
+        <w:autoSpaceDE/>
+        <w:autoSpaceDN/>
+        <w:bidi w:val="0"/>
+        <w:adjustRightInd/>
+        <w:snapToGrid/>
+        <w:spacing w:line="400" w:lineRule="exact"/>
+        <w:textAlignment w:val="auto"/>
+        <w:rPr>
+          <w:rFonts w:hint="eastAsia" w:ascii="Times New Roman" w:hAnsi="Times New Roman" w:eastAsia="宋体" w:cs="Times New Roman"/>
+          <w:color w:val="000000" w:themeColor="text1"/>
+          <w:sz w:val="24"/>
+          <w:szCs w:val="28"/>
+          <w:lang w:val="en-US" w:eastAsia="zh-CN"/>
+          <w14:textFill>
+            <w14:solidFill>
+              <w14:schemeClr w14:val="tx1"/>
+            </w14:solidFill>
+          </w14:textFill>
+        </w:rPr>
+      </w:pPr>
+      <w:r>
+        <w:rPr>
+          <w:rFonts w:hint="eastAsia" w:ascii="Times New Roman" w:hAnsi="Times New Roman" w:eastAsia="宋体" w:cs="Times New Roman"/>
+          <w:color w:val="000000" w:themeColor="text1"/>
+          <w:sz w:val="24"/>
+          <w:szCs w:val="28"/>
+          <w:lang w:val="en-US" w:eastAsia="zh-CN"/>
+          <w14:textFill>
+            <w14:solidFill>
+              <w14:schemeClr w14:val="tx1"/>
+            </w14:solidFill>
+          </w14:textFill>
+        </w:rPr>
+        <w:t>StellaTrain 重新审视了 CPU 卸载和模型过时问题，以简化流程，并提出了以下观察结果：</w:t>
+      </w:r>
+      <w:bookmarkStart w:id="1" w:name="_GoBack"/>
+      <w:bookmarkEnd w:id="1"/>
+    </w:p>
+    <w:p>
+      <w:pPr>
+        <w:keepNext w:val="0"/>
+        <w:keepLines w:val="0"/>
+        <w:pageBreakBefore w:val="0"/>
+        <w:widowControl w:val="0"/>
+        <w:kinsoku/>
+        <w:wordWrap/>
+        <w:overflowPunct/>
+        <w:topLinePunct w:val="0"/>
+        <w:autoSpaceDE/>
+        <w:autoSpaceDN/>
+        <w:bidi w:val="0"/>
+        <w:adjustRightInd/>
+        <w:snapToGrid/>
+        <w:spacing w:line="400" w:lineRule="exact"/>
+        <w:ind w:left="0" w:firstLine="480" w:firstLineChars="200"/>
+        <w:textAlignment w:val="auto"/>
+        <w:rPr>
+          <w:rFonts w:hint="eastAsia" w:ascii="Times New Roman" w:hAnsi="Times New Roman" w:eastAsia="宋体" w:cs="Times New Roman"/>
+          <w:color w:val="000000" w:themeColor="text1"/>
+          <w:sz w:val="24"/>
+          <w:szCs w:val="28"/>
+          <w:lang w:val="en-US" w:eastAsia="zh-CN"/>
+          <w14:textFill>
+            <w14:solidFill>
+              <w14:schemeClr w14:val="tx1"/>
+            </w14:solidFill>
+          </w14:textFill>
+        </w:rPr>
+      </w:pPr>
+    </w:p>
+    <w:p>
+      <w:pPr>
+        <w:keepNext w:val="0"/>
+        <w:keepLines w:val="0"/>
+        <w:pageBreakBefore w:val="0"/>
+        <w:widowControl w:val="0"/>
+        <w:kinsoku/>
+        <w:wordWrap/>
+        <w:overflowPunct/>
+        <w:topLinePunct w:val="0"/>
+        <w:autoSpaceDE/>
+        <w:autoSpaceDN/>
+        <w:bidi w:val="0"/>
+        <w:adjustRightInd/>
+        <w:snapToGrid/>
+        <w:spacing w:line="400" w:lineRule="exact"/>
+        <w:ind w:left="0" w:firstLine="480" w:firstLineChars="200"/>
+        <w:textAlignment w:val="auto"/>
+        <w:rPr>
+          <w:rFonts w:hint="eastAsia" w:ascii="Times New Roman" w:hAnsi="Times New Roman" w:eastAsia="宋体" w:cs="Times New Roman"/>
+          <w:color w:val="000000" w:themeColor="text1"/>
+          <w:sz w:val="24"/>
+          <w:szCs w:val="28"/>
+          <w:lang w:val="en-US" w:eastAsia="zh-CN"/>
+          <w14:textFill>
+            <w14:solidFill>
+              <w14:schemeClr w14:val="tx1"/>
+            </w14:solidFill>
+          </w14:textFill>
+        </w:rPr>
+      </w:pPr>
+    </w:p>
+    <w:p>
+      <w:pPr>
+        <w:keepNext w:val="0"/>
+        <w:keepLines w:val="0"/>
+        <w:pageBreakBefore w:val="0"/>
+        <w:widowControl w:val="0"/>
+        <w:kinsoku/>
+        <w:wordWrap/>
+        <w:overflowPunct/>
+        <w:topLinePunct w:val="0"/>
+        <w:autoSpaceDE/>
+        <w:autoSpaceDN/>
+        <w:bidi w:val="0"/>
+        <w:adjustRightInd/>
+        <w:snapToGrid/>
+        <w:spacing w:line="400" w:lineRule="exact"/>
+        <w:ind w:left="0" w:firstLine="480" w:firstLineChars="200"/>
+        <w:textAlignment w:val="auto"/>
+        <w:rPr>
+          <w:rFonts w:hint="eastAsia" w:ascii="Times New Roman" w:hAnsi="Times New Roman" w:eastAsia="宋体" w:cs="Times New Roman"/>
+          <w:color w:val="000000" w:themeColor="text1"/>
+          <w:sz w:val="24"/>
+          <w:szCs w:val="28"/>
+          <w:lang w:val="en-US" w:eastAsia="zh-CN"/>
+          <w14:textFill>
+            <w14:solidFill>
+              <w14:schemeClr w14:val="tx1"/>
+            </w14:solidFill>
+          </w14:textFill>
+        </w:rPr>
+      </w:pPr>
+    </w:p>
+    <w:p>
+      <w:pPr>
+        <w:keepNext w:val="0"/>
+        <w:keepLines w:val="0"/>
+        <w:pageBreakBefore w:val="0"/>
+        <w:widowControl w:val="0"/>
+        <w:kinsoku/>
+        <w:wordWrap/>
+        <w:overflowPunct/>
+        <w:topLinePunct w:val="0"/>
+        <w:autoSpaceDE/>
+        <w:autoSpaceDN/>
+        <w:bidi w:val="0"/>
+        <w:adjustRightInd/>
+        <w:snapToGrid/>
+        <w:spacing w:line="400" w:lineRule="exact"/>
+        <w:ind w:left="0" w:firstLine="480" w:firstLineChars="200"/>
+        <w:textAlignment w:val="auto"/>
+        <w:rPr>
+          <w:rFonts w:hint="eastAsia" w:ascii="Times New Roman" w:hAnsi="Times New Roman" w:eastAsia="宋体" w:cs="Times New Roman"/>
+          <w:color w:val="000000" w:themeColor="text1"/>
+          <w:sz w:val="24"/>
+          <w:szCs w:val="28"/>
+          <w:lang w:val="en-US" w:eastAsia="zh-CN"/>
+          <w14:textFill>
+            <w14:solidFill>
+              <w14:schemeClr w14:val="tx1"/>
+            </w14:solidFill>
+          </w14:textFill>
+        </w:rPr>
+      </w:pPr>
+    </w:p>
+    <w:p>
+      <w:pPr>
+        <w:keepNext w:val="0"/>
+        <w:keepLines w:val="0"/>
+        <w:pageBreakBefore w:val="0"/>
+        <w:widowControl w:val="0"/>
+        <w:kinsoku/>
+        <w:wordWrap/>
+        <w:overflowPunct/>
+        <w:topLinePunct w:val="0"/>
+        <w:autoSpaceDE/>
+        <w:autoSpaceDN/>
+        <w:bidi w:val="0"/>
+        <w:adjustRightInd/>
+        <w:snapToGrid/>
+        <w:spacing w:line="400" w:lineRule="exact"/>
+        <w:ind w:left="0" w:firstLine="480" w:firstLineChars="200"/>
+        <w:textAlignment w:val="auto"/>
+        <w:rPr>
+          <w:rFonts w:hint="eastAsia" w:ascii="Times New Roman" w:hAnsi="Times New Roman" w:eastAsia="宋体" w:cs="Times New Roman"/>
+          <w:color w:val="000000" w:themeColor="text1"/>
+          <w:sz w:val="24"/>
+          <w:szCs w:val="28"/>
+          <w:lang w:val="en-US" w:eastAsia="zh-CN"/>
+          <w14:textFill>
+            <w14:solidFill>
+              <w14:schemeClr w14:val="tx1"/>
+            </w14:solidFill>
+          </w14:textFill>
+        </w:rPr>
+      </w:pPr>
+    </w:p>
+    <w:p>
+      <w:pPr>
+        <w:keepNext w:val="0"/>
+        <w:keepLines w:val="0"/>
+        <w:pageBreakBefore w:val="0"/>
+        <w:widowControl w:val="0"/>
+        <w:kinsoku/>
+        <w:wordWrap/>
+        <w:overflowPunct/>
+        <w:topLinePunct w:val="0"/>
+        <w:autoSpaceDE/>
+        <w:autoSpaceDN/>
+        <w:bidi w:val="0"/>
+        <w:adjustRightInd/>
+        <w:snapToGrid/>
+        <w:spacing w:line="400" w:lineRule="exact"/>
+        <w:ind w:left="0" w:firstLine="480" w:firstLineChars="200"/>
+        <w:textAlignment w:val="auto"/>
+        <w:rPr>
+          <w:rFonts w:hint="eastAsia" w:ascii="Times New Roman" w:hAnsi="Times New Roman" w:eastAsia="宋体" w:cs="Times New Roman"/>
+          <w:color w:val="000000" w:themeColor="text1"/>
+          <w:sz w:val="24"/>
+          <w:szCs w:val="28"/>
+          <w:lang w:val="en-US" w:eastAsia="zh-CN"/>
+          <w14:textFill>
+            <w14:solidFill>
+              <w14:schemeClr w14:val="tx1"/>
+            </w14:solidFill>
+          </w14:textFill>
+        </w:rPr>
+      </w:pPr>
+    </w:p>
+    <w:p>
+      <w:pPr>
+        <w:keepNext w:val="0"/>
+        <w:keepLines w:val="0"/>
+        <w:pageBreakBefore w:val="0"/>
+        <w:widowControl w:val="0"/>
+        <w:kinsoku/>
+        <w:wordWrap/>
+        <w:overflowPunct/>
+        <w:topLinePunct w:val="0"/>
+        <w:autoSpaceDE/>
+        <w:autoSpaceDN/>
+        <w:bidi w:val="0"/>
+        <w:adjustRightInd/>
+        <w:snapToGrid/>
+        <w:spacing w:line="400" w:lineRule="exact"/>
+        <w:ind w:left="0" w:firstLine="480" w:firstLineChars="200"/>
+        <w:textAlignment w:val="auto"/>
+        <w:rPr>
+          <w:rFonts w:hint="eastAsia" w:ascii="Times New Roman" w:hAnsi="Times New Roman" w:eastAsia="宋体" w:cs="Times New Roman"/>
+          <w:color w:val="000000" w:themeColor="text1"/>
+          <w:sz w:val="24"/>
+          <w:szCs w:val="28"/>
+          <w:lang w:val="en-US" w:eastAsia="zh-CN"/>
+          <w14:textFill>
+            <w14:solidFill>
+              <w14:schemeClr w14:val="tx1"/>
+            </w14:solidFill>
+          </w14:textFill>
+        </w:rPr>
+      </w:pPr>
+    </w:p>
+    <w:p>
+      <w:pPr>
+        <w:keepNext w:val="0"/>
+        <w:keepLines w:val="0"/>
+        <w:pageBreakBefore w:val="0"/>
+        <w:widowControl w:val="0"/>
+        <w:kinsoku/>
+        <w:wordWrap/>
+        <w:overflowPunct/>
+        <w:topLinePunct w:val="0"/>
+        <w:autoSpaceDE/>
+        <w:autoSpaceDN/>
+        <w:bidi w:val="0"/>
+        <w:adjustRightInd/>
+        <w:snapToGrid/>
+        <w:spacing w:line="400" w:lineRule="exact"/>
+        <w:ind w:left="0" w:firstLine="480" w:firstLineChars="200"/>
+        <w:textAlignment w:val="auto"/>
+        <w:rPr>
+          <w:rFonts w:hint="eastAsia" w:ascii="Times New Roman" w:hAnsi="Times New Roman" w:eastAsia="宋体" w:cs="Times New Roman"/>
+          <w:color w:val="000000" w:themeColor="text1"/>
+          <w:sz w:val="24"/>
+          <w:szCs w:val="28"/>
+          <w:lang w:val="en-US" w:eastAsia="zh-CN"/>
+          <w14:textFill>
+            <w14:solidFill>
+              <w14:schemeClr w14:val="tx1"/>
+            </w14:solidFill>
+          </w14:textFill>
+        </w:rPr>
+      </w:pPr>
+    </w:p>
+    <w:p>
+      <w:pPr>
+        <w:keepNext w:val="0"/>
+        <w:keepLines w:val="0"/>
+        <w:pageBreakBefore w:val="0"/>
+        <w:widowControl w:val="0"/>
+        <w:kinsoku/>
+        <w:wordWrap/>
+        <w:overflowPunct/>
+        <w:topLinePunct w:val="0"/>
+        <w:autoSpaceDE/>
+        <w:autoSpaceDN/>
+        <w:bidi w:val="0"/>
+        <w:adjustRightInd/>
+        <w:snapToGrid/>
+        <w:spacing w:line="400" w:lineRule="exact"/>
+        <w:ind w:left="0" w:firstLine="480" w:firstLineChars="200"/>
+        <w:textAlignment w:val="auto"/>
+        <w:rPr>
+          <w:rFonts w:hint="eastAsia" w:ascii="Times New Roman" w:hAnsi="Times New Roman" w:eastAsia="宋体" w:cs="Times New Roman"/>
+          <w:color w:val="000000" w:themeColor="text1"/>
+          <w:sz w:val="24"/>
+          <w:szCs w:val="28"/>
+          <w:lang w:val="en-US" w:eastAsia="zh-CN"/>
+          <w14:textFill>
+            <w14:solidFill>
+              <w14:schemeClr w14:val="tx1"/>
+            </w14:solidFill>
+          </w14:textFill>
+        </w:rPr>
+      </w:pPr>
+    </w:p>
+    <w:p>
+      <w:pPr>
+        <w:keepNext w:val="0"/>
+        <w:keepLines w:val="0"/>
+        <w:pageBreakBefore w:val="0"/>
+        <w:widowControl w:val="0"/>
+        <w:kinsoku/>
+        <w:wordWrap/>
+        <w:overflowPunct/>
+        <w:topLinePunct w:val="0"/>
+        <w:autoSpaceDE/>
+        <w:autoSpaceDN/>
+        <w:bidi w:val="0"/>
+        <w:adjustRightInd/>
+        <w:snapToGrid/>
+        <w:spacing w:line="400" w:lineRule="exact"/>
+        <w:ind w:left="0" w:firstLine="480" w:firstLineChars="200"/>
+        <w:textAlignment w:val="auto"/>
+        <w:rPr>
+          <w:rFonts w:hint="eastAsia" w:ascii="Times New Roman" w:hAnsi="Times New Roman" w:eastAsia="宋体" w:cs="Times New Roman"/>
+          <w:color w:val="000000" w:themeColor="text1"/>
+          <w:sz w:val="24"/>
+          <w:szCs w:val="28"/>
+          <w:lang w:val="en-US" w:eastAsia="zh-CN"/>
+          <w14:textFill>
+            <w14:solidFill>
+              <w14:schemeClr w14:val="tx1"/>
+            </w14:solidFill>
+          </w14:textFill>
+        </w:rPr>
+      </w:pPr>
+    </w:p>
+    <w:p>
+      <w:pPr>
+        <w:keepNext w:val="0"/>
+        <w:keepLines w:val="0"/>
+        <w:pageBreakBefore w:val="0"/>
+        <w:widowControl w:val="0"/>
+        <w:kinsoku/>
+        <w:wordWrap/>
+        <w:overflowPunct/>
+        <w:topLinePunct w:val="0"/>
+        <w:autoSpaceDE/>
+        <w:autoSpaceDN/>
+        <w:bidi w:val="0"/>
+        <w:adjustRightInd/>
+        <w:snapToGrid/>
+        <w:spacing w:line="400" w:lineRule="exact"/>
+        <w:ind w:left="0" w:firstLine="480" w:firstLineChars="200"/>
+        <w:textAlignment w:val="auto"/>
+        <w:rPr>
+          <w:rFonts w:hint="eastAsia" w:ascii="Times New Roman" w:hAnsi="Times New Roman" w:eastAsia="宋体" w:cs="Times New Roman"/>
+          <w:color w:val="000000" w:themeColor="text1"/>
+          <w:sz w:val="24"/>
+          <w:szCs w:val="28"/>
+          <w:lang w:val="en-US" w:eastAsia="zh-CN"/>
+          <w14:textFill>
+            <w14:solidFill>
+              <w14:schemeClr w14:val="tx1"/>
+            </w14:solidFill>
+          </w14:textFill>
+        </w:rPr>
+      </w:pPr>
+    </w:p>
+    <w:p>
+      <w:pPr>
+        <w:keepNext w:val="0"/>
+        <w:keepLines w:val="0"/>
+        <w:pageBreakBefore w:val="0"/>
+        <w:widowControl w:val="0"/>
+        <w:kinsoku/>
+        <w:wordWrap/>
+        <w:overflowPunct/>
+        <w:topLinePunct w:val="0"/>
+        <w:autoSpaceDE/>
+        <w:autoSpaceDN/>
+        <w:bidi w:val="0"/>
+        <w:adjustRightInd/>
+        <w:snapToGrid/>
+        <w:spacing w:line="400" w:lineRule="exact"/>
+        <w:ind w:left="0" w:firstLine="480" w:firstLineChars="200"/>
+        <w:textAlignment w:val="auto"/>
+        <w:rPr>
+          <w:rFonts w:hint="eastAsia" w:ascii="Times New Roman" w:hAnsi="Times New Roman" w:eastAsia="宋体" w:cs="Times New Roman"/>
+          <w:color w:val="000000" w:themeColor="text1"/>
+          <w:sz w:val="24"/>
+          <w:szCs w:val="28"/>
+          <w:lang w:val="en-US" w:eastAsia="zh-CN"/>
+          <w14:textFill>
+            <w14:solidFill>
+              <w14:schemeClr w14:val="tx1"/>
+            </w14:solidFill>
+          </w14:textFill>
+        </w:rPr>
+      </w:pPr>
+    </w:p>
+    <w:p>
+      <w:pPr>
+        <w:keepNext w:val="0"/>
+        <w:keepLines w:val="0"/>
+        <w:pageBreakBefore w:val="0"/>
+        <w:widowControl w:val="0"/>
+        <w:kinsoku/>
+        <w:wordWrap/>
+        <w:overflowPunct/>
+        <w:topLinePunct w:val="0"/>
+        <w:autoSpaceDE/>
+        <w:autoSpaceDN/>
+        <w:bidi w:val="0"/>
+        <w:adjustRightInd/>
+        <w:snapToGrid/>
+        <w:spacing w:line="400" w:lineRule="exact"/>
+        <w:ind w:left="0" w:firstLine="480" w:firstLineChars="200"/>
+        <w:textAlignment w:val="auto"/>
+        <w:rPr>
+          <w:rFonts w:hint="eastAsia" w:ascii="Times New Roman" w:hAnsi="Times New Roman" w:eastAsia="宋体" w:cs="Times New Roman"/>
+          <w:color w:val="000000" w:themeColor="text1"/>
+          <w:sz w:val="24"/>
+          <w:szCs w:val="28"/>
+          <w:lang w:val="en-US" w:eastAsia="zh-CN"/>
+          <w14:textFill>
+            <w14:solidFill>
+              <w14:schemeClr w14:val="tx1"/>
+            </w14:solidFill>
+          </w14:textFill>
+        </w:rPr>
+      </w:pPr>
+    </w:p>
+    <w:p>
+      <w:pPr>
+        <w:keepNext w:val="0"/>
+        <w:keepLines w:val="0"/>
+        <w:pageBreakBefore w:val="0"/>
+        <w:widowControl w:val="0"/>
+        <w:kinsoku/>
+        <w:wordWrap/>
+        <w:overflowPunct/>
+        <w:topLinePunct w:val="0"/>
+        <w:autoSpaceDE/>
+        <w:autoSpaceDN/>
+        <w:bidi w:val="0"/>
+        <w:adjustRightInd/>
+        <w:snapToGrid/>
+        <w:spacing w:line="400" w:lineRule="exact"/>
+        <w:ind w:left="0" w:firstLine="480" w:firstLineChars="200"/>
+        <w:textAlignment w:val="auto"/>
+        <w:rPr>
+          <w:rFonts w:hint="eastAsia" w:ascii="Times New Roman" w:hAnsi="Times New Roman" w:eastAsia="宋体" w:cs="Times New Roman"/>
+          <w:color w:val="000000" w:themeColor="text1"/>
+          <w:sz w:val="24"/>
+          <w:szCs w:val="28"/>
+          <w:lang w:val="en-US" w:eastAsia="zh-CN"/>
+          <w14:textFill>
+            <w14:solidFill>
+              <w14:schemeClr w14:val="tx1"/>
+            </w14:solidFill>
+          </w14:textFill>
+        </w:rPr>
+      </w:pPr>
+    </w:p>
+    <w:p>
+      <w:pPr>
+        <w:keepNext w:val="0"/>
+        <w:keepLines w:val="0"/>
+        <w:pageBreakBefore w:val="0"/>
+        <w:widowControl w:val="0"/>
+        <w:kinsoku/>
+        <w:wordWrap/>
+        <w:overflowPunct/>
+        <w:topLinePunct w:val="0"/>
+        <w:autoSpaceDE/>
+        <w:autoSpaceDN/>
+        <w:bidi w:val="0"/>
+        <w:adjustRightInd/>
+        <w:snapToGrid/>
+        <w:spacing w:line="400" w:lineRule="exact"/>
+        <w:ind w:left="0" w:firstLine="480" w:firstLineChars="200"/>
+        <w:textAlignment w:val="auto"/>
+        <w:rPr>
+          <w:rFonts w:hint="eastAsia" w:ascii="Times New Roman" w:hAnsi="Times New Roman" w:eastAsia="宋体" w:cs="Times New Roman"/>
+          <w:color w:val="000000" w:themeColor="text1"/>
+          <w:sz w:val="24"/>
+          <w:szCs w:val="28"/>
+          <w:lang w:val="en-US" w:eastAsia="zh-CN"/>
+          <w14:textFill>
+            <w14:solidFill>
+              <w14:schemeClr w14:val="tx1"/>
+            </w14:solidFill>
+          </w14:textFill>
+        </w:rPr>
+      </w:pPr>
+    </w:p>
+    <w:p>
+      <w:pPr>
+        <w:keepNext w:val="0"/>
+        <w:keepLines w:val="0"/>
+        <w:pageBreakBefore w:val="0"/>
+        <w:widowControl w:val="0"/>
+        <w:kinsoku/>
+        <w:wordWrap/>
+        <w:overflowPunct/>
+        <w:topLinePunct w:val="0"/>
+        <w:autoSpaceDE/>
+        <w:autoSpaceDN/>
+        <w:bidi w:val="0"/>
+        <w:adjustRightInd/>
+        <w:snapToGrid/>
+        <w:spacing w:line="400" w:lineRule="exact"/>
+        <w:ind w:left="0" w:firstLine="480" w:firstLineChars="200"/>
+        <w:textAlignment w:val="auto"/>
+        <w:rPr>
+          <w:rFonts w:hint="eastAsia" w:ascii="Times New Roman" w:hAnsi="Times New Roman" w:eastAsia="宋体" w:cs="Times New Roman"/>
+          <w:color w:val="000000" w:themeColor="text1"/>
+          <w:sz w:val="24"/>
+          <w:szCs w:val="28"/>
+          <w:lang w:val="en-US" w:eastAsia="zh-CN"/>
+          <w14:textFill>
+            <w14:solidFill>
+              <w14:schemeClr w14:val="tx1"/>
+            </w14:solidFill>
+          </w14:textFill>
+        </w:rPr>
+      </w:pPr>
+    </w:p>
+    <w:p>
+      <w:pPr>
+        <w:keepNext w:val="0"/>
+        <w:keepLines w:val="0"/>
+        <w:pageBreakBefore w:val="0"/>
+        <w:widowControl w:val="0"/>
+        <w:kinsoku/>
+        <w:wordWrap/>
+        <w:overflowPunct/>
+        <w:topLinePunct w:val="0"/>
+        <w:autoSpaceDE/>
+        <w:autoSpaceDN/>
+        <w:bidi w:val="0"/>
+        <w:adjustRightInd/>
+        <w:snapToGrid/>
+        <w:spacing w:line="400" w:lineRule="exact"/>
+        <w:ind w:left="0" w:firstLine="480" w:firstLineChars="200"/>
+        <w:textAlignment w:val="auto"/>
+        <w:rPr>
+          <w:rFonts w:hint="eastAsia" w:ascii="Times New Roman" w:hAnsi="Times New Roman" w:eastAsia="宋体" w:cs="Times New Roman"/>
+          <w:color w:val="000000" w:themeColor="text1"/>
+          <w:sz w:val="24"/>
+          <w:szCs w:val="28"/>
+          <w:lang w:val="en-US" w:eastAsia="zh-CN"/>
+          <w14:textFill>
+            <w14:solidFill>
+              <w14:schemeClr w14:val="tx1"/>
+            </w14:solidFill>
+          </w14:textFill>
+        </w:rPr>
+      </w:pPr>
+    </w:p>
+    <w:p>
+      <w:pPr>
+        <w:keepNext w:val="0"/>
+        <w:keepLines w:val="0"/>
+        <w:pageBreakBefore w:val="0"/>
+        <w:widowControl w:val="0"/>
+        <w:kinsoku/>
+        <w:wordWrap/>
+        <w:overflowPunct/>
+        <w:topLinePunct w:val="0"/>
+        <w:autoSpaceDE/>
+        <w:autoSpaceDN/>
+        <w:bidi w:val="0"/>
+        <w:adjustRightInd/>
+        <w:snapToGrid/>
+        <w:spacing w:line="400" w:lineRule="exact"/>
+        <w:ind w:left="0" w:firstLine="480" w:firstLineChars="200"/>
+        <w:textAlignment w:val="auto"/>
+        <w:rPr>
+          <w:rFonts w:hint="eastAsia" w:ascii="Times New Roman" w:hAnsi="Times New Roman" w:eastAsia="宋体" w:cs="Times New Roman"/>
+          <w:color w:val="000000" w:themeColor="text1"/>
+          <w:sz w:val="24"/>
+          <w:szCs w:val="28"/>
+          <w:lang w:val="en-US" w:eastAsia="zh-CN"/>
+          <w14:textFill>
+            <w14:solidFill>
+              <w14:schemeClr w14:val="tx1"/>
+            </w14:solidFill>
+          </w14:textFill>
+        </w:rPr>
+      </w:pPr>
+    </w:p>
+    <w:p>
+      <w:pPr>
+        <w:spacing w:line="400" w:lineRule="exact"/>
+        <w:jc w:val="both"/>
         <w:rPr>
           <w:rFonts w:hAnsi="Cambria Math" w:eastAsia="黑体"/>
           <w:i w:val="0"/>
@@ -1835,465 +3422,12 @@
     </w:p>
     <w:p>
       <w:pPr>
-        <w:spacing w:line="400" w:lineRule="exact"/>
-        <w:ind w:firstLine="420" w:firstLineChars="200"/>
-        <w:jc w:val="center"/>
-        <w:rPr>
-          <w:rFonts w:hint="eastAsia" w:hAnsi="Cambria Math" w:eastAsia="黑体"/>
-          <w:i w:val="0"/>
-          <w:color w:val="FF0000"/>
-          <w:lang w:eastAsia="zh-CN"/>
-        </w:rPr>
-      </w:pPr>
-      <w:r>
-        <w:rPr>
-          <w:rFonts w:hint="eastAsia" w:hAnsi="Cambria Math" w:eastAsia="黑体"/>
-          <w:b/>
-          <w:bCs/>
-          <w:i w:val="0"/>
-          <w:color w:val="FF0000"/>
-          <w:lang w:eastAsia="zh-CN"/>
-        </w:rPr>
-        <w:t>（</w:t>
-      </w:r>
-      <w:r>
-        <w:rPr>
-          <w:rFonts w:hint="eastAsia" w:hAnsi="Cambria Math" w:eastAsia="黑体"/>
-          <w:b/>
-          <w:bCs/>
-          <w:i w:val="0"/>
-          <w:color w:val="FF0000"/>
-          <w:lang w:val="en-US" w:eastAsia="zh-CN"/>
-        </w:rPr>
-        <w:t>论文中的公式</w:t>
-      </w:r>
-      <w:r>
-        <w:rPr>
-          <w:rFonts w:hint="eastAsia" w:hAnsi="Cambria Math" w:eastAsia="黑体"/>
-          <w:i w:val="0"/>
-          <w:color w:val="FF0000"/>
-          <w:lang w:val="en-US" w:eastAsia="zh-CN"/>
-        </w:rPr>
-        <w:t>可直接图片截取出来插入到正文相应段落里，也可重新用公式编辑器编辑后插入到正文相应段落里，每个公式后面的公式编号与原文保持一致，例如上面公式示例</w:t>
-      </w:r>
-      <w:r>
-        <w:rPr>
-          <w:rFonts w:hint="eastAsia" w:hAnsi="Cambria Math" w:eastAsia="黑体"/>
-          <w:i w:val="0"/>
-          <w:color w:val="FF0000"/>
-          <w:lang w:eastAsia="zh-CN"/>
-        </w:rPr>
-        <w:t>）</w:t>
-      </w:r>
-    </w:p>
-    <w:p>
-      <w:pPr>
-        <w:pStyle w:val="16"/>
-        <w:numPr>
-          <w:ilvl w:val="0"/>
-          <w:numId w:val="0"/>
-        </w:numPr>
-        <w:spacing w:line="400" w:lineRule="exact"/>
-        <w:rPr>
-          <w:rFonts w:hint="default" w:ascii="黑体" w:hAnsi="黑体" w:eastAsia="黑体"/>
-          <w:color w:val="FF0000"/>
-          <w:lang w:val="en-US" w:eastAsia="zh-CN"/>
-        </w:rPr>
-      </w:pPr>
-    </w:p>
-    <w:p>
-      <w:pPr>
-        <w:keepNext/>
-        <w:jc w:val="center"/>
-      </w:pPr>
-      <w:r>
-        <w:rPr>
-          <w:rFonts w:ascii="黑体" w:hAnsi="黑体" w:eastAsia="黑体"/>
-        </w:rPr>
-        <w:drawing>
-          <wp:inline distT="0" distB="0" distL="0" distR="0">
-            <wp:extent cx="4164965" cy="3057525"/>
-            <wp:effectExtent l="0" t="0" r="6985" b="0"/>
-            <wp:docPr id="3" name="图片 3"/>
-            <wp:cNvGraphicFramePr>
-              <a:graphicFrameLocks xmlns:a="http://schemas.openxmlformats.org/drawingml/2006/main" noChangeAspect="1"/>
-            </wp:cNvGraphicFramePr>
-            <a:graphic xmlns:a="http://schemas.openxmlformats.org/drawingml/2006/main">
-              <a:graphicData uri="http://schemas.openxmlformats.org/drawingml/2006/picture">
-                <pic:pic xmlns:pic="http://schemas.openxmlformats.org/drawingml/2006/picture">
-                  <pic:nvPicPr>
-                    <pic:cNvPr id="3" name="图片 3"/>
-                    <pic:cNvPicPr>
-                      <a:picLocks noChangeAspect="1"/>
-                    </pic:cNvPicPr>
-                  </pic:nvPicPr>
-                  <pic:blipFill>
-                    <a:blip r:embed="rId6" cstate="print">
-                      <a:extLst>
-                        <a:ext uri="{28A0092B-C50C-407E-A947-70E740481C1C}">
-                          <a14:useLocalDpi xmlns:a14="http://schemas.microsoft.com/office/drawing/2010/main" val="0"/>
-                        </a:ext>
-                      </a:extLst>
-                    </a:blip>
-                    <a:stretch>
-                      <a:fillRect/>
-                    </a:stretch>
-                  </pic:blipFill>
-                  <pic:spPr>
-                    <a:xfrm>
-                      <a:off x="0" y="0"/>
-                      <a:ext cx="4188307" cy="3057525"/>
-                    </a:xfrm>
-                    <a:prstGeom prst="rect">
-                      <a:avLst/>
-                    </a:prstGeom>
-                  </pic:spPr>
-                </pic:pic>
-              </a:graphicData>
-            </a:graphic>
-          </wp:inline>
-        </w:drawing>
-      </w:r>
-    </w:p>
-    <w:p>
-      <w:pPr>
-        <w:jc w:val="center"/>
-        <w:rPr>
-          <w:rFonts w:hint="default" w:ascii="Times New Roman" w:hAnsi="Times New Roman" w:eastAsia="宋体" w:cs="Times New Roman"/>
-          <w:sz w:val="21"/>
-          <w:szCs w:val="21"/>
-        </w:rPr>
-      </w:pPr>
-      <w:r>
-        <w:rPr>
-          <w:rFonts w:hint="default" w:ascii="Times New Roman" w:hAnsi="Times New Roman" w:eastAsia="宋体" w:cs="Times New Roman"/>
-          <w:sz w:val="21"/>
-          <w:szCs w:val="21"/>
-        </w:rPr>
-        <w:t>图</w:t>
-      </w:r>
-      <w:r>
-        <w:rPr>
-          <w:rFonts w:hint="default" w:ascii="Times New Roman" w:hAnsi="Times New Roman" w:eastAsia="宋体" w:cs="Times New Roman"/>
-          <w:sz w:val="21"/>
-          <w:szCs w:val="21"/>
-        </w:rPr>
-        <w:fldChar w:fldCharType="begin"/>
-      </w:r>
-      <w:r>
-        <w:rPr>
-          <w:rFonts w:hint="default" w:ascii="Times New Roman" w:hAnsi="Times New Roman" w:eastAsia="宋体" w:cs="Times New Roman"/>
-          <w:sz w:val="21"/>
-          <w:szCs w:val="21"/>
-        </w:rPr>
-        <w:instrText xml:space="preserve"> SEQ 图 \* ARABIC \s 1 </w:instrText>
-      </w:r>
-      <w:r>
-        <w:rPr>
-          <w:rFonts w:hint="default" w:ascii="Times New Roman" w:hAnsi="Times New Roman" w:eastAsia="宋体" w:cs="Times New Roman"/>
-          <w:sz w:val="21"/>
-          <w:szCs w:val="21"/>
-        </w:rPr>
-        <w:fldChar w:fldCharType="separate"/>
-      </w:r>
-      <w:r>
-        <w:rPr>
-          <w:rFonts w:hint="default" w:ascii="Times New Roman" w:hAnsi="Times New Roman" w:eastAsia="宋体" w:cs="Times New Roman"/>
-          <w:sz w:val="21"/>
-          <w:szCs w:val="21"/>
-        </w:rPr>
-        <w:t>1</w:t>
-      </w:r>
-      <w:r>
-        <w:rPr>
-          <w:rFonts w:hint="default" w:ascii="Times New Roman" w:hAnsi="Times New Roman" w:eastAsia="宋体" w:cs="Times New Roman"/>
-          <w:sz w:val="21"/>
-          <w:szCs w:val="21"/>
-        </w:rPr>
-        <w:fldChar w:fldCharType="end"/>
-      </w:r>
-      <w:r>
-        <w:rPr>
-          <w:rFonts w:hint="default" w:ascii="Times New Roman" w:hAnsi="Times New Roman" w:eastAsia="宋体" w:cs="Times New Roman"/>
-          <w:sz w:val="21"/>
-          <w:szCs w:val="21"/>
-        </w:rPr>
-        <w:t>:脉络概要。其由四个部分组成，包括基本框架、类别、性能比较、挑战和潜在方向。具体来说，类别包括加性白噪声图像、真实噪声图像、盲去噪和混合噪声图像。</w:t>
-      </w:r>
-    </w:p>
-    <w:p>
-      <w:pPr>
-        <w:jc w:val="center"/>
-        <w:rPr>
-          <w:rFonts w:hint="default" w:ascii="Times New Roman" w:hAnsi="Times New Roman" w:eastAsia="宋体" w:cs="Times New Roman"/>
-          <w:sz w:val="21"/>
-          <w:szCs w:val="21"/>
-        </w:rPr>
-      </w:pPr>
-    </w:p>
-    <w:p>
-      <w:pPr>
-        <w:jc w:val="left"/>
-        <w:rPr>
-          <w:rFonts w:hint="eastAsia" w:ascii="黑体" w:hAnsi="黑体" w:eastAsia="黑体"/>
-          <w:color w:val="FF0000"/>
-          <w:sz w:val="20"/>
-          <w:szCs w:val="21"/>
-          <w:lang w:val="en-US" w:eastAsia="zh-CN"/>
-        </w:rPr>
-      </w:pPr>
-      <w:r>
-        <w:rPr>
-          <w:rFonts w:hint="eastAsia" w:ascii="黑体" w:hAnsi="黑体" w:eastAsia="黑体"/>
-          <w:b/>
-          <w:bCs/>
-          <w:color w:val="FF0000"/>
-          <w:sz w:val="20"/>
-          <w:szCs w:val="21"/>
-          <w:lang w:val="en-US" w:eastAsia="zh-CN"/>
-        </w:rPr>
-        <w:t>论文中的图</w:t>
-      </w:r>
-      <w:r>
-        <w:rPr>
-          <w:rFonts w:hint="eastAsia" w:ascii="黑体" w:hAnsi="黑体" w:eastAsia="黑体"/>
-          <w:color w:val="FF0000"/>
-          <w:sz w:val="20"/>
-          <w:szCs w:val="21"/>
-          <w:lang w:val="en-US" w:eastAsia="zh-CN"/>
-        </w:rPr>
-        <w:t>按照其顺序直接截取即可，截图大小可适当缩放，但图名需要翻译，图编号按原文顺序排列即可。如上面图1所示，注意图、图号、图名均居中设置，图号、图名放在图下面。</w:t>
-      </w:r>
-    </w:p>
-    <w:p>
-      <w:pPr>
-        <w:jc w:val="left"/>
-        <w:rPr>
-          <w:rFonts w:hint="eastAsia" w:ascii="黑体" w:hAnsi="黑体" w:eastAsia="黑体"/>
-          <w:color w:val="FF0000"/>
-          <w:sz w:val="20"/>
-          <w:szCs w:val="21"/>
-          <w:lang w:val="en-US" w:eastAsia="zh-CN"/>
-        </w:rPr>
-      </w:pPr>
-      <w:r>
-        <w:rPr>
-          <w:rFonts w:hint="eastAsia" w:ascii="黑体" w:hAnsi="黑体" w:eastAsia="黑体"/>
-          <w:b/>
-          <w:bCs/>
-          <w:color w:val="FF0000"/>
-          <w:sz w:val="20"/>
-          <w:szCs w:val="21"/>
-          <w:lang w:val="en-US" w:eastAsia="zh-CN"/>
-        </w:rPr>
-        <w:t>论文中的表</w:t>
-      </w:r>
-      <w:r>
-        <w:rPr>
-          <w:rFonts w:hint="eastAsia" w:ascii="黑体" w:hAnsi="黑体" w:eastAsia="黑体"/>
-          <w:color w:val="FF0000"/>
-          <w:sz w:val="20"/>
-          <w:szCs w:val="21"/>
-          <w:lang w:val="en-US" w:eastAsia="zh-CN"/>
-        </w:rPr>
-        <w:t>按照顺序直接截取即可，截图大小可适当缩放表内内容不必翻译。但表名需要翻译，表、表号、表名均居中设置，表名、表号在表的上面。</w:t>
-      </w:r>
-    </w:p>
-    <w:p>
-      <w:pPr>
-        <w:jc w:val="left"/>
-        <w:rPr>
-          <w:rFonts w:hint="default" w:ascii="黑体" w:hAnsi="黑体" w:eastAsia="黑体"/>
-          <w:color w:val="FF0000"/>
-          <w:sz w:val="20"/>
-          <w:szCs w:val="21"/>
-          <w:lang w:val="en-US" w:eastAsia="zh-CN"/>
-        </w:rPr>
-      </w:pPr>
-    </w:p>
-    <w:p>
-      <w:pPr>
-        <w:jc w:val="center"/>
-        <w:rPr>
-          <w:rFonts w:hint="default" w:ascii="Times New Roman" w:hAnsi="Times New Roman" w:eastAsia="宋体" w:cs="Times New Roman"/>
-          <w:sz w:val="21"/>
-          <w:szCs w:val="21"/>
-        </w:rPr>
-      </w:pPr>
-      <w:r>
-        <w:rPr>
-          <w:rFonts w:hint="eastAsia" w:ascii="Times New Roman" w:hAnsi="Times New Roman" w:eastAsia="宋体" w:cs="Times New Roman"/>
-          <w:sz w:val="21"/>
-          <w:szCs w:val="21"/>
-        </w:rPr>
-        <w:t>表1 CNN/NN用于AWNI去噪</w:t>
-      </w:r>
-    </w:p>
-    <w:p>
-      <w:pPr>
         <w:widowControl/>
         <w:jc w:val="left"/>
         <w:rPr>
           <w:rFonts w:ascii="黑体" w:hAnsi="黑体" w:eastAsia="黑体"/>
         </w:rPr>
       </w:pPr>
-      <w:r>
-        <w:rPr>
-          <w:rFonts w:ascii="黑体" w:hAnsi="黑体" w:eastAsia="黑体"/>
-        </w:rPr>
-        <w:drawing>
-          <wp:inline distT="0" distB="0" distL="114300" distR="114300">
-            <wp:extent cx="4857115" cy="2849245"/>
-            <wp:effectExtent l="0" t="0" r="635" b="8255"/>
-            <wp:docPr id="7" name="图片 7"/>
-            <wp:cNvGraphicFramePr>
-              <a:graphicFrameLocks xmlns:a="http://schemas.openxmlformats.org/drawingml/2006/main" noChangeAspect="1"/>
-            </wp:cNvGraphicFramePr>
-            <a:graphic xmlns:a="http://schemas.openxmlformats.org/drawingml/2006/main">
-              <a:graphicData uri="http://schemas.openxmlformats.org/drawingml/2006/picture">
-                <pic:pic xmlns:pic="http://schemas.openxmlformats.org/drawingml/2006/picture">
-                  <pic:nvPicPr>
-                    <pic:cNvPr id="7" name="图片 7"/>
-                    <pic:cNvPicPr>
-                      <a:picLocks noChangeAspect="1"/>
-                    </pic:cNvPicPr>
-                  </pic:nvPicPr>
-                  <pic:blipFill>
-                    <a:blip r:embed="rId7"/>
-                    <a:stretch>
-                      <a:fillRect/>
-                    </a:stretch>
-                  </pic:blipFill>
-                  <pic:spPr>
-                    <a:xfrm>
-                      <a:off x="0" y="0"/>
-                      <a:ext cx="4857115" cy="2849245"/>
-                    </a:xfrm>
-                    <a:prstGeom prst="rect">
-                      <a:avLst/>
-                    </a:prstGeom>
-                    <a:noFill/>
-                    <a:ln>
-                      <a:noFill/>
-                    </a:ln>
-                  </pic:spPr>
-                </pic:pic>
-              </a:graphicData>
-            </a:graphic>
-          </wp:inline>
-        </w:drawing>
-      </w:r>
-    </w:p>
-    <w:p>
-      <w:pPr>
-        <w:keepNext w:val="0"/>
-        <w:keepLines w:val="0"/>
-        <w:pageBreakBefore w:val="0"/>
-        <w:widowControl/>
-        <w:kinsoku/>
-        <w:wordWrap/>
-        <w:overflowPunct/>
-        <w:topLinePunct w:val="0"/>
-        <w:autoSpaceDE/>
-        <w:autoSpaceDN/>
-        <w:bidi w:val="0"/>
-        <w:adjustRightInd/>
-        <w:snapToGrid/>
-        <w:spacing w:line="360" w:lineRule="auto"/>
-        <w:jc w:val="left"/>
-        <w:textAlignment w:val="auto"/>
-        <w:rPr>
-          <w:rFonts w:hint="eastAsia" w:ascii="黑体" w:hAnsi="黑体" w:eastAsia="黑体"/>
-          <w:color w:val="FF0000"/>
-          <w:sz w:val="24"/>
-          <w:szCs w:val="28"/>
-          <w:lang w:val="en-US" w:eastAsia="zh-CN"/>
-        </w:rPr>
-      </w:pPr>
-      <w:r>
-        <w:rPr>
-          <w:rFonts w:hint="eastAsia" w:ascii="黑体" w:hAnsi="黑体" w:eastAsia="黑体"/>
-          <w:color w:val="FF0000"/>
-          <w:sz w:val="24"/>
-          <w:szCs w:val="28"/>
-          <w:lang w:val="en-US" w:eastAsia="zh-CN"/>
-        </w:rPr>
-        <w:t>翻译到结论之后结束即可！！！</w:t>
-      </w:r>
-    </w:p>
-    <w:p>
-      <w:pPr>
-        <w:keepNext w:val="0"/>
-        <w:keepLines w:val="0"/>
-        <w:pageBreakBefore w:val="0"/>
-        <w:widowControl/>
-        <w:kinsoku/>
-        <w:wordWrap/>
-        <w:overflowPunct/>
-        <w:topLinePunct w:val="0"/>
-        <w:autoSpaceDE/>
-        <w:autoSpaceDN/>
-        <w:bidi w:val="0"/>
-        <w:adjustRightInd/>
-        <w:snapToGrid/>
-        <w:spacing w:line="360" w:lineRule="auto"/>
-        <w:jc w:val="left"/>
-        <w:textAlignment w:val="auto"/>
-        <w:rPr>
-          <w:rFonts w:hint="eastAsia" w:ascii="黑体" w:hAnsi="黑体" w:eastAsia="黑体"/>
-          <w:color w:val="FF0000"/>
-          <w:sz w:val="24"/>
-          <w:szCs w:val="28"/>
-          <w:lang w:val="en-US" w:eastAsia="zh-CN"/>
-        </w:rPr>
-      </w:pPr>
-      <w:r>
-        <w:rPr>
-          <w:rFonts w:hint="eastAsia" w:ascii="黑体" w:hAnsi="黑体" w:eastAsia="黑体"/>
-          <w:color w:val="FF0000"/>
-          <w:sz w:val="24"/>
-          <w:szCs w:val="28"/>
-          <w:lang w:val="en-US" w:eastAsia="zh-CN"/>
-        </w:rPr>
-        <w:t>原文参考文献、致谢等不必翻译！！！</w:t>
-      </w:r>
-    </w:p>
-    <w:p>
-      <w:pPr>
-        <w:keepNext w:val="0"/>
-        <w:keepLines w:val="0"/>
-        <w:pageBreakBefore w:val="0"/>
-        <w:widowControl/>
-        <w:kinsoku/>
-        <w:wordWrap/>
-        <w:overflowPunct/>
-        <w:topLinePunct w:val="0"/>
-        <w:autoSpaceDE/>
-        <w:autoSpaceDN/>
-        <w:bidi w:val="0"/>
-        <w:adjustRightInd/>
-        <w:snapToGrid/>
-        <w:spacing w:line="360" w:lineRule="auto"/>
-        <w:jc w:val="left"/>
-        <w:textAlignment w:val="auto"/>
-        <w:rPr>
-          <w:rFonts w:hint="default" w:ascii="黑体" w:hAnsi="黑体" w:eastAsia="黑体"/>
-          <w:color w:val="FF0000"/>
-          <w:sz w:val="24"/>
-          <w:szCs w:val="28"/>
-          <w:lang w:val="en-US" w:eastAsia="zh-CN"/>
-        </w:rPr>
-      </w:pPr>
-      <w:r>
-        <w:rPr>
-          <w:rFonts w:hint="eastAsia" w:ascii="黑体" w:hAnsi="黑体" w:eastAsia="黑体"/>
-          <w:color w:val="FF0000"/>
-          <w:sz w:val="24"/>
-          <w:szCs w:val="28"/>
-          <w:lang w:val="en-US" w:eastAsia="zh-CN"/>
-        </w:rPr>
-        <w:t>注意翻译完后，另起一页后面附上专业词汇整理！！</w:t>
-      </w:r>
     </w:p>
     <w:p>
       <w:pPr>
@@ -2440,7 +3574,7 @@
     </w:p>
     <w:p>
       <w:pPr>
-        <w:pStyle w:val="16"/>
+        <w:pStyle w:val="17"/>
         <w:numPr>
           <w:ilvl w:val="0"/>
           <w:numId w:val="1"/>
@@ -2463,7 +3597,7 @@
     </w:p>
     <w:p>
       <w:pPr>
-        <w:pStyle w:val="16"/>
+        <w:pStyle w:val="17"/>
         <w:numPr>
           <w:ilvl w:val="0"/>
           <w:numId w:val="0"/>
@@ -2486,7 +3620,7 @@
     </w:p>
     <w:p>
       <w:pPr>
-        <w:pStyle w:val="16"/>
+        <w:pStyle w:val="17"/>
         <w:numPr>
           <w:ilvl w:val="0"/>
           <w:numId w:val="0"/>
@@ -2500,7 +3634,7 @@
     </w:p>
     <w:p>
       <w:pPr>
-        <w:pStyle w:val="16"/>
+        <w:pStyle w:val="17"/>
         <w:numPr>
           <w:ilvl w:val="0"/>
           <w:numId w:val="1"/>
@@ -2519,7 +3653,7 @@
     </w:p>
     <w:p>
       <w:pPr>
-        <w:pStyle w:val="16"/>
+        <w:pStyle w:val="17"/>
         <w:ind w:left="420" w:firstLine="0" w:firstLineChars="0"/>
         <w:rPr>
           <w:rFonts w:ascii="华文宋体" w:hAnsi="华文宋体" w:eastAsia="华文宋体" w:cs="Times New Roman"/>
@@ -2534,7 +3668,7 @@
     </w:p>
     <w:p>
       <w:pPr>
-        <w:pStyle w:val="16"/>
+        <w:pStyle w:val="17"/>
         <w:numPr>
           <w:ilvl w:val="0"/>
           <w:numId w:val="1"/>
@@ -2553,7 +3687,7 @@
     </w:p>
     <w:p>
       <w:pPr>
-        <w:pStyle w:val="16"/>
+        <w:pStyle w:val="17"/>
         <w:ind w:left="420" w:firstLine="0" w:firstLineChars="0"/>
         <w:rPr>
           <w:rFonts w:ascii="华文宋体" w:hAnsi="华文宋体" w:eastAsia="华文宋体" w:cs="Times New Roman"/>
@@ -2568,7 +3702,7 @@
     </w:p>
     <w:p>
       <w:pPr>
-        <w:pStyle w:val="16"/>
+        <w:pStyle w:val="17"/>
         <w:numPr>
           <w:ilvl w:val="0"/>
           <w:numId w:val="1"/>
@@ -2587,7 +3721,7 @@
     </w:p>
     <w:p>
       <w:pPr>
-        <w:pStyle w:val="16"/>
+        <w:pStyle w:val="17"/>
         <w:ind w:left="420" w:firstLine="0" w:firstLineChars="0"/>
         <w:rPr>
           <w:rFonts w:ascii="华文宋体" w:hAnsi="华文宋体" w:eastAsia="华文宋体" w:cs="Times New Roman"/>
@@ -2602,7 +3736,7 @@
     </w:p>
     <w:p>
       <w:pPr>
-        <w:pStyle w:val="16"/>
+        <w:pStyle w:val="17"/>
         <w:numPr>
           <w:ilvl w:val="0"/>
           <w:numId w:val="1"/>
@@ -2621,7 +3755,7 @@
     </w:p>
     <w:p>
       <w:pPr>
-        <w:pStyle w:val="16"/>
+        <w:pStyle w:val="17"/>
         <w:ind w:left="420" w:firstLine="0" w:firstLineChars="0"/>
         <w:rPr>
           <w:rFonts w:ascii="华文宋体" w:hAnsi="华文宋体" w:eastAsia="华文宋体" w:cs="Times New Roman"/>
@@ -2636,7 +3770,7 @@
     </w:p>
     <w:p>
       <w:pPr>
-        <w:pStyle w:val="16"/>
+        <w:pStyle w:val="17"/>
         <w:numPr>
           <w:ilvl w:val="0"/>
           <w:numId w:val="1"/>
@@ -2655,7 +3789,7 @@
     </w:p>
     <w:p>
       <w:pPr>
-        <w:pStyle w:val="16"/>
+        <w:pStyle w:val="17"/>
         <w:ind w:left="420" w:firstLine="0" w:firstLineChars="0"/>
         <w:rPr>
           <w:rFonts w:ascii="华文宋体" w:hAnsi="华文宋体" w:eastAsia="华文宋体" w:cs="Times New Roman"/>
@@ -2670,7 +3804,7 @@
     </w:p>
     <w:p>
       <w:pPr>
-        <w:pStyle w:val="16"/>
+        <w:pStyle w:val="17"/>
         <w:numPr>
           <w:ilvl w:val="0"/>
           <w:numId w:val="1"/>
@@ -2689,7 +3823,7 @@
     </w:p>
     <w:p>
       <w:pPr>
-        <w:pStyle w:val="16"/>
+        <w:pStyle w:val="17"/>
         <w:ind w:left="420" w:firstLine="0" w:firstLineChars="0"/>
         <w:rPr>
           <w:rFonts w:ascii="华文宋体" w:hAnsi="华文宋体" w:eastAsia="华文宋体" w:cs="Times New Roman"/>
@@ -2704,7 +3838,7 @@
     </w:p>
     <w:p>
       <w:pPr>
-        <w:pStyle w:val="16"/>
+        <w:pStyle w:val="17"/>
         <w:numPr>
           <w:ilvl w:val="0"/>
           <w:numId w:val="1"/>
@@ -2723,7 +3857,7 @@
     </w:p>
     <w:p>
       <w:pPr>
-        <w:pStyle w:val="16"/>
+        <w:pStyle w:val="17"/>
         <w:ind w:left="420" w:firstLine="0" w:firstLineChars="0"/>
         <w:rPr>
           <w:rFonts w:ascii="华文宋体" w:hAnsi="华文宋体" w:eastAsia="华文宋体" w:cs="Times New Roman"/>
@@ -2738,19 +3872,31 @@
     </w:p>
     <w:p>
       <w:pPr>
-        <w:pStyle w:val="16"/>
-        <w:rPr>
-          <w:rFonts w:hint="default" w:ascii="华文宋体" w:hAnsi="华文宋体" w:eastAsia="华文宋体" w:cs="Times New Roman"/>
-          <w:lang w:val="en-US" w:eastAsia="zh-CN"/>
-        </w:rPr>
-      </w:pPr>
-      <w:r>
+        <w:pStyle w:val="17"/>
         <w:rPr>
           <w:rFonts w:hint="eastAsia" w:ascii="华文宋体" w:hAnsi="华文宋体" w:eastAsia="华文宋体" w:cs="Times New Roman"/>
           <w:lang w:val="en-US" w:eastAsia="zh-CN"/>
         </w:rPr>
+      </w:pPr>
+      <w:r>
+        <w:rPr>
+          <w:rFonts w:hint="eastAsia" w:ascii="华文宋体" w:hAnsi="华文宋体" w:eastAsia="华文宋体" w:cs="Times New Roman"/>
+          <w:lang w:val="en-US" w:eastAsia="zh-CN"/>
+        </w:rPr>
         <w:t xml:space="preserve">..... </w:t>
       </w:r>
+    </w:p>
+    <w:p>
+      <w:pPr>
+        <w:rPr>
+          <w:rFonts w:hint="default" w:ascii="PingFang SC" w:hAnsi="PingFang SC" w:eastAsia="PingFang SC" w:cs="PingFang SC"/>
+          <w:spacing w:val="-5"/>
+          <w:kern w:val="2"/>
+          <w:sz w:val="17"/>
+          <w:szCs w:val="17"/>
+          <w:lang w:val="en-US" w:eastAsia="zh-CN" w:bidi="ar-SA"/>
+        </w:rPr>
+      </w:pPr>
     </w:p>
     <w:sectPr>
       <w:headerReference r:id="rId3" w:type="default"/>
@@ -2783,7 +3929,7 @@
     <w:sdtContent>
       <w:p>
         <w:pPr>
-          <w:pStyle w:val="8"/>
+          <w:pStyle w:val="9"/>
           <w:jc w:val="center"/>
         </w:pPr>
         <w:r>
@@ -2809,7 +3955,7 @@
   </w:sdt>
   <w:p>
     <w:pPr>
-      <w:pStyle w:val="8"/>
+      <w:pStyle w:val="9"/>
     </w:pPr>
   </w:p>
 </w:ftr>
@@ -2819,7 +3965,7 @@
 <w:hdr xmlns:wpc="http://schemas.microsoft.com/office/word/2010/wordprocessingCanvas" xmlns:mc="http://schemas.openxmlformats.org/markup-compatibility/2006" xmlns:o="urn:schemas-microsoft-com:office:office" xmlns:r="http://schemas.openxmlformats.org/officeDocument/2006/relationships" xmlns:m="http://schemas.openxmlformats.org/officeDocument/2006/math" xmlns:v="urn:schemas-microsoft-com:vml" xmlns:wp14="http://schemas.microsoft.com/office/word/2010/wordprocessingDrawing" xmlns:wp="http://schemas.openxmlformats.org/drawingml/2006/wordprocessingDrawing" xmlns:w10="urn:schemas-microsoft-com:office:word" xmlns:w="http://schemas.openxmlformats.org/wordprocessingml/2006/main" xmlns:w14="http://schemas.microsoft.com/office/word/2010/wordml" xmlns:w15="http://schemas.microsoft.com/office/word/2012/wordml" xmlns:wpg="http://schemas.microsoft.com/office/word/2010/wordprocessingGroup" xmlns:wpi="http://schemas.microsoft.com/office/word/2010/wordprocessingInk" xmlns:wne="http://schemas.microsoft.com/office/word/2006/wordml" xmlns:wps="http://schemas.microsoft.com/office/word/2010/wordprocessingShape" xmlns:wpsCustomData="http://www.wps.cn/officeDocument/2013/wpsCustomData" mc:Ignorable="w14 w15 wp14">
   <w:p>
     <w:pPr>
-      <w:pStyle w:val="9"/>
+      <w:pStyle w:val="10"/>
     </w:pPr>
   </w:p>
 </w:hdr>
@@ -2999,7 +4145,7 @@
     <w:lsdException w:uiPriority="99" w:name="Closing"/>
     <w:lsdException w:uiPriority="99" w:name="Signature"/>
     <w:lsdException w:qFormat="1" w:uiPriority="1" w:name="Default Paragraph Font"/>
-    <w:lsdException w:uiPriority="99" w:name="Body Text"/>
+    <w:lsdException w:qFormat="1" w:unhideWhenUsed="0" w:uiPriority="0" w:name="Body Text"/>
     <w:lsdException w:uiPriority="99" w:name="Body Text Indent"/>
     <w:lsdException w:uiPriority="99" w:name="List Continue"/>
     <w:lsdException w:uiPriority="99" w:name="List Continue 2"/>
@@ -3203,7 +4349,7 @@
     <w:name w:val="heading 1"/>
     <w:basedOn w:val="1"/>
     <w:next w:val="1"/>
-    <w:link w:val="19"/>
+    <w:link w:val="20"/>
     <w:qFormat/>
     <w:uiPriority w:val="9"/>
     <w:pPr>
@@ -3224,7 +4370,7 @@
     <w:name w:val="heading 2"/>
     <w:basedOn w:val="1"/>
     <w:next w:val="1"/>
-    <w:link w:val="20"/>
+    <w:link w:val="21"/>
     <w:unhideWhenUsed/>
     <w:qFormat/>
     <w:uiPriority w:val="9"/>
@@ -3246,7 +4392,7 @@
     <w:name w:val="heading 3"/>
     <w:basedOn w:val="1"/>
     <w:next w:val="1"/>
-    <w:link w:val="24"/>
+    <w:link w:val="25"/>
     <w:unhideWhenUsed/>
     <w:qFormat/>
     <w:uiPriority w:val="9"/>
@@ -3263,14 +4409,14 @@
       <w:szCs w:val="32"/>
     </w:rPr>
   </w:style>
-  <w:style w:type="character" w:default="1" w:styleId="12">
+  <w:style w:type="character" w:default="1" w:styleId="13">
     <w:name w:val="Default Paragraph Font"/>
     <w:semiHidden/>
     <w:unhideWhenUsed/>
     <w:qFormat/>
     <w:uiPriority w:val="1"/>
   </w:style>
-  <w:style w:type="table" w:default="1" w:styleId="10">
+  <w:style w:type="table" w:default="1" w:styleId="11">
     <w:name w:val="Normal Table"/>
     <w:semiHidden/>
     <w:unhideWhenUsed/>
@@ -3301,7 +4447,7 @@
   <w:style w:type="paragraph" w:styleId="6">
     <w:name w:val="annotation text"/>
     <w:basedOn w:val="1"/>
-    <w:link w:val="22"/>
+    <w:link w:val="23"/>
     <w:semiHidden/>
     <w:unhideWhenUsed/>
     <w:qFormat/>
@@ -3311,9 +4457,22 @@
     </w:pPr>
   </w:style>
   <w:style w:type="paragraph" w:styleId="7">
+    <w:name w:val="Body Text"/>
+    <w:basedOn w:val="1"/>
+    <w:semiHidden/>
+    <w:qFormat/>
+    <w:uiPriority w:val="0"/>
+    <w:rPr>
+      <w:rFonts w:ascii="PingFang SC" w:hAnsi="PingFang SC" w:eastAsia="PingFang SC" w:cs="PingFang SC"/>
+      <w:sz w:val="17"/>
+      <w:szCs w:val="17"/>
+      <w:lang w:val="en-US" w:eastAsia="en-US" w:bidi="ar-SA"/>
+    </w:rPr>
+  </w:style>
+  <w:style w:type="paragraph" w:styleId="8">
     <w:name w:val="Balloon Text"/>
     <w:basedOn w:val="1"/>
-    <w:link w:val="23"/>
+    <w:link w:val="24"/>
     <w:semiHidden/>
     <w:unhideWhenUsed/>
     <w:qFormat/>
@@ -3323,10 +4482,10 @@
       <w:szCs w:val="18"/>
     </w:rPr>
   </w:style>
-  <w:style w:type="paragraph" w:styleId="8">
+  <w:style w:type="paragraph" w:styleId="9">
     <w:name w:val="footer"/>
     <w:basedOn w:val="1"/>
-    <w:link w:val="18"/>
+    <w:link w:val="19"/>
     <w:unhideWhenUsed/>
     <w:qFormat/>
     <w:uiPriority w:val="99"/>
@@ -3343,10 +4502,10 @@
       <w:szCs w:val="18"/>
     </w:rPr>
   </w:style>
-  <w:style w:type="paragraph" w:styleId="9">
+  <w:style w:type="paragraph" w:styleId="10">
     <w:name w:val="header"/>
     <w:basedOn w:val="1"/>
-    <w:link w:val="17"/>
+    <w:link w:val="18"/>
     <w:unhideWhenUsed/>
     <w:uiPriority w:val="99"/>
     <w:pPr>
@@ -3362,9 +4521,9 @@
       <w:szCs w:val="18"/>
     </w:rPr>
   </w:style>
-  <w:style w:type="table" w:styleId="11">
+  <w:style w:type="table" w:styleId="12">
     <w:name w:val="Table Grid"/>
-    <w:basedOn w:val="10"/>
+    <w:basedOn w:val="11"/>
     <w:uiPriority w:val="39"/>
     <w:pPr>
       <w:widowControl w:val="0"/>
@@ -3381,9 +4540,9 @@
       </w:tblBorders>
     </w:tblPr>
   </w:style>
-  <w:style w:type="character" w:styleId="13">
+  <w:style w:type="character" w:styleId="14">
     <w:name w:val="Strong"/>
-    <w:basedOn w:val="12"/>
+    <w:basedOn w:val="13"/>
     <w:qFormat/>
     <w:uiPriority w:val="22"/>
     <w:rPr>
@@ -3391,9 +4550,9 @@
       <w:bCs/>
     </w:rPr>
   </w:style>
-  <w:style w:type="character" w:styleId="14">
+  <w:style w:type="character" w:styleId="15">
     <w:name w:val="annotation reference"/>
-    <w:basedOn w:val="12"/>
+    <w:basedOn w:val="13"/>
     <w:semiHidden/>
     <w:unhideWhenUsed/>
     <w:qFormat/>
@@ -3403,12 +4562,12 @@
       <w:szCs w:val="21"/>
     </w:rPr>
   </w:style>
-  <w:style w:type="character" w:customStyle="1" w:styleId="15">
+  <w:style w:type="character" w:customStyle="1" w:styleId="16">
     <w:name w:val="tgt"/>
-    <w:basedOn w:val="12"/>
+    <w:basedOn w:val="13"/>
     <w:uiPriority w:val="0"/>
   </w:style>
-  <w:style w:type="paragraph" w:styleId="16">
+  <w:style w:type="paragraph" w:styleId="17">
     <w:name w:val="List Paragraph"/>
     <w:basedOn w:val="1"/>
     <w:qFormat/>
@@ -3417,20 +4576,20 @@
       <w:ind w:firstLine="420" w:firstLineChars="200"/>
     </w:pPr>
   </w:style>
-  <w:style w:type="character" w:customStyle="1" w:styleId="17">
+  <w:style w:type="character" w:customStyle="1" w:styleId="18">
     <w:name w:val="页眉 字符"/>
-    <w:basedOn w:val="12"/>
-    <w:link w:val="9"/>
+    <w:basedOn w:val="13"/>
+    <w:link w:val="10"/>
     <w:uiPriority w:val="99"/>
     <w:rPr>
       <w:sz w:val="18"/>
       <w:szCs w:val="18"/>
     </w:rPr>
   </w:style>
-  <w:style w:type="character" w:customStyle="1" w:styleId="18">
+  <w:style w:type="character" w:customStyle="1" w:styleId="19">
     <w:name w:val="页脚 字符"/>
-    <w:basedOn w:val="12"/>
-    <w:link w:val="8"/>
+    <w:basedOn w:val="13"/>
+    <w:link w:val="9"/>
     <w:qFormat/>
     <w:uiPriority w:val="99"/>
     <w:rPr>
@@ -3438,9 +4597,9 @@
       <w:szCs w:val="18"/>
     </w:rPr>
   </w:style>
-  <w:style w:type="character" w:customStyle="1" w:styleId="19">
+  <w:style w:type="character" w:customStyle="1" w:styleId="20">
     <w:name w:val="标题 1 字符"/>
-    <w:basedOn w:val="12"/>
+    <w:basedOn w:val="13"/>
     <w:link w:val="2"/>
     <w:qFormat/>
     <w:uiPriority w:val="9"/>
@@ -3452,9 +4611,9 @@
       <w:szCs w:val="44"/>
     </w:rPr>
   </w:style>
-  <w:style w:type="character" w:customStyle="1" w:styleId="20">
+  <w:style w:type="character" w:customStyle="1" w:styleId="21">
     <w:name w:val="标题 2 字符"/>
-    <w:basedOn w:val="12"/>
+    <w:basedOn w:val="13"/>
     <w:link w:val="3"/>
     <w:qFormat/>
     <w:uiPriority w:val="9"/>
@@ -3466,7 +4625,7 @@
       <w:szCs w:val="32"/>
     </w:rPr>
   </w:style>
-  <w:style w:type="paragraph" w:customStyle="1" w:styleId="21">
+  <w:style w:type="paragraph" w:customStyle="1" w:styleId="22">
     <w:name w:val="line"/>
     <w:basedOn w:val="1"/>
     <w:qFormat/>
@@ -3483,18 +4642,18 @@
       <w:szCs w:val="24"/>
     </w:rPr>
   </w:style>
-  <w:style w:type="character" w:customStyle="1" w:styleId="22">
+  <w:style w:type="character" w:customStyle="1" w:styleId="23">
     <w:name w:val="批注文字 字符"/>
-    <w:basedOn w:val="12"/>
+    <w:basedOn w:val="13"/>
     <w:link w:val="6"/>
     <w:semiHidden/>
     <w:qFormat/>
     <w:uiPriority w:val="99"/>
   </w:style>
-  <w:style w:type="character" w:customStyle="1" w:styleId="23">
+  <w:style w:type="character" w:customStyle="1" w:styleId="24">
     <w:name w:val="批注框文本 字符"/>
-    <w:basedOn w:val="12"/>
-    <w:link w:val="7"/>
+    <w:basedOn w:val="13"/>
+    <w:link w:val="8"/>
     <w:semiHidden/>
     <w:uiPriority w:val="99"/>
     <w:rPr>
@@ -3502,9 +4661,9 @@
       <w:szCs w:val="18"/>
     </w:rPr>
   </w:style>
-  <w:style w:type="character" w:customStyle="1" w:styleId="24">
+  <w:style w:type="character" w:customStyle="1" w:styleId="25">
     <w:name w:val="标题 3 字符"/>
-    <w:basedOn w:val="12"/>
+    <w:basedOn w:val="13"/>
     <w:link w:val="4"/>
     <w:qFormat/>
     <w:uiPriority w:val="9"/>
@@ -3783,7 +4942,7 @@
 </file>
 
 <file path=customXml/item2.xml><?xml version="1.0" encoding="utf-8"?>
-<b:Sources xmlns:b="http://schemas.openxmlformats.org/officeDocument/2006/bibliography" xmlns="http://schemas.openxmlformats.org/officeDocument/2006/bibliography" StyleName="APA" Version="6" SelectedStyle="\APASixthEditionOfficeOnline.xsl"/>
+<b:Sources xmlns="http://schemas.openxmlformats.org/officeDocument/2006/bibliography" xmlns:b="http://schemas.openxmlformats.org/officeDocument/2006/bibliography" Version="6" StyleName="APA" SelectedStyle="\APASixthEditionOfficeOnline.xsl"/>
 </file>
 
 <file path=customXml/itemProps1.xml><?xml version="1.0" encoding="utf-8"?>

</xml_diff>

<commit_message>
Finish draft but lack of vocabulary list
</commit_message>
<xml_diff>
--- a/draft.docx
+++ b/draft.docx
@@ -3190,12 +3190,6 @@
             <w:insideH w:val="none" w:color="auto" w:sz="0" w:space="0"/>
             <w:insideV w:val="none" w:color="auto" w:sz="0" w:space="0"/>
           </w:tblBorders>
-          <w:tblCellMar>
-            <w:top w:w="0" w:type="dxa"/>
-            <w:left w:w="108" w:type="dxa"/>
-            <w:bottom w:w="0" w:type="dxa"/>
-            <w:right w:w="108" w:type="dxa"/>
-          </w:tblCellMar>
         </w:tblPrEx>
         <w:tc>
           <w:tcPr>
@@ -6133,6 +6127,12 @@
             <w:insideH w:val="none" w:color="auto" w:sz="0" w:space="0"/>
             <w:insideV w:val="none" w:color="auto" w:sz="0" w:space="0"/>
           </w:tblBorders>
+          <w:tblCellMar>
+            <w:top w:w="0" w:type="dxa"/>
+            <w:left w:w="108" w:type="dxa"/>
+            <w:bottom w:w="0" w:type="dxa"/>
+            <w:right w:w="108" w:type="dxa"/>
+          </w:tblCellMar>
         </w:tblPrEx>
         <w:tc>
           <w:tcPr>
@@ -8493,6 +8493,12 @@
             <w:insideH w:val="none" w:color="auto" w:sz="0" w:space="0"/>
             <w:insideV w:val="none" w:color="auto" w:sz="0" w:space="0"/>
           </w:tblBorders>
+          <w:tblCellMar>
+            <w:top w:w="0" w:type="dxa"/>
+            <w:left w:w="108" w:type="dxa"/>
+            <w:bottom w:w="0" w:type="dxa"/>
+            <w:right w:w="108" w:type="dxa"/>
+          </w:tblCellMar>
         </w:tblPrEx>
         <w:tc>
           <w:tcPr>
@@ -16502,7 +16508,9 @@
         </w:tblBorders>
         <w:tblLayout w:type="autofit"/>
         <w:tblCellMar>
+          <w:top w:w="0" w:type="dxa"/>
           <w:left w:w="108" w:type="dxa"/>
+          <w:bottom w:w="0" w:type="dxa"/>
           <w:right w:w="108" w:type="dxa"/>
         </w:tblCellMar>
       </w:tblPr>
@@ -16520,7 +16528,9 @@
             <w:insideV w:val="none" w:color="auto" w:sz="0" w:space="0"/>
           </w:tblBorders>
           <w:tblCellMar>
+            <w:top w:w="0" w:type="dxa"/>
             <w:left w:w="108" w:type="dxa"/>
+            <w:bottom w:w="0" w:type="dxa"/>
             <w:right w:w="108" w:type="dxa"/>
           </w:tblCellMar>
         </w:tblPrEx>
@@ -16616,6 +16626,12 @@
             <w:insideH w:val="none" w:color="auto" w:sz="0" w:space="0"/>
             <w:insideV w:val="none" w:color="auto" w:sz="0" w:space="0"/>
           </w:tblBorders>
+          <w:tblCellMar>
+            <w:top w:w="0" w:type="dxa"/>
+            <w:left w:w="108" w:type="dxa"/>
+            <w:bottom w:w="0" w:type="dxa"/>
+            <w:right w:w="108" w:type="dxa"/>
+          </w:tblCellMar>
         </w:tblPrEx>
         <w:tc>
           <w:tcPr>
@@ -16685,19 +16701,7 @@
           <w:szCs w:val="24"/>
           <w:lang w:val="en-US" w:eastAsia="zh-CN"/>
         </w:rPr>
-        <w:t>5</w:t>
-      </w:r>
-      <w:bookmarkStart w:id="1" w:name="_GoBack"/>
-      <w:bookmarkEnd w:id="1"/>
-      <w:r>
-        <w:rPr>
-          <w:rFonts w:hint="eastAsia" w:ascii="黑体" w:hAnsi="黑体" w:eastAsia="黑体" w:cs="黑体"/>
-          <w:color w:val="auto"/>
-          <w:sz w:val="24"/>
-          <w:szCs w:val="24"/>
-          <w:lang w:val="en-US" w:eastAsia="zh-CN"/>
-        </w:rPr>
-        <w:t xml:space="preserve"> 评估</w:t>
+        <w:t>5 评估</w:t>
       </w:r>
     </w:p>
     <w:p>
@@ -17359,7 +17363,9 @@
         </w:tblBorders>
         <w:tblLayout w:type="autofit"/>
         <w:tblCellMar>
+          <w:top w:w="0" w:type="dxa"/>
           <w:left w:w="108" w:type="dxa"/>
+          <w:bottom w:w="0" w:type="dxa"/>
           <w:right w:w="108" w:type="dxa"/>
         </w:tblCellMar>
       </w:tblPr>
@@ -17469,6 +17475,12 @@
             <w:insideH w:val="none" w:color="auto" w:sz="0" w:space="0"/>
             <w:insideV w:val="none" w:color="auto" w:sz="0" w:space="0"/>
           </w:tblBorders>
+          <w:tblCellMar>
+            <w:top w:w="0" w:type="dxa"/>
+            <w:left w:w="108" w:type="dxa"/>
+            <w:bottom w:w="0" w:type="dxa"/>
+            <w:right w:w="108" w:type="dxa"/>
+          </w:tblCellMar>
         </w:tblPrEx>
         <w:tc>
           <w:tcPr>
@@ -17550,7 +17562,9 @@
         </w:tblBorders>
         <w:tblLayout w:type="autofit"/>
         <w:tblCellMar>
+          <w:top w:w="0" w:type="dxa"/>
           <w:left w:w="108" w:type="dxa"/>
+          <w:bottom w:w="0" w:type="dxa"/>
           <w:right w:w="108" w:type="dxa"/>
         </w:tblCellMar>
       </w:tblPr>
@@ -17567,6 +17581,12 @@
             <w:insideH w:val="none" w:color="auto" w:sz="0" w:space="0"/>
             <w:insideV w:val="none" w:color="auto" w:sz="0" w:space="0"/>
           </w:tblBorders>
+          <w:tblCellMar>
+            <w:top w:w="0" w:type="dxa"/>
+            <w:left w:w="108" w:type="dxa"/>
+            <w:bottom w:w="0" w:type="dxa"/>
+            <w:right w:w="108" w:type="dxa"/>
+          </w:tblCellMar>
         </w:tblPrEx>
         <w:tc>
           <w:tcPr>
@@ -17661,7 +17681,9 @@
             <w:insideV w:val="none" w:color="auto" w:sz="0" w:space="0"/>
           </w:tblBorders>
           <w:tblCellMar>
+            <w:top w:w="0" w:type="dxa"/>
             <w:left w:w="108" w:type="dxa"/>
+            <w:bottom w:w="0" w:type="dxa"/>
             <w:right w:w="108" w:type="dxa"/>
           </w:tblCellMar>
         </w:tblPrEx>
@@ -18067,6 +18089,1978 @@
           </w14:textFill>
         </w:rPr>
         <w:t>与普遍认知不同，图 11(b) 显示，即使在高压缩率和数据陈旧的情况下，收敛速度也不会受到显著影响。虽然其他基于压缩的方案（例如 BytePS-Compress 和 Espresso）具有较高的收敛速度，但我们通过实验证明，等待梯度交换的开销实际上大于数据陈旧导致的收敛速度损失。</w:t>
+      </w:r>
+    </w:p>
+    <w:tbl>
+      <w:tblPr>
+        <w:tblStyle w:val="12"/>
+        <w:tblW w:w="0" w:type="auto"/>
+        <w:tblInd w:w="0" w:type="dxa"/>
+        <w:tblBorders>
+          <w:top w:val="none" w:color="auto" w:sz="0" w:space="0"/>
+          <w:left w:val="none" w:color="auto" w:sz="0" w:space="0"/>
+          <w:bottom w:val="none" w:color="auto" w:sz="0" w:space="0"/>
+          <w:right w:val="none" w:color="auto" w:sz="0" w:space="0"/>
+          <w:insideH w:val="none" w:color="auto" w:sz="0" w:space="0"/>
+          <w:insideV w:val="none" w:color="auto" w:sz="0" w:space="0"/>
+        </w:tblBorders>
+        <w:tblLayout w:type="autofit"/>
+        <w:tblCellMar>
+          <w:top w:w="0" w:type="dxa"/>
+          <w:left w:w="108" w:type="dxa"/>
+          <w:bottom w:w="0" w:type="dxa"/>
+          <w:right w:w="108" w:type="dxa"/>
+        </w:tblCellMar>
+      </w:tblPr>
+      <w:tblGrid>
+        <w:gridCol w:w="8522"/>
+      </w:tblGrid>
+      <w:tr>
+        <w:tblPrEx>
+          <w:tblBorders>
+            <w:top w:val="none" w:color="auto" w:sz="0" w:space="0"/>
+            <w:left w:val="none" w:color="auto" w:sz="0" w:space="0"/>
+            <w:bottom w:val="none" w:color="auto" w:sz="0" w:space="0"/>
+            <w:right w:val="none" w:color="auto" w:sz="0" w:space="0"/>
+            <w:insideH w:val="none" w:color="auto" w:sz="0" w:space="0"/>
+            <w:insideV w:val="none" w:color="auto" w:sz="0" w:space="0"/>
+          </w:tblBorders>
+          <w:tblCellMar>
+            <w:top w:w="0" w:type="dxa"/>
+            <w:left w:w="108" w:type="dxa"/>
+            <w:bottom w:w="0" w:type="dxa"/>
+            <w:right w:w="108" w:type="dxa"/>
+          </w:tblCellMar>
+        </w:tblPrEx>
+        <w:tc>
+          <w:tcPr>
+            <w:tcW w:w="8522" w:type="dxa"/>
+          </w:tcPr>
+          <w:p>
+            <w:pPr>
+              <w:keepNext w:val="0"/>
+              <w:keepLines w:val="0"/>
+              <w:pageBreakBefore w:val="0"/>
+              <w:widowControl w:val="0"/>
+              <w:kinsoku/>
+              <w:wordWrap/>
+              <w:overflowPunct/>
+              <w:topLinePunct w:val="0"/>
+              <w:autoSpaceDE/>
+              <w:autoSpaceDN/>
+              <w:bidi w:val="0"/>
+              <w:adjustRightInd/>
+              <w:snapToGrid/>
+              <w:spacing w:line="240" w:lineRule="auto"/>
+              <w:jc w:val="center"/>
+              <w:textAlignment w:val="auto"/>
+              <w:rPr>
+                <w:rFonts w:hint="eastAsia" w:ascii="Times New Roman" w:hAnsi="Times New Roman" w:eastAsia="宋体" w:cs="Times New Roman"/>
+                <w:color w:val="000000" w:themeColor="text1"/>
+                <w:sz w:val="24"/>
+                <w:szCs w:val="28"/>
+                <w:vertAlign w:val="baseline"/>
+                <w:lang w:val="en-US" w:eastAsia="zh-CN"/>
+                <w14:textFill>
+                  <w14:solidFill>
+                    <w14:schemeClr w14:val="tx1"/>
+                  </w14:solidFill>
+                </w14:textFill>
+              </w:rPr>
+            </w:pPr>
+            <w:r>
+              <w:drawing>
+                <wp:inline distT="0" distB="0" distL="114300" distR="114300">
+                  <wp:extent cx="5264785" cy="1017270"/>
+                  <wp:effectExtent l="0" t="0" r="5715" b="11430"/>
+                  <wp:docPr id="9" name="图片 4"/>
+                  <wp:cNvGraphicFramePr>
+                    <a:graphicFrameLocks xmlns:a="http://schemas.openxmlformats.org/drawingml/2006/main" noChangeAspect="1"/>
+                  </wp:cNvGraphicFramePr>
+                  <a:graphic xmlns:a="http://schemas.openxmlformats.org/drawingml/2006/main">
+                    <a:graphicData uri="http://schemas.openxmlformats.org/drawingml/2006/picture">
+                      <pic:pic xmlns:pic="http://schemas.openxmlformats.org/drawingml/2006/picture">
+                        <pic:nvPicPr>
+                          <pic:cNvPr id="9" name="图片 4"/>
+                          <pic:cNvPicPr>
+                            <a:picLocks noChangeAspect="1"/>
+                          </pic:cNvPicPr>
+                        </pic:nvPicPr>
+                        <pic:blipFill>
+                          <a:blip r:embed="rId19"/>
+                          <a:stretch>
+                            <a:fillRect/>
+                          </a:stretch>
+                        </pic:blipFill>
+                        <pic:spPr>
+                          <a:xfrm>
+                            <a:off x="0" y="0"/>
+                            <a:ext cx="5264785" cy="1017270"/>
+                          </a:xfrm>
+                          <a:prstGeom prst="rect">
+                            <a:avLst/>
+                          </a:prstGeom>
+                          <a:noFill/>
+                          <a:ln>
+                            <a:noFill/>
+                          </a:ln>
+                        </pic:spPr>
+                      </pic:pic>
+                    </a:graphicData>
+                  </a:graphic>
+                </wp:inline>
+              </w:drawing>
+            </w:r>
+          </w:p>
+        </w:tc>
+      </w:tr>
+      <w:tr>
+        <w:tblPrEx>
+          <w:tblBorders>
+            <w:top w:val="none" w:color="auto" w:sz="0" w:space="0"/>
+            <w:left w:val="none" w:color="auto" w:sz="0" w:space="0"/>
+            <w:bottom w:val="none" w:color="auto" w:sz="0" w:space="0"/>
+            <w:right w:val="none" w:color="auto" w:sz="0" w:space="0"/>
+            <w:insideH w:val="none" w:color="auto" w:sz="0" w:space="0"/>
+            <w:insideV w:val="none" w:color="auto" w:sz="0" w:space="0"/>
+          </w:tblBorders>
+          <w:tblCellMar>
+            <w:top w:w="0" w:type="dxa"/>
+            <w:left w:w="108" w:type="dxa"/>
+            <w:bottom w:w="0" w:type="dxa"/>
+            <w:right w:w="108" w:type="dxa"/>
+          </w:tblCellMar>
+        </w:tblPrEx>
+        <w:trPr>
+          <w:trHeight w:val="392" w:hRule="atLeast"/>
+        </w:trPr>
+        <w:tc>
+          <w:tcPr>
+            <w:tcW w:w="8522" w:type="dxa"/>
+          </w:tcPr>
+          <w:p>
+            <w:pPr>
+              <w:jc w:val="center"/>
+              <w:rPr>
+                <w:rFonts w:hint="eastAsia" w:ascii="Times New Roman" w:hAnsi="Times New Roman" w:eastAsia="宋体" w:cs="Times New Roman"/>
+                <w:color w:val="000000" w:themeColor="text1"/>
+                <w:sz w:val="24"/>
+                <w:szCs w:val="28"/>
+                <w:vertAlign w:val="baseline"/>
+                <w:lang w:val="en-US" w:eastAsia="zh-CN"/>
+                <w14:textFill>
+                  <w14:solidFill>
+                    <w14:schemeClr w14:val="tx1"/>
+                  </w14:solidFill>
+                </w14:textFill>
+              </w:rPr>
+            </w:pPr>
+            <w:r>
+              <w:rPr>
+                <w:rFonts w:hint="eastAsia" w:ascii="Times New Roman" w:hAnsi="Times New Roman" w:eastAsia="宋体" w:cs="Times New Roman"/>
+                <w:sz w:val="21"/>
+                <w:szCs w:val="21"/>
+                <w:lang w:val="en-US" w:eastAsia="zh-CN"/>
+              </w:rPr>
+              <w:t>图 11：不同 WAN 带宽下的迭代速度和收敛速度（相对于 PyTorch DDP）</w:t>
+            </w:r>
+          </w:p>
+        </w:tc>
+      </w:tr>
+    </w:tbl>
+    <w:p>
+      <w:pPr>
+        <w:keepNext w:val="0"/>
+        <w:keepLines w:val="0"/>
+        <w:pageBreakBefore w:val="0"/>
+        <w:widowControl w:val="0"/>
+        <w:kinsoku/>
+        <w:wordWrap/>
+        <w:overflowPunct/>
+        <w:topLinePunct w:val="0"/>
+        <w:autoSpaceDE/>
+        <w:autoSpaceDN/>
+        <w:bidi w:val="0"/>
+        <w:adjustRightInd/>
+        <w:snapToGrid/>
+        <w:spacing w:line="400" w:lineRule="exact"/>
+        <w:textAlignment w:val="auto"/>
+        <w:rPr>
+          <w:rFonts w:hint="eastAsia" w:ascii="Times New Roman" w:hAnsi="Times New Roman" w:eastAsia="宋体" w:cs="Times New Roman"/>
+          <w:color w:val="000000" w:themeColor="text1"/>
+          <w:sz w:val="24"/>
+          <w:szCs w:val="28"/>
+          <w:lang w:val="en-US" w:eastAsia="zh-CN"/>
+          <w14:textFill>
+            <w14:solidFill>
+              <w14:schemeClr w14:val="tx1"/>
+            </w14:solidFill>
+          </w14:textFill>
+        </w:rPr>
+      </w:pPr>
+      <w:r>
+        <w:rPr>
+          <w:rFonts w:hint="eastAsia" w:ascii="Times New Roman" w:hAnsi="Times New Roman" w:eastAsia="宋体" w:cs="Times New Roman"/>
+          <w:b/>
+          <w:bCs/>
+          <w:color w:val="000000" w:themeColor="text1"/>
+          <w:sz w:val="24"/>
+          <w:szCs w:val="28"/>
+          <w:lang w:val="en-US" w:eastAsia="zh-CN"/>
+          <w14:textFill>
+            <w14:solidFill>
+              <w14:schemeClr w14:val="tx1"/>
+            </w14:solidFill>
+          </w14:textFill>
+        </w:rPr>
+        <w:t>微调LLM模型。</w:t>
+      </w:r>
+      <w:r>
+        <w:rPr>
+          <w:rFonts w:hint="eastAsia" w:ascii="Times New Roman" w:hAnsi="Times New Roman" w:eastAsia="宋体" w:cs="Times New Roman"/>
+          <w:color w:val="000000" w:themeColor="text1"/>
+          <w:sz w:val="24"/>
+          <w:szCs w:val="28"/>
+          <w:lang w:val="en-US" w:eastAsia="zh-CN"/>
+          <w14:textFill>
+            <w14:solidFill>
+              <w14:schemeClr w14:val="tx1"/>
+            </w14:solidFill>
+          </w14:textFill>
+        </w:rPr>
+        <w:t>我们证明StellaTrain能够在多集群环境下高效地微调LLM模型。我们比较了使用PyTorch DDP和StellaTrain训练预训练GPT-2模型（1.236亿参数）的微调时间（TTA）。我们使用WikiText-103 [28]数据集对预训练的GPT-2模型进行1个epoch的微调。在1 Gbps网络下训练时，我们发现StellaTrain比使用PyTorch DDP和支持异构GPU的PyTorch DDP分别快17.2倍和8.71倍。性能提升与我们基于图像的训练评估结果相当。</w:t>
+      </w:r>
+    </w:p>
+    <w:p>
+      <w:pPr>
+        <w:keepNext w:val="0"/>
+        <w:keepLines w:val="0"/>
+        <w:pageBreakBefore w:val="0"/>
+        <w:widowControl w:val="0"/>
+        <w:kinsoku/>
+        <w:wordWrap/>
+        <w:overflowPunct/>
+        <w:topLinePunct w:val="0"/>
+        <w:autoSpaceDE/>
+        <w:autoSpaceDN/>
+        <w:bidi w:val="0"/>
+        <w:adjustRightInd/>
+        <w:snapToGrid/>
+        <w:spacing w:line="400" w:lineRule="exact"/>
+        <w:ind w:firstLine="420" w:firstLineChars="0"/>
+        <w:textAlignment w:val="auto"/>
+        <w:rPr>
+          <w:rFonts w:hint="eastAsia" w:ascii="Times New Roman" w:hAnsi="Times New Roman" w:eastAsia="宋体" w:cs="Times New Roman"/>
+          <w:color w:val="000000" w:themeColor="text1"/>
+          <w:sz w:val="24"/>
+          <w:szCs w:val="28"/>
+          <w:lang w:val="en-US" w:eastAsia="zh-CN"/>
+          <w14:textFill>
+            <w14:solidFill>
+              <w14:schemeClr w14:val="tx1"/>
+            </w14:solidFill>
+          </w14:textFill>
+        </w:rPr>
+      </w:pPr>
+      <w:r>
+        <w:rPr>
+          <w:rFonts w:hint="eastAsia" w:ascii="Times New Roman" w:hAnsi="Times New Roman" w:eastAsia="宋体" w:cs="Times New Roman"/>
+          <w:color w:val="000000" w:themeColor="text1"/>
+          <w:sz w:val="24"/>
+          <w:szCs w:val="28"/>
+          <w:lang w:val="en-US" w:eastAsia="zh-CN"/>
+          <w14:textFill>
+            <w14:solidFill>
+              <w14:schemeClr w14:val="tx1"/>
+            </w14:solidFill>
+          </w14:textFill>
+        </w:rPr>
+        <w:t>借助StellaTrain，用户现在可以在多个节点上高效地训练LLM模型。如果没有StellaTrain，在我们拥有8个GPU的集群中，最佳情况也只能使用一个配备2块RTX4090的节点。在配备两块 RTX 4090 显卡的单机上，LLM 微调的吞吐量为每秒 17.8 次迭代。在我们拥有 8 个 GPU 的分布式集群（详见设置）上，使用 StellaTrain 实现了显著的加速，吞吐量达到每秒 27.2 次迭代（相比单节点配置提升了 53%）。在同一集群上，PyTorch-DDP 的吞吐量仅为每秒 1.58 次迭代，比单节点配置慢了 11.24 倍。</w:t>
+      </w:r>
+    </w:p>
+    <w:p>
+      <w:pPr>
+        <w:keepNext w:val="0"/>
+        <w:keepLines w:val="0"/>
+        <w:pageBreakBefore w:val="0"/>
+        <w:widowControl w:val="0"/>
+        <w:kinsoku/>
+        <w:wordWrap/>
+        <w:overflowPunct/>
+        <w:topLinePunct w:val="0"/>
+        <w:autoSpaceDE/>
+        <w:autoSpaceDN/>
+        <w:bidi w:val="0"/>
+        <w:adjustRightInd/>
+        <w:snapToGrid/>
+        <w:spacing w:line="400" w:lineRule="exact"/>
+        <w:ind w:firstLine="420" w:firstLineChars="0"/>
+        <w:textAlignment w:val="auto"/>
+        <w:rPr>
+          <w:rFonts w:hint="eastAsia" w:ascii="Times New Roman" w:hAnsi="Times New Roman" w:eastAsia="宋体" w:cs="Times New Roman"/>
+          <w:color w:val="000000" w:themeColor="text1"/>
+          <w:sz w:val="24"/>
+          <w:szCs w:val="28"/>
+          <w:lang w:val="en-US" w:eastAsia="zh-CN"/>
+          <w14:textFill>
+            <w14:solidFill>
+              <w14:schemeClr w14:val="tx1"/>
+            </w14:solidFill>
+          </w14:textFill>
+        </w:rPr>
+      </w:pPr>
+      <w:r>
+        <w:rPr>
+          <w:rFonts w:hint="eastAsia" w:ascii="Times New Roman" w:hAnsi="Times New Roman" w:eastAsia="宋体" w:cs="Times New Roman"/>
+          <w:color w:val="000000" w:themeColor="text1"/>
+          <w:sz w:val="24"/>
+          <w:szCs w:val="28"/>
+          <w:lang w:val="en-US" w:eastAsia="zh-CN"/>
+          <w14:textFill>
+            <w14:solidFill>
+              <w14:schemeClr w14:val="tx1"/>
+            </w14:solidFill>
+          </w14:textFill>
+        </w:rPr>
+        <w:t>对于大规模分布式数据集上的 LLM 微调，StellaTrain 可以避免传输整个数据集，从而降低广域网带宽的使用。它通过带宽有限的广域网交换梯度数据。</w:t>
+      </w:r>
+    </w:p>
+    <w:p>
+      <w:pPr>
+        <w:pStyle w:val="2"/>
+        <w:keepNext/>
+        <w:keepLines/>
+        <w:pageBreakBefore w:val="0"/>
+        <w:widowControl w:val="0"/>
+        <w:kinsoku/>
+        <w:wordWrap/>
+        <w:overflowPunct/>
+        <w:topLinePunct w:val="0"/>
+        <w:autoSpaceDE/>
+        <w:autoSpaceDN/>
+        <w:bidi w:val="0"/>
+        <w:adjustRightInd/>
+        <w:snapToGrid/>
+        <w:spacing w:before="120" w:after="120" w:line="400" w:lineRule="exact"/>
+        <w:textAlignment w:val="auto"/>
+        <w:rPr>
+          <w:rFonts w:hint="eastAsia" w:ascii="黑体" w:hAnsi="黑体" w:eastAsia="黑体" w:cs="黑体"/>
+          <w:color w:val="auto"/>
+          <w:sz w:val="24"/>
+          <w:szCs w:val="24"/>
+          <w:lang w:val="en-US" w:eastAsia="zh-CN"/>
+        </w:rPr>
+      </w:pPr>
+      <w:r>
+        <w:rPr>
+          <w:rFonts w:hint="eastAsia" w:ascii="黑体" w:hAnsi="黑体" w:eastAsia="黑体" w:cs="黑体"/>
+          <w:color w:val="auto"/>
+          <w:sz w:val="24"/>
+          <w:szCs w:val="24"/>
+          <w:lang w:val="en-US" w:eastAsia="zh-CN"/>
+        </w:rPr>
+        <w:t>5.2 各组成部分的效益</w:t>
+      </w:r>
+    </w:p>
+    <w:p>
+      <w:pPr>
+        <w:keepNext w:val="0"/>
+        <w:keepLines w:val="0"/>
+        <w:pageBreakBefore w:val="0"/>
+        <w:widowControl w:val="0"/>
+        <w:kinsoku/>
+        <w:wordWrap/>
+        <w:overflowPunct/>
+        <w:topLinePunct w:val="0"/>
+        <w:autoSpaceDE/>
+        <w:autoSpaceDN/>
+        <w:bidi w:val="0"/>
+        <w:adjustRightInd/>
+        <w:snapToGrid/>
+        <w:spacing w:line="400" w:lineRule="exact"/>
+        <w:textAlignment w:val="auto"/>
+        <w:rPr>
+          <w:rFonts w:hint="eastAsia" w:ascii="Times New Roman" w:hAnsi="Times New Roman" w:eastAsia="宋体" w:cs="Times New Roman"/>
+          <w:color w:val="000000" w:themeColor="text1"/>
+          <w:sz w:val="24"/>
+          <w:szCs w:val="28"/>
+          <w:lang w:val="en-US" w:eastAsia="zh-CN"/>
+          <w14:textFill>
+            <w14:solidFill>
+              <w14:schemeClr w14:val="tx1"/>
+            </w14:solidFill>
+          </w14:textFill>
+        </w:rPr>
+      </w:pPr>
+      <w:r>
+        <w:rPr>
+          <w:rFonts w:hint="eastAsia" w:ascii="Times New Roman" w:hAnsi="Times New Roman" w:eastAsia="宋体" w:cs="Times New Roman"/>
+          <w:b/>
+          <w:bCs/>
+          <w:color w:val="000000" w:themeColor="text1"/>
+          <w:sz w:val="24"/>
+          <w:szCs w:val="28"/>
+          <w:lang w:val="en-US" w:eastAsia="zh-CN"/>
+          <w14:textFill>
+            <w14:solidFill>
+              <w14:schemeClr w14:val="tx1"/>
+            </w14:solidFill>
+          </w14:textFill>
+        </w:rPr>
+        <w:t>动态批处理大小自适应。</w:t>
+      </w:r>
+      <w:r>
+        <w:rPr>
+          <w:rFonts w:hint="eastAsia" w:ascii="Times New Roman" w:hAnsi="Times New Roman" w:eastAsia="宋体" w:cs="Times New Roman"/>
+          <w:color w:val="000000" w:themeColor="text1"/>
+          <w:sz w:val="24"/>
+          <w:szCs w:val="28"/>
+          <w:lang w:val="en-US" w:eastAsia="zh-CN"/>
+          <w14:textFill>
+            <w14:solidFill>
+              <w14:schemeClr w14:val="tx1"/>
+            </w14:solidFill>
+          </w14:textFill>
+        </w:rPr>
+        <w:t>图 14(a) 展示了 StellaTrain 如何针对 ViT-Base-16 模型，在不同带宽下选择最佳压缩比和总批处理大小。该模型在两个节点上进行评估，每个节点分别配备两块 RTX 4090 和两块 RTX 2080 Ti 显卡。StellaTrain 根据观测到的带宽选择不同的批处理大小和压缩率；当可用带宽为 1 Gbps 时，StellaTrain 选择批处理大小为 137，压缩率为 97%；当可用带宽为 100 Mbps 时，StellaTrain 则分别选择批处理大小为 240 和压缩率为 99.5%。</w:t>
+      </w:r>
+    </w:p>
+    <w:p>
+      <w:pPr>
+        <w:keepNext w:val="0"/>
+        <w:keepLines w:val="0"/>
+        <w:pageBreakBefore w:val="0"/>
+        <w:widowControl w:val="0"/>
+        <w:kinsoku/>
+        <w:wordWrap/>
+        <w:overflowPunct/>
+        <w:topLinePunct w:val="0"/>
+        <w:autoSpaceDE/>
+        <w:autoSpaceDN/>
+        <w:bidi w:val="0"/>
+        <w:adjustRightInd/>
+        <w:snapToGrid/>
+        <w:spacing w:line="400" w:lineRule="exact"/>
+        <w:ind w:firstLine="420" w:firstLineChars="0"/>
+        <w:textAlignment w:val="auto"/>
+        <w:rPr>
+          <w:rFonts w:hint="eastAsia" w:ascii="Times New Roman" w:hAnsi="Times New Roman" w:eastAsia="宋体" w:cs="Times New Roman"/>
+          <w:color w:val="000000" w:themeColor="text1"/>
+          <w:sz w:val="24"/>
+          <w:szCs w:val="28"/>
+          <w:lang w:val="en-US" w:eastAsia="zh-CN"/>
+          <w14:textFill>
+            <w14:solidFill>
+              <w14:schemeClr w14:val="tx1"/>
+            </w14:solidFill>
+          </w14:textFill>
+        </w:rPr>
+      </w:pPr>
+      <w:r>
+        <w:rPr>
+          <w:rFonts w:hint="eastAsia" w:ascii="Times New Roman" w:hAnsi="Times New Roman" w:eastAsia="宋体" w:cs="Times New Roman"/>
+          <w:color w:val="000000" w:themeColor="text1"/>
+          <w:sz w:val="24"/>
+          <w:szCs w:val="28"/>
+          <w:lang w:val="en-US" w:eastAsia="zh-CN"/>
+          <w14:textFill>
+            <w14:solidFill>
+              <w14:schemeClr w14:val="tx1"/>
+            </w14:solidFill>
+          </w14:textFill>
+        </w:rPr>
+        <w:t>如图 14(b) 所示，使用 Swin-B 时，StellaTrain 的 TTA 速度分别比未进行任何自适应和仅进行压缩比自适应的基线模型快 43.3% 和 8.1%。未进行任何自适应的基线模型由于网络拥塞和批次大小选择不佳，导致迭代速度和收敛速度均较慢。调整压缩率也会导致批次大小选择不佳，在带宽有限的情况下，压缩比可能过高，从而减慢收敛速度。</w:t>
+      </w:r>
+    </w:p>
+    <w:p>
+      <w:pPr>
+        <w:keepNext w:val="0"/>
+        <w:keepLines w:val="0"/>
+        <w:pageBreakBefore w:val="0"/>
+        <w:widowControl w:val="0"/>
+        <w:kinsoku/>
+        <w:wordWrap/>
+        <w:overflowPunct/>
+        <w:topLinePunct w:val="0"/>
+        <w:autoSpaceDE/>
+        <w:autoSpaceDN/>
+        <w:bidi w:val="0"/>
+        <w:adjustRightInd/>
+        <w:snapToGrid/>
+        <w:spacing w:line="400" w:lineRule="exact"/>
+        <w:ind w:firstLine="420" w:firstLineChars="0"/>
+        <w:textAlignment w:val="auto"/>
+        <w:rPr>
+          <w:rFonts w:hint="eastAsia" w:ascii="Times New Roman" w:hAnsi="Times New Roman" w:eastAsia="宋体" w:cs="Times New Roman"/>
+          <w:color w:val="000000" w:themeColor="text1"/>
+          <w:sz w:val="24"/>
+          <w:szCs w:val="28"/>
+          <w:lang w:val="en-US" w:eastAsia="zh-CN"/>
+          <w14:textFill>
+            <w14:solidFill>
+              <w14:schemeClr w14:val="tx1"/>
+            </w14:solidFill>
+          </w14:textFill>
+        </w:rPr>
+      </w:pPr>
+      <w:r>
+        <w:rPr>
+          <w:rFonts w:hint="eastAsia" w:ascii="Times New Roman" w:hAnsi="Times New Roman" w:eastAsia="宋体" w:cs="Times New Roman"/>
+          <w:color w:val="000000" w:themeColor="text1"/>
+          <w:sz w:val="24"/>
+          <w:szCs w:val="28"/>
+          <w:lang w:val="en-US" w:eastAsia="zh-CN"/>
+          <w14:textFill>
+            <w14:solidFill>
+              <w14:schemeClr w14:val="tx1"/>
+            </w14:solidFill>
+          </w14:textFill>
+        </w:rPr>
+        <w:t>图 14(c) 展示了 StellaTrain 如何根据带宽波动调整每个 GPU 的批次大小。该评估使用了 4 个 GPU（两个 RTX 4090 和两个 RTX 2080 Ti）。虚线表示 CloudLab 集群之间测得的 WAN 带宽波动曲线，实线表示 StellaTrain 为不同类型的 GPU 选择的批次大小。 StellaTrain 会动态调整各个 GPU 的批处理大小，以最大限度地减少 TTA（时间差），为速度更快的 GPU 选择较大的批处理大小，为速度较慢的 GPU 选择较小的批处理大小，以防止出现掉队的情况。</w:t>
+      </w:r>
+    </w:p>
+    <w:p>
+      <w:pPr>
+        <w:keepNext w:val="0"/>
+        <w:keepLines w:val="0"/>
+        <w:pageBreakBefore w:val="0"/>
+        <w:widowControl w:val="0"/>
+        <w:kinsoku/>
+        <w:wordWrap/>
+        <w:overflowPunct/>
+        <w:topLinePunct w:val="0"/>
+        <w:autoSpaceDE/>
+        <w:autoSpaceDN/>
+        <w:bidi w:val="0"/>
+        <w:adjustRightInd/>
+        <w:snapToGrid/>
+        <w:spacing w:line="400" w:lineRule="exact"/>
+        <w:textAlignment w:val="auto"/>
+        <w:rPr>
+          <w:rFonts w:hint="eastAsia" w:ascii="Times New Roman" w:hAnsi="Times New Roman" w:eastAsia="宋体" w:cs="Times New Roman"/>
+          <w:color w:val="000000" w:themeColor="text1"/>
+          <w:sz w:val="24"/>
+          <w:szCs w:val="28"/>
+          <w:lang w:val="en-US" w:eastAsia="zh-CN"/>
+          <w14:textFill>
+            <w14:solidFill>
+              <w14:schemeClr w14:val="tx1"/>
+            </w14:solidFill>
+          </w14:textFill>
+        </w:rPr>
+      </w:pPr>
+      <w:r>
+        <w:rPr>
+          <w:rFonts w:hint="eastAsia" w:ascii="Times New Roman" w:hAnsi="Times New Roman" w:eastAsia="宋体" w:cs="Times New Roman"/>
+          <w:b/>
+          <w:bCs/>
+          <w:color w:val="000000" w:themeColor="text1"/>
+          <w:sz w:val="24"/>
+          <w:szCs w:val="28"/>
+          <w:lang w:val="en-US" w:eastAsia="zh-CN"/>
+          <w14:textFill>
+            <w14:solidFill>
+              <w14:schemeClr w14:val="tx1"/>
+            </w14:solidFill>
+          </w14:textFill>
+        </w:rPr>
+        <w:t>缓存感知压缩和稀疏优化器。</w:t>
+      </w:r>
+      <w:r>
+        <w:rPr>
+          <w:rFonts w:hint="eastAsia" w:ascii="Times New Roman" w:hAnsi="Times New Roman" w:eastAsia="宋体" w:cs="Times New Roman"/>
+          <w:color w:val="000000" w:themeColor="text1"/>
+          <w:sz w:val="24"/>
+          <w:szCs w:val="28"/>
+          <w:lang w:val="en-US" w:eastAsia="zh-CN"/>
+          <w14:textFill>
+            <w14:solidFill>
+              <w14:schemeClr w14:val="tx1"/>
+            </w14:solidFill>
+          </w14:textFill>
+        </w:rPr>
+        <w:t>缓存感知压缩和稀疏优化器对于在压缩梯度交换期间最大化 GPU 利用率至关重要。由于计算需求更高，使用 PyTorch Top-k 压缩代替缓存感知压缩会使迭代速度降低 11.3%。将稀疏优化器替换为 PyTorch 中的默认 SGD 优化器会进一步降低迭代速度 17.3%。由于这两个过程的计算量都很大，因此当同时禁用缓存感知压缩和稀疏优化器时，迭代速度会显著下降，降幅高达 44.3%。</w:t>
+      </w:r>
+    </w:p>
+    <w:p>
+      <w:pPr>
+        <w:pStyle w:val="2"/>
+        <w:keepNext/>
+        <w:keepLines/>
+        <w:pageBreakBefore w:val="0"/>
+        <w:widowControl w:val="0"/>
+        <w:kinsoku/>
+        <w:wordWrap/>
+        <w:overflowPunct/>
+        <w:topLinePunct w:val="0"/>
+        <w:autoSpaceDE/>
+        <w:autoSpaceDN/>
+        <w:bidi w:val="0"/>
+        <w:adjustRightInd/>
+        <w:snapToGrid/>
+        <w:spacing w:before="120" w:after="120" w:line="400" w:lineRule="exact"/>
+        <w:textAlignment w:val="auto"/>
+        <w:rPr>
+          <w:rFonts w:hint="eastAsia" w:ascii="黑体" w:hAnsi="黑体" w:eastAsia="黑体" w:cs="黑体"/>
+          <w:color w:val="auto"/>
+          <w:sz w:val="24"/>
+          <w:szCs w:val="24"/>
+          <w:lang w:val="en-US" w:eastAsia="zh-CN"/>
+        </w:rPr>
+      </w:pPr>
+      <w:r>
+        <w:rPr>
+          <w:rFonts w:hint="eastAsia" w:ascii="黑体" w:hAnsi="黑体" w:eastAsia="黑体" w:cs="黑体"/>
+          <w:color w:val="auto"/>
+          <w:sz w:val="24"/>
+          <w:szCs w:val="24"/>
+          <w:lang w:val="en-US" w:eastAsia="zh-CN"/>
+        </w:rPr>
+        <w:t>5.3 深度探索</w:t>
+      </w:r>
+    </w:p>
+    <w:p>
+      <w:pPr>
+        <w:keepNext w:val="0"/>
+        <w:keepLines w:val="0"/>
+        <w:pageBreakBefore w:val="0"/>
+        <w:widowControl w:val="0"/>
+        <w:kinsoku/>
+        <w:wordWrap/>
+        <w:overflowPunct/>
+        <w:topLinePunct w:val="0"/>
+        <w:autoSpaceDE/>
+        <w:autoSpaceDN/>
+        <w:bidi w:val="0"/>
+        <w:adjustRightInd/>
+        <w:snapToGrid/>
+        <w:spacing w:line="400" w:lineRule="exact"/>
+        <w:textAlignment w:val="auto"/>
+        <w:rPr>
+          <w:rFonts w:hint="eastAsia" w:ascii="Times New Roman" w:hAnsi="Times New Roman" w:eastAsia="宋体" w:cs="Times New Roman"/>
+          <w:color w:val="000000" w:themeColor="text1"/>
+          <w:sz w:val="24"/>
+          <w:szCs w:val="28"/>
+          <w:lang w:val="en-US" w:eastAsia="zh-CN"/>
+          <w14:textFill>
+            <w14:solidFill>
+              <w14:schemeClr w14:val="tx1"/>
+            </w14:solidFill>
+          </w14:textFill>
+        </w:rPr>
+      </w:pPr>
+      <w:r>
+        <w:rPr>
+          <w:rFonts w:hint="eastAsia" w:ascii="Times New Roman" w:hAnsi="Times New Roman" w:eastAsia="宋体" w:cs="Times New Roman"/>
+          <w:b/>
+          <w:bCs/>
+          <w:color w:val="000000" w:themeColor="text1"/>
+          <w:sz w:val="24"/>
+          <w:szCs w:val="28"/>
+          <w:lang w:val="en-US" w:eastAsia="zh-CN"/>
+          <w14:textFill>
+            <w14:solidFill>
+              <w14:schemeClr w14:val="tx1"/>
+            </w14:solidFill>
+          </w14:textFill>
+        </w:rPr>
+        <w:t>稀疏优化器。</w:t>
+      </w:r>
+      <w:r>
+        <w:rPr>
+          <w:rFonts w:hint="eastAsia" w:ascii="Times New Roman" w:hAnsi="Times New Roman" w:eastAsia="宋体" w:cs="Times New Roman"/>
+          <w:color w:val="000000" w:themeColor="text1"/>
+          <w:sz w:val="24"/>
+          <w:szCs w:val="28"/>
+          <w:lang w:val="en-US" w:eastAsia="zh-CN"/>
+          <w14:textFill>
+            <w14:solidFill>
+              <w14:schemeClr w14:val="tx1"/>
+            </w14:solidFill>
+          </w14:textFill>
+        </w:rPr>
+        <w:t>图 12 显示了优化器更新模型参数所需的时间。我们将 PyTorch 中的密集优化器与 StellaTrain 中基于 CPU 的稀疏优化器（§3.1）进行了比较。虽然密集优化器在 GPU 上速度很快，但在 CPU 上速度明显变慢，需要高达 172 毫秒，这使得基于 CPU 的优化变得不可行。相比之下，我们的稀疏优化器在关闭缓存感知的情况下，可以实现 10.2 毫秒的优化时间（梯度压缩率为 99%），速度提升了 16.8 倍。启用缓存感知压缩后，优化时间进一步缩短，在梯度压缩率为 99% 时达到 1.34 毫秒，速度提升了 128 倍。需要注意的是，对于密集优化器，无论压缩率如何，时间都保持不变，因为总计算量固定为参数大小。</w:t>
+      </w:r>
+    </w:p>
+    <w:p>
+      <w:pPr>
+        <w:keepNext w:val="0"/>
+        <w:keepLines w:val="0"/>
+        <w:pageBreakBefore w:val="0"/>
+        <w:widowControl w:val="0"/>
+        <w:kinsoku/>
+        <w:wordWrap/>
+        <w:overflowPunct/>
+        <w:topLinePunct w:val="0"/>
+        <w:autoSpaceDE/>
+        <w:autoSpaceDN/>
+        <w:bidi w:val="0"/>
+        <w:adjustRightInd/>
+        <w:snapToGrid/>
+        <w:spacing w:line="400" w:lineRule="exact"/>
+        <w:textAlignment w:val="auto"/>
+        <w:rPr>
+          <w:rFonts w:hint="eastAsia" w:ascii="Times New Roman" w:hAnsi="Times New Roman" w:eastAsia="宋体" w:cs="Times New Roman"/>
+          <w:color w:val="000000" w:themeColor="text1"/>
+          <w:sz w:val="24"/>
+          <w:szCs w:val="28"/>
+          <w:lang w:val="en-US" w:eastAsia="zh-CN"/>
+          <w14:textFill>
+            <w14:solidFill>
+              <w14:schemeClr w14:val="tx1"/>
+            </w14:solidFill>
+          </w14:textFill>
+        </w:rPr>
+      </w:pPr>
+      <w:r>
+        <w:rPr>
+          <w:rFonts w:hint="eastAsia" w:ascii="Times New Roman" w:hAnsi="Times New Roman" w:eastAsia="宋体" w:cs="Times New Roman"/>
+          <w:b/>
+          <w:bCs/>
+          <w:color w:val="000000" w:themeColor="text1"/>
+          <w:sz w:val="24"/>
+          <w:szCs w:val="28"/>
+          <w:lang w:val="en-US" w:eastAsia="zh-CN"/>
+          <w14:textFill>
+            <w14:solidFill>
+              <w14:schemeClr w14:val="tx1"/>
+            </w14:solidFill>
+          </w14:textFill>
+        </w:rPr>
+        <w:t>缓存感知压缩。</w:t>
+      </w:r>
+      <w:r>
+        <w:rPr>
+          <w:rFonts w:hint="eastAsia" w:ascii="Times New Roman" w:hAnsi="Times New Roman" w:eastAsia="宋体" w:cs="Times New Roman"/>
+          <w:color w:val="000000" w:themeColor="text1"/>
+          <w:sz w:val="24"/>
+          <w:szCs w:val="28"/>
+          <w:lang w:val="en-US" w:eastAsia="zh-CN"/>
+          <w14:textFill>
+            <w14:solidFill>
+              <w14:schemeClr w14:val="tx1"/>
+            </w14:solidFill>
+          </w14:textFill>
+        </w:rPr>
+        <w:t xml:space="preserve">如图 13(a) 所示，缓存感知阈值 </w:t>
+      </w:r>
+      <m:oMath>
+        <m:r>
+          <m:rPr/>
+          <w:rPr>
+            <w:rFonts w:hint="default" w:ascii="Cambria Math" w:hAnsi="Cambria Math" w:eastAsia="宋体" w:cs="Times New Roman"/>
+            <w:color w:val="000000" w:themeColor="text1"/>
+            <w:kern w:val="2"/>
+            <w:sz w:val="24"/>
+            <w:szCs w:val="28"/>
+            <w:lang w:val="en-US" w:eastAsia="zh-CN" w:bidi="ar-SA"/>
+            <w14:textFill>
+              <w14:solidFill>
+                <w14:schemeClr w14:val="tx1"/>
+              </w14:solidFill>
+            </w14:textFill>
+          </w:rPr>
+          <m:t xml:space="preserve">v </m:t>
+        </m:r>
+      </m:oMath>
+      <w:r>
+        <w:rPr>
+          <w:rFonts w:hint="eastAsia" w:ascii="Times New Roman" w:hAnsi="Times New Roman" w:eastAsia="宋体" w:cs="Times New Roman"/>
+          <w:color w:val="000000" w:themeColor="text1"/>
+          <w:sz w:val="24"/>
+          <w:szCs w:val="28"/>
+          <w:lang w:val="en-US" w:eastAsia="zh-CN"/>
+          <w14:textFill>
+            <w14:solidFill>
+              <w14:schemeClr w14:val="tx1"/>
+            </w14:solidFill>
+          </w14:textFill>
+        </w:rPr>
+        <w:t xml:space="preserve">压缩方法能够加速压缩本身。与非缓存感知方法相比，其压缩速度最高可提升 3.35 倍，仅需 33.5 毫秒即可压缩整个模型的梯度。值得注意的是，即使在 GPU 上，缓存感知阈值 v 压缩也比原始阈值 </w:t>
+      </w:r>
+      <m:oMath>
+        <m:r>
+          <m:rPr/>
+          <w:rPr>
+            <w:rFonts w:hint="default" w:ascii="Cambria Math" w:hAnsi="Cambria Math" w:eastAsia="宋体" w:cs="Times New Roman"/>
+            <w:color w:val="000000" w:themeColor="text1"/>
+            <w:kern w:val="2"/>
+            <w:sz w:val="24"/>
+            <w:szCs w:val="28"/>
+            <w:lang w:val="en-US" w:eastAsia="zh-CN" w:bidi="ar-SA"/>
+            <w14:textFill>
+              <w14:solidFill>
+                <w14:schemeClr w14:val="tx1"/>
+              </w14:solidFill>
+            </w14:textFill>
+          </w:rPr>
+          <m:t>v</m:t>
+        </m:r>
+      </m:oMath>
+      <w:r>
+        <w:rPr>
+          <w:rFonts w:hint="eastAsia" w:hAnsi="Cambria Math" w:eastAsia="宋体" w:cs="Times New Roman"/>
+          <w:i w:val="0"/>
+          <w:color w:val="000000" w:themeColor="text1"/>
+          <w:kern w:val="2"/>
+          <w:sz w:val="24"/>
+          <w:szCs w:val="28"/>
+          <w:lang w:val="en-US" w:eastAsia="zh-CN" w:bidi="ar-SA"/>
+          <w14:textFill>
+            <w14:solidFill>
+              <w14:schemeClr w14:val="tx1"/>
+            </w14:solidFill>
+          </w14:textFill>
+        </w:rPr>
+        <w:t xml:space="preserve"> </w:t>
+      </w:r>
+      <w:r>
+        <w:rPr>
+          <w:rFonts w:hint="eastAsia" w:ascii="Times New Roman" w:hAnsi="Times New Roman" w:eastAsia="宋体" w:cs="Times New Roman"/>
+          <w:color w:val="000000" w:themeColor="text1"/>
+          <w:sz w:val="24"/>
+          <w:szCs w:val="28"/>
+          <w:lang w:val="en-US" w:eastAsia="zh-CN"/>
+          <w14:textFill>
+            <w14:solidFill>
+              <w14:schemeClr w14:val="tx1"/>
+            </w14:solidFill>
+          </w14:textFill>
+        </w:rPr>
+        <w:t xml:space="preserve">压缩快 16%。在图 13(b) 中，我们比较了模型收敛速度，并观察到缓存感知阈值 </w:t>
+      </w:r>
+      <m:oMath>
+        <m:r>
+          <m:rPr/>
+          <w:rPr>
+            <w:rFonts w:hint="default" w:ascii="Cambria Math" w:hAnsi="Cambria Math" w:eastAsia="宋体" w:cs="Times New Roman"/>
+            <w:color w:val="000000" w:themeColor="text1"/>
+            <w:kern w:val="2"/>
+            <w:sz w:val="24"/>
+            <w:szCs w:val="28"/>
+            <w:lang w:val="en-US" w:eastAsia="zh-CN" w:bidi="ar-SA"/>
+            <w14:textFill>
+              <w14:solidFill>
+                <w14:schemeClr w14:val="tx1"/>
+              </w14:solidFill>
+            </w14:textFill>
+          </w:rPr>
+          <m:t>v</m:t>
+        </m:r>
+      </m:oMath>
+      <w:r>
+        <w:rPr>
+          <w:rFonts w:hint="eastAsia" w:hAnsi="Cambria Math" w:eastAsia="宋体" w:cs="Times New Roman"/>
+          <w:i w:val="0"/>
+          <w:color w:val="000000" w:themeColor="text1"/>
+          <w:kern w:val="2"/>
+          <w:sz w:val="24"/>
+          <w:szCs w:val="28"/>
+          <w:lang w:val="en-US" w:eastAsia="zh-CN" w:bidi="ar-SA"/>
+          <w14:textFill>
+            <w14:solidFill>
+              <w14:schemeClr w14:val="tx1"/>
+            </w14:solidFill>
+          </w14:textFill>
+        </w:rPr>
+        <w:t xml:space="preserve"> </w:t>
+      </w:r>
+      <w:r>
+        <w:rPr>
+          <w:rFonts w:hint="eastAsia" w:ascii="Times New Roman" w:hAnsi="Times New Roman" w:eastAsia="宋体" w:cs="Times New Roman"/>
+          <w:color w:val="000000" w:themeColor="text1"/>
+          <w:sz w:val="24"/>
+          <w:szCs w:val="28"/>
+          <w:lang w:val="en-US" w:eastAsia="zh-CN"/>
+          <w14:textFill>
+            <w14:solidFill>
+              <w14:schemeClr w14:val="tx1"/>
+            </w14:solidFill>
+          </w14:textFill>
+        </w:rPr>
+        <w:t xml:space="preserve">压缩与原始阈值 </w:t>
+      </w:r>
+      <m:oMath>
+        <m:r>
+          <m:rPr/>
+          <w:rPr>
+            <w:rFonts w:hint="default" w:ascii="Cambria Math" w:hAnsi="Cambria Math" w:eastAsia="宋体" w:cs="Times New Roman"/>
+            <w:color w:val="000000" w:themeColor="text1"/>
+            <w:kern w:val="2"/>
+            <w:sz w:val="24"/>
+            <w:szCs w:val="28"/>
+            <w:lang w:val="en-US" w:eastAsia="zh-CN" w:bidi="ar-SA"/>
+            <w14:textFill>
+              <w14:solidFill>
+                <w14:schemeClr w14:val="tx1"/>
+              </w14:solidFill>
+            </w14:textFill>
+          </w:rPr>
+          <m:t>v</m:t>
+        </m:r>
+      </m:oMath>
+      <w:r>
+        <w:rPr>
+          <w:rFonts w:hint="eastAsia" w:hAnsi="Cambria Math" w:eastAsia="宋体" w:cs="Times New Roman"/>
+          <w:i w:val="0"/>
+          <w:color w:val="000000" w:themeColor="text1"/>
+          <w:kern w:val="2"/>
+          <w:sz w:val="24"/>
+          <w:szCs w:val="28"/>
+          <w:lang w:val="en-US" w:eastAsia="zh-CN" w:bidi="ar-SA"/>
+          <w14:textFill>
+            <w14:solidFill>
+              <w14:schemeClr w14:val="tx1"/>
+            </w14:solidFill>
+          </w14:textFill>
+        </w:rPr>
+        <w:t xml:space="preserve"> </w:t>
+      </w:r>
+      <w:r>
+        <w:rPr>
+          <w:rFonts w:hint="eastAsia" w:ascii="Times New Roman" w:hAnsi="Times New Roman" w:eastAsia="宋体" w:cs="Times New Roman"/>
+          <w:color w:val="000000" w:themeColor="text1"/>
+          <w:sz w:val="24"/>
+          <w:szCs w:val="28"/>
+          <w:lang w:val="en-US" w:eastAsia="zh-CN"/>
+          <w14:textFill>
+            <w14:solidFill>
+              <w14:schemeClr w14:val="tx1"/>
+            </w14:solidFill>
+          </w14:textFill>
+        </w:rPr>
+        <w:t>压缩相当，并且优于常用的轻量级压缩方案 random-</w:t>
+      </w:r>
+      <m:oMath>
+        <m:r>
+          <m:rPr/>
+          <w:rPr>
+            <w:rFonts w:hint="default" w:ascii="Cambria Math" w:hAnsi="Cambria Math" w:eastAsia="宋体" w:cs="Times New Roman"/>
+            <w:color w:val="000000" w:themeColor="text1"/>
+            <w:kern w:val="2"/>
+            <w:sz w:val="24"/>
+            <w:szCs w:val="28"/>
+            <w:lang w:val="en-US" w:eastAsia="zh-CN" w:bidi="ar-SA"/>
+            <w14:textFill>
+              <w14:solidFill>
+                <w14:schemeClr w14:val="tx1"/>
+              </w14:solidFill>
+            </w14:textFill>
+          </w:rPr>
+          <m:t>k</m:t>
+        </m:r>
+      </m:oMath>
+      <w:r>
+        <w:rPr>
+          <w:rFonts w:hint="eastAsia" w:ascii="Times New Roman" w:hAnsi="Times New Roman" w:eastAsia="宋体" w:cs="Times New Roman"/>
+          <w:color w:val="000000" w:themeColor="text1"/>
+          <w:sz w:val="24"/>
+          <w:szCs w:val="28"/>
+          <w:lang w:val="en-US" w:eastAsia="zh-CN"/>
+          <w14:textFill>
+            <w14:solidFill>
+              <w14:schemeClr w14:val="tx1"/>
+            </w14:solidFill>
+          </w14:textFill>
+        </w:rPr>
+        <w:t>。</w:t>
+      </w:r>
+    </w:p>
+    <w:tbl>
+      <w:tblPr>
+        <w:tblStyle w:val="12"/>
+        <w:tblW w:w="0" w:type="auto"/>
+        <w:tblInd w:w="0" w:type="dxa"/>
+        <w:tblBorders>
+          <w:top w:val="none" w:color="auto" w:sz="0" w:space="0"/>
+          <w:left w:val="none" w:color="auto" w:sz="0" w:space="0"/>
+          <w:bottom w:val="none" w:color="auto" w:sz="0" w:space="0"/>
+          <w:right w:val="none" w:color="auto" w:sz="0" w:space="0"/>
+          <w:insideH w:val="none" w:color="auto" w:sz="0" w:space="0"/>
+          <w:insideV w:val="none" w:color="auto" w:sz="0" w:space="0"/>
+        </w:tblBorders>
+        <w:tblLayout w:type="autofit"/>
+        <w:tblCellMar>
+          <w:top w:w="0" w:type="dxa"/>
+          <w:left w:w="108" w:type="dxa"/>
+          <w:bottom w:w="0" w:type="dxa"/>
+          <w:right w:w="108" w:type="dxa"/>
+        </w:tblCellMar>
+      </w:tblPr>
+      <w:tblGrid>
+        <w:gridCol w:w="8522"/>
+      </w:tblGrid>
+      <w:tr>
+        <w:tblPrEx>
+          <w:tblBorders>
+            <w:top w:val="none" w:color="auto" w:sz="0" w:space="0"/>
+            <w:left w:val="none" w:color="auto" w:sz="0" w:space="0"/>
+            <w:bottom w:val="none" w:color="auto" w:sz="0" w:space="0"/>
+            <w:right w:val="none" w:color="auto" w:sz="0" w:space="0"/>
+            <w:insideH w:val="none" w:color="auto" w:sz="0" w:space="0"/>
+            <w:insideV w:val="none" w:color="auto" w:sz="0" w:space="0"/>
+          </w:tblBorders>
+        </w:tblPrEx>
+        <w:tc>
+          <w:tcPr>
+            <w:tcW w:w="8522" w:type="dxa"/>
+          </w:tcPr>
+          <w:p>
+            <w:pPr>
+              <w:keepNext w:val="0"/>
+              <w:keepLines w:val="0"/>
+              <w:pageBreakBefore w:val="0"/>
+              <w:widowControl w:val="0"/>
+              <w:kinsoku/>
+              <w:wordWrap/>
+              <w:overflowPunct/>
+              <w:topLinePunct w:val="0"/>
+              <w:autoSpaceDE/>
+              <w:autoSpaceDN/>
+              <w:bidi w:val="0"/>
+              <w:adjustRightInd/>
+              <w:snapToGrid/>
+              <w:spacing w:line="240" w:lineRule="auto"/>
+              <w:jc w:val="center"/>
+              <w:textAlignment w:val="auto"/>
+              <w:rPr>
+                <w:rFonts w:hint="eastAsia" w:ascii="Times New Roman" w:hAnsi="Times New Roman" w:eastAsia="宋体" w:cs="Times New Roman"/>
+                <w:color w:val="000000" w:themeColor="text1"/>
+                <w:sz w:val="24"/>
+                <w:szCs w:val="28"/>
+                <w:vertAlign w:val="baseline"/>
+                <w:lang w:val="en-US" w:eastAsia="zh-CN"/>
+                <w14:textFill>
+                  <w14:solidFill>
+                    <w14:schemeClr w14:val="tx1"/>
+                  </w14:solidFill>
+                </w14:textFill>
+              </w:rPr>
+            </w:pPr>
+            <w:r>
+              <w:drawing>
+                <wp:inline distT="0" distB="0" distL="114300" distR="114300">
+                  <wp:extent cx="3893185" cy="2451100"/>
+                  <wp:effectExtent l="0" t="0" r="5715" b="0"/>
+                  <wp:docPr id="11" name="图片 5"/>
+                  <wp:cNvGraphicFramePr>
+                    <a:graphicFrameLocks xmlns:a="http://schemas.openxmlformats.org/drawingml/2006/main" noChangeAspect="1"/>
+                  </wp:cNvGraphicFramePr>
+                  <a:graphic xmlns:a="http://schemas.openxmlformats.org/drawingml/2006/main">
+                    <a:graphicData uri="http://schemas.openxmlformats.org/drawingml/2006/picture">
+                      <pic:pic xmlns:pic="http://schemas.openxmlformats.org/drawingml/2006/picture">
+                        <pic:nvPicPr>
+                          <pic:cNvPr id="11" name="图片 5"/>
+                          <pic:cNvPicPr>
+                            <a:picLocks noChangeAspect="1"/>
+                          </pic:cNvPicPr>
+                        </pic:nvPicPr>
+                        <pic:blipFill>
+                          <a:blip r:embed="rId20"/>
+                          <a:stretch>
+                            <a:fillRect/>
+                          </a:stretch>
+                        </pic:blipFill>
+                        <pic:spPr>
+                          <a:xfrm>
+                            <a:off x="0" y="0"/>
+                            <a:ext cx="3893185" cy="2451100"/>
+                          </a:xfrm>
+                          <a:prstGeom prst="rect">
+                            <a:avLst/>
+                          </a:prstGeom>
+                          <a:noFill/>
+                          <a:ln>
+                            <a:noFill/>
+                          </a:ln>
+                        </pic:spPr>
+                      </pic:pic>
+                    </a:graphicData>
+                  </a:graphic>
+                </wp:inline>
+              </w:drawing>
+            </w:r>
+          </w:p>
+        </w:tc>
+      </w:tr>
+      <w:tr>
+        <w:tblPrEx>
+          <w:tblBorders>
+            <w:top w:val="none" w:color="auto" w:sz="0" w:space="0"/>
+            <w:left w:val="none" w:color="auto" w:sz="0" w:space="0"/>
+            <w:bottom w:val="none" w:color="auto" w:sz="0" w:space="0"/>
+            <w:right w:val="none" w:color="auto" w:sz="0" w:space="0"/>
+            <w:insideH w:val="none" w:color="auto" w:sz="0" w:space="0"/>
+            <w:insideV w:val="none" w:color="auto" w:sz="0" w:space="0"/>
+          </w:tblBorders>
+          <w:tblCellMar>
+            <w:top w:w="0" w:type="dxa"/>
+            <w:left w:w="108" w:type="dxa"/>
+            <w:bottom w:w="0" w:type="dxa"/>
+            <w:right w:w="108" w:type="dxa"/>
+          </w:tblCellMar>
+        </w:tblPrEx>
+        <w:tc>
+          <w:tcPr>
+            <w:tcW w:w="8522" w:type="dxa"/>
+          </w:tcPr>
+          <w:p>
+            <w:pPr>
+              <w:jc w:val="center"/>
+              <w:rPr>
+                <w:rFonts w:hint="eastAsia" w:ascii="Times New Roman" w:hAnsi="Times New Roman" w:eastAsia="宋体" w:cs="Times New Roman"/>
+                <w:sz w:val="21"/>
+                <w:szCs w:val="21"/>
+                <w:lang w:val="en-US" w:eastAsia="zh-CN"/>
+              </w:rPr>
+            </w:pPr>
+            <w:r>
+              <w:rPr>
+                <w:rFonts w:hint="eastAsia" w:ascii="Times New Roman" w:hAnsi="Times New Roman" w:eastAsia="宋体" w:cs="Times New Roman"/>
+                <w:sz w:val="21"/>
+                <w:szCs w:val="21"/>
+                <w:lang w:val="en-US" w:eastAsia="zh-CN"/>
+              </w:rPr>
+              <w:t>图 12：Stella Train 与密集优化器的优化时间对比。</w:t>
+            </w:r>
+          </w:p>
+        </w:tc>
+      </w:tr>
+    </w:tbl>
+    <w:p>
+      <w:pPr>
+        <w:keepNext w:val="0"/>
+        <w:keepLines w:val="0"/>
+        <w:pageBreakBefore w:val="0"/>
+        <w:widowControl w:val="0"/>
+        <w:kinsoku/>
+        <w:wordWrap/>
+        <w:overflowPunct/>
+        <w:topLinePunct w:val="0"/>
+        <w:autoSpaceDE/>
+        <w:autoSpaceDN/>
+        <w:bidi w:val="0"/>
+        <w:adjustRightInd/>
+        <w:snapToGrid/>
+        <w:spacing w:line="400" w:lineRule="exact"/>
+        <w:textAlignment w:val="auto"/>
+        <w:rPr>
+          <w:rFonts w:hint="eastAsia" w:ascii="Times New Roman" w:hAnsi="Times New Roman" w:eastAsia="宋体" w:cs="Times New Roman"/>
+          <w:color w:val="000000" w:themeColor="text1"/>
+          <w:sz w:val="24"/>
+          <w:szCs w:val="28"/>
+          <w:lang w:val="en-US" w:eastAsia="zh-CN"/>
+          <w14:textFill>
+            <w14:solidFill>
+              <w14:schemeClr w14:val="tx1"/>
+            </w14:solidFill>
+          </w14:textFill>
+        </w:rPr>
+      </w:pPr>
+    </w:p>
+    <w:tbl>
+      <w:tblPr>
+        <w:tblStyle w:val="12"/>
+        <w:tblW w:w="0" w:type="auto"/>
+        <w:tblInd w:w="0" w:type="dxa"/>
+        <w:tblBorders>
+          <w:top w:val="none" w:color="auto" w:sz="0" w:space="0"/>
+          <w:left w:val="none" w:color="auto" w:sz="0" w:space="0"/>
+          <w:bottom w:val="none" w:color="auto" w:sz="0" w:space="0"/>
+          <w:right w:val="none" w:color="auto" w:sz="0" w:space="0"/>
+          <w:insideH w:val="none" w:color="auto" w:sz="0" w:space="0"/>
+          <w:insideV w:val="none" w:color="auto" w:sz="0" w:space="0"/>
+        </w:tblBorders>
+        <w:tblLayout w:type="autofit"/>
+        <w:tblCellMar>
+          <w:top w:w="0" w:type="dxa"/>
+          <w:left w:w="108" w:type="dxa"/>
+          <w:bottom w:w="0" w:type="dxa"/>
+          <w:right w:w="108" w:type="dxa"/>
+        </w:tblCellMar>
+      </w:tblPr>
+      <w:tblGrid>
+        <w:gridCol w:w="8522"/>
+      </w:tblGrid>
+      <w:tr>
+        <w:tblPrEx>
+          <w:tblBorders>
+            <w:top w:val="none" w:color="auto" w:sz="0" w:space="0"/>
+            <w:left w:val="none" w:color="auto" w:sz="0" w:space="0"/>
+            <w:bottom w:val="none" w:color="auto" w:sz="0" w:space="0"/>
+            <w:right w:val="none" w:color="auto" w:sz="0" w:space="0"/>
+            <w:insideH w:val="none" w:color="auto" w:sz="0" w:space="0"/>
+            <w:insideV w:val="none" w:color="auto" w:sz="0" w:space="0"/>
+          </w:tblBorders>
+          <w:tblCellMar>
+            <w:top w:w="0" w:type="dxa"/>
+            <w:left w:w="108" w:type="dxa"/>
+            <w:bottom w:w="0" w:type="dxa"/>
+            <w:right w:w="108" w:type="dxa"/>
+          </w:tblCellMar>
+        </w:tblPrEx>
+        <w:tc>
+          <w:tcPr>
+            <w:tcW w:w="8522" w:type="dxa"/>
+          </w:tcPr>
+          <w:p>
+            <w:pPr>
+              <w:keepNext w:val="0"/>
+              <w:keepLines w:val="0"/>
+              <w:pageBreakBefore w:val="0"/>
+              <w:widowControl w:val="0"/>
+              <w:kinsoku/>
+              <w:wordWrap/>
+              <w:overflowPunct/>
+              <w:topLinePunct w:val="0"/>
+              <w:autoSpaceDE/>
+              <w:autoSpaceDN/>
+              <w:bidi w:val="0"/>
+              <w:adjustRightInd/>
+              <w:snapToGrid/>
+              <w:spacing w:line="240" w:lineRule="auto"/>
+              <w:jc w:val="center"/>
+              <w:textAlignment w:val="auto"/>
+              <w:rPr>
+                <w:rFonts w:hint="eastAsia" w:ascii="Times New Roman" w:hAnsi="Times New Roman" w:eastAsia="宋体" w:cs="Times New Roman"/>
+                <w:color w:val="000000" w:themeColor="text1"/>
+                <w:sz w:val="24"/>
+                <w:szCs w:val="28"/>
+                <w:vertAlign w:val="baseline"/>
+                <w:lang w:val="en-US" w:eastAsia="zh-CN"/>
+                <w14:textFill>
+                  <w14:solidFill>
+                    <w14:schemeClr w14:val="tx1"/>
+                  </w14:solidFill>
+                </w14:textFill>
+              </w:rPr>
+            </w:pPr>
+            <w:r>
+              <w:drawing>
+                <wp:inline distT="0" distB="0" distL="114300" distR="114300">
+                  <wp:extent cx="5271135" cy="1878965"/>
+                  <wp:effectExtent l="0" t="0" r="12065" b="635"/>
+                  <wp:docPr id="12" name="图片 6"/>
+                  <wp:cNvGraphicFramePr>
+                    <a:graphicFrameLocks xmlns:a="http://schemas.openxmlformats.org/drawingml/2006/main" noChangeAspect="1"/>
+                  </wp:cNvGraphicFramePr>
+                  <a:graphic xmlns:a="http://schemas.openxmlformats.org/drawingml/2006/main">
+                    <a:graphicData uri="http://schemas.openxmlformats.org/drawingml/2006/picture">
+                      <pic:pic xmlns:pic="http://schemas.openxmlformats.org/drawingml/2006/picture">
+                        <pic:nvPicPr>
+                          <pic:cNvPr id="12" name="图片 6"/>
+                          <pic:cNvPicPr>
+                            <a:picLocks noChangeAspect="1"/>
+                          </pic:cNvPicPr>
+                        </pic:nvPicPr>
+                        <pic:blipFill>
+                          <a:blip r:embed="rId21"/>
+                          <a:stretch>
+                            <a:fillRect/>
+                          </a:stretch>
+                        </pic:blipFill>
+                        <pic:spPr>
+                          <a:xfrm>
+                            <a:off x="0" y="0"/>
+                            <a:ext cx="5271135" cy="1878965"/>
+                          </a:xfrm>
+                          <a:prstGeom prst="rect">
+                            <a:avLst/>
+                          </a:prstGeom>
+                          <a:noFill/>
+                          <a:ln>
+                            <a:noFill/>
+                          </a:ln>
+                        </pic:spPr>
+                      </pic:pic>
+                    </a:graphicData>
+                  </a:graphic>
+                </wp:inline>
+              </w:drawing>
+            </w:r>
+          </w:p>
+        </w:tc>
+      </w:tr>
+      <w:tr>
+        <w:tblPrEx>
+          <w:tblBorders>
+            <w:top w:val="none" w:color="auto" w:sz="0" w:space="0"/>
+            <w:left w:val="none" w:color="auto" w:sz="0" w:space="0"/>
+            <w:bottom w:val="none" w:color="auto" w:sz="0" w:space="0"/>
+            <w:right w:val="none" w:color="auto" w:sz="0" w:space="0"/>
+            <w:insideH w:val="none" w:color="auto" w:sz="0" w:space="0"/>
+            <w:insideV w:val="none" w:color="auto" w:sz="0" w:space="0"/>
+          </w:tblBorders>
+          <w:tblCellMar>
+            <w:top w:w="0" w:type="dxa"/>
+            <w:left w:w="108" w:type="dxa"/>
+            <w:bottom w:w="0" w:type="dxa"/>
+            <w:right w:w="108" w:type="dxa"/>
+          </w:tblCellMar>
+        </w:tblPrEx>
+        <w:tc>
+          <w:tcPr>
+            <w:tcW w:w="8522" w:type="dxa"/>
+          </w:tcPr>
+          <w:p>
+            <w:pPr>
+              <w:jc w:val="center"/>
+              <w:rPr>
+                <w:rFonts w:hint="eastAsia" w:ascii="Times New Roman" w:hAnsi="Times New Roman" w:eastAsia="宋体" w:cs="Times New Roman"/>
+                <w:sz w:val="21"/>
+                <w:szCs w:val="21"/>
+                <w:lang w:val="en-US" w:eastAsia="zh-CN"/>
+              </w:rPr>
+            </w:pPr>
+            <w:r>
+              <w:rPr>
+                <w:rFonts w:hint="eastAsia" w:ascii="Times New Roman" w:hAnsi="Times New Roman" w:eastAsia="宋体" w:cs="Times New Roman"/>
+                <w:sz w:val="21"/>
+                <w:szCs w:val="21"/>
+                <w:lang w:val="en-US" w:eastAsia="zh-CN"/>
+              </w:rPr>
+              <w:t>图 13：缓存感知阈值压缩的性能</w:t>
+            </w:r>
+          </w:p>
+        </w:tc>
+      </w:tr>
+    </w:tbl>
+    <w:p>
+      <w:pPr>
+        <w:keepNext w:val="0"/>
+        <w:keepLines w:val="0"/>
+        <w:pageBreakBefore w:val="0"/>
+        <w:widowControl w:val="0"/>
+        <w:kinsoku/>
+        <w:wordWrap/>
+        <w:overflowPunct/>
+        <w:topLinePunct w:val="0"/>
+        <w:autoSpaceDE/>
+        <w:autoSpaceDN/>
+        <w:bidi w:val="0"/>
+        <w:adjustRightInd/>
+        <w:snapToGrid/>
+        <w:spacing w:line="400" w:lineRule="exact"/>
+        <w:textAlignment w:val="auto"/>
+        <w:rPr>
+          <w:rFonts w:hint="eastAsia" w:ascii="Times New Roman" w:hAnsi="Times New Roman" w:eastAsia="宋体" w:cs="Times New Roman"/>
+          <w:color w:val="000000" w:themeColor="text1"/>
+          <w:sz w:val="24"/>
+          <w:szCs w:val="28"/>
+          <w:lang w:val="en-US" w:eastAsia="zh-CN"/>
+          <w14:textFill>
+            <w14:solidFill>
+              <w14:schemeClr w14:val="tx1"/>
+            </w14:solidFill>
+          </w14:textFill>
+        </w:rPr>
+      </w:pPr>
+    </w:p>
+    <w:tbl>
+      <w:tblPr>
+        <w:tblStyle w:val="12"/>
+        <w:tblW w:w="0" w:type="auto"/>
+        <w:tblInd w:w="0" w:type="dxa"/>
+        <w:tblBorders>
+          <w:top w:val="none" w:color="auto" w:sz="0" w:space="0"/>
+          <w:left w:val="none" w:color="auto" w:sz="0" w:space="0"/>
+          <w:bottom w:val="none" w:color="auto" w:sz="0" w:space="0"/>
+          <w:right w:val="none" w:color="auto" w:sz="0" w:space="0"/>
+          <w:insideH w:val="none" w:color="auto" w:sz="0" w:space="0"/>
+          <w:insideV w:val="none" w:color="auto" w:sz="0" w:space="0"/>
+        </w:tblBorders>
+        <w:tblLayout w:type="autofit"/>
+        <w:tblCellMar>
+          <w:top w:w="0" w:type="dxa"/>
+          <w:left w:w="108" w:type="dxa"/>
+          <w:bottom w:w="0" w:type="dxa"/>
+          <w:right w:w="108" w:type="dxa"/>
+        </w:tblCellMar>
+      </w:tblPr>
+      <w:tblGrid>
+        <w:gridCol w:w="8522"/>
+      </w:tblGrid>
+      <w:tr>
+        <w:tblPrEx>
+          <w:tblBorders>
+            <w:top w:val="none" w:color="auto" w:sz="0" w:space="0"/>
+            <w:left w:val="none" w:color="auto" w:sz="0" w:space="0"/>
+            <w:bottom w:val="none" w:color="auto" w:sz="0" w:space="0"/>
+            <w:right w:val="none" w:color="auto" w:sz="0" w:space="0"/>
+            <w:insideH w:val="none" w:color="auto" w:sz="0" w:space="0"/>
+            <w:insideV w:val="none" w:color="auto" w:sz="0" w:space="0"/>
+          </w:tblBorders>
+        </w:tblPrEx>
+        <w:tc>
+          <w:tcPr>
+            <w:tcW w:w="8522" w:type="dxa"/>
+          </w:tcPr>
+          <w:p>
+            <w:pPr>
+              <w:keepNext w:val="0"/>
+              <w:keepLines w:val="0"/>
+              <w:pageBreakBefore w:val="0"/>
+              <w:widowControl w:val="0"/>
+              <w:kinsoku/>
+              <w:wordWrap/>
+              <w:overflowPunct/>
+              <w:topLinePunct w:val="0"/>
+              <w:autoSpaceDE/>
+              <w:autoSpaceDN/>
+              <w:bidi w:val="0"/>
+              <w:adjustRightInd/>
+              <w:snapToGrid/>
+              <w:spacing w:line="240" w:lineRule="auto"/>
+              <w:jc w:val="center"/>
+              <w:textAlignment w:val="auto"/>
+              <w:rPr>
+                <w:rFonts w:hint="eastAsia" w:ascii="Times New Roman" w:hAnsi="Times New Roman" w:eastAsia="宋体" w:cs="Times New Roman"/>
+                <w:color w:val="000000" w:themeColor="text1"/>
+                <w:sz w:val="24"/>
+                <w:szCs w:val="28"/>
+                <w:vertAlign w:val="baseline"/>
+                <w:lang w:val="en-US" w:eastAsia="zh-CN"/>
+                <w14:textFill>
+                  <w14:solidFill>
+                    <w14:schemeClr w14:val="tx1"/>
+                  </w14:solidFill>
+                </w14:textFill>
+              </w:rPr>
+            </w:pPr>
+            <w:r>
+              <w:drawing>
+                <wp:inline distT="0" distB="0" distL="114300" distR="114300">
+                  <wp:extent cx="4034790" cy="3184525"/>
+                  <wp:effectExtent l="0" t="0" r="3810" b="3175"/>
+                  <wp:docPr id="13" name="图片 7"/>
+                  <wp:cNvGraphicFramePr>
+                    <a:graphicFrameLocks xmlns:a="http://schemas.openxmlformats.org/drawingml/2006/main" noChangeAspect="1"/>
+                  </wp:cNvGraphicFramePr>
+                  <a:graphic xmlns:a="http://schemas.openxmlformats.org/drawingml/2006/main">
+                    <a:graphicData uri="http://schemas.openxmlformats.org/drawingml/2006/picture">
+                      <pic:pic xmlns:pic="http://schemas.openxmlformats.org/drawingml/2006/picture">
+                        <pic:nvPicPr>
+                          <pic:cNvPr id="13" name="图片 7"/>
+                          <pic:cNvPicPr>
+                            <a:picLocks noChangeAspect="1"/>
+                          </pic:cNvPicPr>
+                        </pic:nvPicPr>
+                        <pic:blipFill>
+                          <a:blip r:embed="rId22"/>
+                          <a:stretch>
+                            <a:fillRect/>
+                          </a:stretch>
+                        </pic:blipFill>
+                        <pic:spPr>
+                          <a:xfrm>
+                            <a:off x="0" y="0"/>
+                            <a:ext cx="4034790" cy="3184525"/>
+                          </a:xfrm>
+                          <a:prstGeom prst="rect">
+                            <a:avLst/>
+                          </a:prstGeom>
+                          <a:noFill/>
+                          <a:ln>
+                            <a:noFill/>
+                          </a:ln>
+                        </pic:spPr>
+                      </pic:pic>
+                    </a:graphicData>
+                  </a:graphic>
+                </wp:inline>
+              </w:drawing>
+            </w:r>
+          </w:p>
+        </w:tc>
+      </w:tr>
+      <w:tr>
+        <w:tblPrEx>
+          <w:tblBorders>
+            <w:top w:val="none" w:color="auto" w:sz="0" w:space="0"/>
+            <w:left w:val="none" w:color="auto" w:sz="0" w:space="0"/>
+            <w:bottom w:val="none" w:color="auto" w:sz="0" w:space="0"/>
+            <w:right w:val="none" w:color="auto" w:sz="0" w:space="0"/>
+            <w:insideH w:val="none" w:color="auto" w:sz="0" w:space="0"/>
+            <w:insideV w:val="none" w:color="auto" w:sz="0" w:space="0"/>
+          </w:tblBorders>
+          <w:tblCellMar>
+            <w:top w:w="0" w:type="dxa"/>
+            <w:left w:w="108" w:type="dxa"/>
+            <w:bottom w:w="0" w:type="dxa"/>
+            <w:right w:w="108" w:type="dxa"/>
+          </w:tblCellMar>
+        </w:tblPrEx>
+        <w:tc>
+          <w:tcPr>
+            <w:tcW w:w="8522" w:type="dxa"/>
+          </w:tcPr>
+          <w:p>
+            <w:pPr>
+              <w:jc w:val="center"/>
+              <w:rPr>
+                <w:rFonts w:hint="eastAsia" w:ascii="Times New Roman" w:hAnsi="Times New Roman" w:eastAsia="宋体" w:cs="Times New Roman"/>
+                <w:sz w:val="21"/>
+                <w:szCs w:val="21"/>
+                <w:lang w:val="en-US" w:eastAsia="zh-CN"/>
+              </w:rPr>
+            </w:pPr>
+            <w:r>
+              <w:rPr>
+                <w:rFonts w:hint="eastAsia" w:ascii="Times New Roman" w:hAnsi="Times New Roman" w:eastAsia="宋体" w:cs="Times New Roman"/>
+                <w:sz w:val="21"/>
+                <w:szCs w:val="21"/>
+                <w:lang w:val="en-US" w:eastAsia="zh-CN"/>
+              </w:rPr>
+              <w:t>图 14：压缩率和批次大小的调整。</w:t>
+            </w:r>
+          </w:p>
+        </w:tc>
+      </w:tr>
+    </w:tbl>
+    <w:p>
+      <w:pPr>
+        <w:keepNext w:val="0"/>
+        <w:keepLines w:val="0"/>
+        <w:pageBreakBefore w:val="0"/>
+        <w:widowControl w:val="0"/>
+        <w:kinsoku/>
+        <w:wordWrap/>
+        <w:overflowPunct/>
+        <w:topLinePunct w:val="0"/>
+        <w:autoSpaceDE/>
+        <w:autoSpaceDN/>
+        <w:bidi w:val="0"/>
+        <w:adjustRightInd/>
+        <w:snapToGrid/>
+        <w:spacing w:line="400" w:lineRule="exact"/>
+        <w:textAlignment w:val="auto"/>
+        <w:rPr>
+          <w:rFonts w:hint="eastAsia" w:ascii="Times New Roman" w:hAnsi="Times New Roman" w:eastAsia="宋体" w:cs="Times New Roman"/>
+          <w:color w:val="000000" w:themeColor="text1"/>
+          <w:sz w:val="24"/>
+          <w:szCs w:val="28"/>
+          <w:lang w:val="en-US" w:eastAsia="zh-CN"/>
+          <w14:textFill>
+            <w14:solidFill>
+              <w14:schemeClr w14:val="tx1"/>
+            </w14:solidFill>
+          </w14:textFill>
+        </w:rPr>
+      </w:pPr>
+      <w:r>
+        <w:rPr>
+          <w:rFonts w:hint="eastAsia" w:ascii="Times New Roman" w:hAnsi="Times New Roman" w:eastAsia="宋体" w:cs="Times New Roman"/>
+          <w:b/>
+          <w:bCs/>
+          <w:color w:val="000000" w:themeColor="text1"/>
+          <w:sz w:val="24"/>
+          <w:szCs w:val="28"/>
+          <w:lang w:val="en-US" w:eastAsia="zh-CN"/>
+          <w14:textFill>
+            <w14:solidFill>
+              <w14:schemeClr w14:val="tx1"/>
+            </w14:solidFill>
+          </w14:textFill>
+        </w:rPr>
+        <w:t>基于优先级的调度。</w:t>
+      </w:r>
+      <w:r>
+        <w:rPr>
+          <w:rFonts w:hint="eastAsia" w:ascii="Times New Roman" w:hAnsi="Times New Roman" w:eastAsia="宋体" w:cs="Times New Roman"/>
+          <w:color w:val="000000" w:themeColor="text1"/>
+          <w:sz w:val="24"/>
+          <w:szCs w:val="28"/>
+          <w:lang w:val="en-US" w:eastAsia="zh-CN"/>
+          <w14:textFill>
+            <w14:solidFill>
+              <w14:schemeClr w14:val="tx1"/>
+            </w14:solidFill>
+          </w14:textFill>
+        </w:rPr>
+        <w:t>我们使用 ResNet152 模型，在 StellaTrain 中比较了梯度更新的基准先来先服务 (FCFS) 调度和基于优先级的调度，以评估梯度优先级的影响。我们观察到，在 StellaTrain 中，基准 FCFS 比基于优先级的调度慢 9.6%。由于 StellaTrain 优先处理初始层的模型更新，因此后续迭代的前向传播可以更早开始。随着模型规模的增大，优先级的优势将更加显著，因为在 FCFS 中初始层需要等待更长时间。</w:t>
+      </w:r>
+    </w:p>
+    <w:p>
+      <w:pPr>
+        <w:keepNext w:val="0"/>
+        <w:keepLines w:val="0"/>
+        <w:pageBreakBefore w:val="0"/>
+        <w:widowControl w:val="0"/>
+        <w:kinsoku/>
+        <w:wordWrap/>
+        <w:overflowPunct/>
+        <w:topLinePunct w:val="0"/>
+        <w:autoSpaceDE/>
+        <w:autoSpaceDN/>
+        <w:bidi w:val="0"/>
+        <w:adjustRightInd/>
+        <w:snapToGrid/>
+        <w:spacing w:line="400" w:lineRule="exact"/>
+        <w:textAlignment w:val="auto"/>
+        <w:rPr>
+          <w:rFonts w:hint="eastAsia" w:ascii="Times New Roman" w:hAnsi="Times New Roman" w:eastAsia="宋体" w:cs="Times New Roman"/>
+          <w:color w:val="000000" w:themeColor="text1"/>
+          <w:sz w:val="24"/>
+          <w:szCs w:val="28"/>
+          <w:lang w:val="en-US" w:eastAsia="zh-CN"/>
+          <w14:textFill>
+            <w14:solidFill>
+              <w14:schemeClr w14:val="tx1"/>
+            </w14:solidFill>
+          </w14:textFill>
+        </w:rPr>
+      </w:pPr>
+      <w:r>
+        <w:rPr>
+          <w:rFonts w:hint="eastAsia" w:ascii="Times New Roman" w:hAnsi="Times New Roman" w:eastAsia="宋体" w:cs="Times New Roman"/>
+          <w:b/>
+          <w:bCs/>
+          <w:color w:val="000000" w:themeColor="text1"/>
+          <w:sz w:val="24"/>
+          <w:szCs w:val="28"/>
+          <w:lang w:val="en-US" w:eastAsia="zh-CN"/>
+          <w14:textFill>
+            <w14:solidFill>
+              <w14:schemeClr w14:val="tx1"/>
+            </w14:solidFill>
+          </w14:textFill>
+        </w:rPr>
+        <w:t>陈旧性。</w:t>
+      </w:r>
+      <w:r>
+        <w:rPr>
+          <w:rFonts w:hint="eastAsia" w:ascii="Times New Roman" w:hAnsi="Times New Roman" w:eastAsia="宋体" w:cs="Times New Roman"/>
+          <w:color w:val="000000" w:themeColor="text1"/>
+          <w:sz w:val="24"/>
+          <w:szCs w:val="28"/>
+          <w:lang w:val="en-US" w:eastAsia="zh-CN"/>
+          <w14:textFill>
+            <w14:solidFill>
+              <w14:schemeClr w14:val="tx1"/>
+            </w14:solidFill>
+          </w14:textFill>
+        </w:rPr>
+        <w:t>应用有界陈旧性对于加快收敛速度​​至关重要。消除陈旧性需要后续迭代等待梯度交换，这会阻碍训练流程。我们使用 Swin-B 进行的评估表明，消除陈旧性会使迭代速度降低 22%。虽然有限陈旧性会影响收敛速度，但不会影响模型的最终收敛。我们的结果表明，引入陈旧性最多会使收敛速度降低 18%。然而，这种降低幅度远小于完全消除陈旧性时观察到的降低幅度（22% - 33.4%）。因此，引入有限陈旧性有利于降低 TTA（时间-时间-目标）。</w:t>
+      </w:r>
+    </w:p>
+    <w:p>
+      <w:pPr>
+        <w:keepNext w:val="0"/>
+        <w:keepLines w:val="0"/>
+        <w:pageBreakBefore w:val="0"/>
+        <w:widowControl w:val="0"/>
+        <w:kinsoku/>
+        <w:wordWrap/>
+        <w:overflowPunct/>
+        <w:topLinePunct w:val="0"/>
+        <w:autoSpaceDE/>
+        <w:autoSpaceDN/>
+        <w:bidi w:val="0"/>
+        <w:adjustRightInd/>
+        <w:snapToGrid/>
+        <w:spacing w:line="400" w:lineRule="exact"/>
+        <w:ind w:firstLine="420" w:firstLineChars="0"/>
+        <w:textAlignment w:val="auto"/>
+        <w:rPr>
+          <w:rFonts w:hint="eastAsia" w:ascii="Times New Roman" w:hAnsi="Times New Roman" w:eastAsia="宋体" w:cs="Times New Roman"/>
+          <w:color w:val="000000" w:themeColor="text1"/>
+          <w:sz w:val="24"/>
+          <w:szCs w:val="28"/>
+          <w:lang w:val="en-US" w:eastAsia="zh-CN"/>
+          <w14:textFill>
+            <w14:solidFill>
+              <w14:schemeClr w14:val="tx1"/>
+            </w14:solidFill>
+          </w14:textFill>
+        </w:rPr>
+      </w:pPr>
+      <w:r>
+        <w:rPr>
+          <w:rFonts w:hint="eastAsia" w:ascii="Times New Roman" w:hAnsi="Times New Roman" w:eastAsia="宋体" w:cs="Times New Roman"/>
+          <w:color w:val="000000" w:themeColor="text1"/>
+          <w:sz w:val="24"/>
+          <w:szCs w:val="28"/>
+          <w:lang w:val="en-US" w:eastAsia="zh-CN"/>
+          <w14:textFill>
+            <w14:solidFill>
+              <w14:schemeClr w14:val="tx1"/>
+            </w14:solidFill>
+          </w14:textFill>
+        </w:rPr>
+        <w:t>在我们的自适应陈旧性方法中，约 15% 的层在没有陈旧性的情况下进行更新，从而在保持快速迭代速度和有效收敛之间取得了平衡。</w:t>
+      </w:r>
+    </w:p>
+    <w:p>
+      <w:pPr>
+        <w:pStyle w:val="2"/>
+        <w:keepNext/>
+        <w:keepLines/>
+        <w:pageBreakBefore w:val="0"/>
+        <w:widowControl w:val="0"/>
+        <w:kinsoku/>
+        <w:wordWrap/>
+        <w:overflowPunct/>
+        <w:topLinePunct w:val="0"/>
+        <w:autoSpaceDE/>
+        <w:autoSpaceDN/>
+        <w:bidi w:val="0"/>
+        <w:adjustRightInd/>
+        <w:snapToGrid/>
+        <w:spacing w:before="120" w:after="120" w:line="400" w:lineRule="exact"/>
+        <w:textAlignment w:val="auto"/>
+        <w:rPr>
+          <w:rFonts w:hint="eastAsia" w:ascii="黑体" w:hAnsi="黑体" w:eastAsia="黑体" w:cs="黑体"/>
+          <w:color w:val="auto"/>
+          <w:sz w:val="24"/>
+          <w:szCs w:val="24"/>
+          <w:lang w:val="en-US" w:eastAsia="zh-CN"/>
+        </w:rPr>
+      </w:pPr>
+      <w:r>
+        <w:rPr>
+          <w:rFonts w:hint="eastAsia" w:ascii="黑体" w:hAnsi="黑体" w:eastAsia="黑体" w:cs="黑体"/>
+          <w:color w:val="auto"/>
+          <w:sz w:val="24"/>
+          <w:szCs w:val="24"/>
+          <w:lang w:val="en-US" w:eastAsia="zh-CN"/>
+        </w:rPr>
+        <w:t>6 相关工作与讨论</w:t>
+      </w:r>
+    </w:p>
+    <w:p>
+      <w:pPr>
+        <w:keepNext w:val="0"/>
+        <w:keepLines w:val="0"/>
+        <w:pageBreakBefore w:val="0"/>
+        <w:widowControl w:val="0"/>
+        <w:kinsoku/>
+        <w:wordWrap/>
+        <w:overflowPunct/>
+        <w:topLinePunct w:val="0"/>
+        <w:autoSpaceDE/>
+        <w:autoSpaceDN/>
+        <w:bidi w:val="0"/>
+        <w:adjustRightInd/>
+        <w:snapToGrid/>
+        <w:spacing w:line="400" w:lineRule="exact"/>
+        <w:textAlignment w:val="auto"/>
+        <w:rPr>
+          <w:rFonts w:hint="eastAsia" w:ascii="Times New Roman" w:hAnsi="Times New Roman" w:eastAsia="宋体" w:cs="Times New Roman"/>
+          <w:color w:val="000000" w:themeColor="text1"/>
+          <w:sz w:val="24"/>
+          <w:szCs w:val="28"/>
+          <w:lang w:val="en-US" w:eastAsia="zh-CN"/>
+          <w14:textFill>
+            <w14:solidFill>
+              <w14:schemeClr w14:val="tx1"/>
+            </w14:solidFill>
+          </w14:textFill>
+        </w:rPr>
+      </w:pPr>
+      <w:r>
+        <w:rPr>
+          <w:rFonts w:hint="eastAsia" w:ascii="Times New Roman" w:hAnsi="Times New Roman" w:eastAsia="宋体" w:cs="Times New Roman"/>
+          <w:b/>
+          <w:bCs/>
+          <w:color w:val="000000" w:themeColor="text1"/>
+          <w:sz w:val="24"/>
+          <w:szCs w:val="28"/>
+          <w:lang w:val="en-US" w:eastAsia="zh-CN"/>
+          <w14:textFill>
+            <w14:solidFill>
+              <w14:schemeClr w14:val="tx1"/>
+            </w14:solidFill>
+          </w14:textFill>
+        </w:rPr>
+        <w:t>联邦学习。</w:t>
+      </w:r>
+      <w:r>
+        <w:rPr>
+          <w:rFonts w:hint="eastAsia" w:ascii="Times New Roman" w:hAnsi="Times New Roman" w:eastAsia="宋体" w:cs="Times New Roman"/>
+          <w:color w:val="000000" w:themeColor="text1"/>
+          <w:sz w:val="24"/>
+          <w:szCs w:val="28"/>
+          <w:lang w:val="en-US" w:eastAsia="zh-CN"/>
+          <w14:textFill>
+            <w14:solidFill>
+              <w14:schemeClr w14:val="tx1"/>
+            </w14:solidFill>
+          </w14:textFill>
+        </w:rPr>
+        <w:t>StellaTrain 专为每个 GPU 都能快速计算梯度的环境而设计。这与联邦学习 (FL) 截然不同，后者采用异步参数更新来适应高度可变且固有的低计算速度。在这种设置下应用现有的联邦学习解决方案反而会过度增加模型的“陈旧性”，从而严重降低收敛速度。联邦学习的主要关注点在于处理不同客户端之间的非独立同分布 (non-IID) 数据，而 StellaTrain 使用的是独立同分布 (IID) 训练数据，因此无需考虑这个问题。</w:t>
+      </w:r>
+    </w:p>
+    <w:p>
+      <w:pPr>
+        <w:keepNext w:val="0"/>
+        <w:keepLines w:val="0"/>
+        <w:pageBreakBefore w:val="0"/>
+        <w:widowControl w:val="0"/>
+        <w:kinsoku/>
+        <w:wordWrap/>
+        <w:overflowPunct/>
+        <w:topLinePunct w:val="0"/>
+        <w:autoSpaceDE/>
+        <w:autoSpaceDN/>
+        <w:bidi w:val="0"/>
+        <w:adjustRightInd/>
+        <w:snapToGrid/>
+        <w:spacing w:line="400" w:lineRule="exact"/>
+        <w:textAlignment w:val="auto"/>
+        <w:rPr>
+          <w:rFonts w:hint="eastAsia" w:ascii="Times New Roman" w:hAnsi="Times New Roman" w:eastAsia="宋体" w:cs="Times New Roman"/>
+          <w:color w:val="000000" w:themeColor="text1"/>
+          <w:sz w:val="24"/>
+          <w:szCs w:val="28"/>
+          <w:lang w:val="en-US" w:eastAsia="zh-CN"/>
+          <w14:textFill>
+            <w14:solidFill>
+              <w14:schemeClr w14:val="tx1"/>
+            </w14:solidFill>
+          </w14:textFill>
+        </w:rPr>
+      </w:pPr>
+      <w:r>
+        <w:rPr>
+          <w:rFonts w:hint="eastAsia" w:ascii="Times New Roman" w:hAnsi="Times New Roman" w:eastAsia="宋体" w:cs="Times New Roman"/>
+          <w:b/>
+          <w:bCs/>
+          <w:color w:val="000000" w:themeColor="text1"/>
+          <w:sz w:val="24"/>
+          <w:szCs w:val="28"/>
+          <w:lang w:val="en-US" w:eastAsia="zh-CN"/>
+          <w14:textFill>
+            <w14:solidFill>
+              <w14:schemeClr w14:val="tx1"/>
+            </w14:solidFill>
+          </w14:textFill>
+        </w:rPr>
+        <w:t>协同优化的优势。</w:t>
+      </w:r>
+      <w:r>
+        <w:rPr>
+          <w:rFonts w:hint="eastAsia" w:ascii="Times New Roman" w:hAnsi="Times New Roman" w:eastAsia="宋体" w:cs="Times New Roman"/>
+          <w:color w:val="000000" w:themeColor="text1"/>
+          <w:sz w:val="24"/>
+          <w:szCs w:val="28"/>
+          <w:lang w:val="en-US" w:eastAsia="zh-CN"/>
+          <w14:textFill>
+            <w14:solidFill>
+              <w14:schemeClr w14:val="tx1"/>
+            </w14:solidFill>
+          </w14:textFill>
+        </w:rPr>
+        <w:t>图 15 展示了加速策略在 TTA 的两个决定因素方面的权衡空间。原始的分布式训练方案 PyTorch DDP [26] 由于网络负载高，收敛速度快但迭代速度慢。压缩策略 [3, 4, 14, 19, 43] 可以显著降低网络负载，从而提高迭代速度。然而，如果压缩策略没有经过仔细调优，尤其是在低带宽下，则可能会显著影响收敛速度。网络自适应压缩方案，例如 DC2 [1] 和 Kimad [47]，可以缓解这种影响。Espresso [46] 通过将流水线技术与压缩相结合，可以进一步提高收敛速度和迭代速度，但这需要仔细调优。正如我们的评估所示，StellaTrain 在保持高收敛速度的同时，显著缩短了迭代时间。多种加速策略的协同优化使我们能够在设计权衡空间中解锁高性能区域。</w:t>
+      </w:r>
+    </w:p>
+    <w:p>
+      <w:pPr>
+        <w:keepNext w:val="0"/>
+        <w:keepLines w:val="0"/>
+        <w:pageBreakBefore w:val="0"/>
+        <w:widowControl w:val="0"/>
+        <w:kinsoku/>
+        <w:wordWrap/>
+        <w:overflowPunct/>
+        <w:topLinePunct w:val="0"/>
+        <w:autoSpaceDE/>
+        <w:autoSpaceDN/>
+        <w:bidi w:val="0"/>
+        <w:adjustRightInd/>
+        <w:snapToGrid/>
+        <w:spacing w:line="400" w:lineRule="exact"/>
+        <w:ind w:firstLine="420" w:firstLineChars="0"/>
+        <w:textAlignment w:val="auto"/>
+        <w:rPr>
+          <w:rFonts w:hint="eastAsia" w:ascii="Times New Roman" w:hAnsi="Times New Roman" w:eastAsia="宋体" w:cs="Times New Roman"/>
+          <w:color w:val="000000" w:themeColor="text1"/>
+          <w:sz w:val="24"/>
+          <w:szCs w:val="28"/>
+          <w:lang w:val="en-US" w:eastAsia="zh-CN"/>
+          <w14:textFill>
+            <w14:solidFill>
+              <w14:schemeClr w14:val="tx1"/>
+            </w14:solidFill>
+          </w14:textFill>
+        </w:rPr>
+      </w:pPr>
+      <w:r>
+        <w:rPr>
+          <w:rFonts w:hint="eastAsia" w:ascii="Times New Roman" w:hAnsi="Times New Roman" w:eastAsia="宋体" w:cs="Times New Roman"/>
+          <w:color w:val="000000" w:themeColor="text1"/>
+          <w:sz w:val="24"/>
+          <w:szCs w:val="28"/>
+          <w:lang w:val="en-US" w:eastAsia="zh-CN"/>
+          <w14:textFill>
+            <w14:solidFill>
+              <w14:schemeClr w14:val="tx1"/>
+            </w14:solidFill>
+          </w14:textFill>
+        </w:rPr>
+        <w:t>图 15 中各种方案的性能可以形象地表示为每种方案在探索图 6 中的最优平面时所提供的灵活性。Espresso 在图 6 所示的压缩比和网络带宽的二维平面上搜索最优点。而 StellaTrain 则使我们能够在三维空间中搜索，同时利用固定的过时性、基于优先级的任务调度和基于 CPU 的优化，从而支持更大的模型。</w:t>
+      </w:r>
+    </w:p>
+    <w:p>
+      <w:pPr>
+        <w:keepNext w:val="0"/>
+        <w:keepLines w:val="0"/>
+        <w:pageBreakBefore w:val="0"/>
+        <w:widowControl w:val="0"/>
+        <w:kinsoku/>
+        <w:wordWrap/>
+        <w:overflowPunct/>
+        <w:topLinePunct w:val="0"/>
+        <w:autoSpaceDE/>
+        <w:autoSpaceDN/>
+        <w:bidi w:val="0"/>
+        <w:adjustRightInd/>
+        <w:snapToGrid/>
+        <w:spacing w:line="400" w:lineRule="exact"/>
+        <w:textAlignment w:val="auto"/>
+        <w:rPr>
+          <w:rFonts w:hint="eastAsia" w:ascii="Times New Roman" w:hAnsi="Times New Roman" w:eastAsia="宋体" w:cs="Times New Roman"/>
+          <w:color w:val="000000" w:themeColor="text1"/>
+          <w:sz w:val="24"/>
+          <w:szCs w:val="28"/>
+          <w:lang w:val="en-US" w:eastAsia="zh-CN"/>
+          <w14:textFill>
+            <w14:solidFill>
+              <w14:schemeClr w14:val="tx1"/>
+            </w14:solidFill>
+          </w14:textFill>
+        </w:rPr>
+      </w:pPr>
+      <w:r>
+        <w:rPr>
+          <w:rFonts w:hint="eastAsia" w:ascii="Times New Roman" w:hAnsi="Times New Roman" w:eastAsia="宋体" w:cs="Times New Roman"/>
+          <w:b/>
+          <w:bCs/>
+          <w:color w:val="000000" w:themeColor="text1"/>
+          <w:sz w:val="24"/>
+          <w:szCs w:val="28"/>
+          <w:lang w:val="en-US" w:eastAsia="zh-CN"/>
+          <w14:textFill>
+            <w14:solidFill>
+              <w14:schemeClr w14:val="tx1"/>
+            </w14:solidFill>
+          </w14:textFill>
+        </w:rPr>
+        <w:t>支持更大规模的模型。</w:t>
+      </w:r>
+      <w:r>
+        <w:rPr>
+          <w:rFonts w:hint="eastAsia" w:ascii="Times New Roman" w:hAnsi="Times New Roman" w:eastAsia="宋体" w:cs="Times New Roman"/>
+          <w:color w:val="000000" w:themeColor="text1"/>
+          <w:sz w:val="24"/>
+          <w:szCs w:val="28"/>
+          <w:lang w:val="en-US" w:eastAsia="zh-CN"/>
+          <w14:textFill>
+            <w14:solidFill>
+              <w14:schemeClr w14:val="tx1"/>
+            </w14:solidFill>
+          </w14:textFill>
+        </w:rPr>
+        <w:t>StellaTrain 的设计重点在于支持通过广域网 (WAN) 隔离的多集群环境下的数据并行处理。尽管我们目前的实现和评估仅限于训练能够放入 GPU 内存的模型，但我们相信它可以轻松扩展，以支持训练具有数千亿参数的逻辑学习模型 (LLM)（例如 GPT-3 [7]、OPT-175B [51]），且额外开销几乎可以忽略不计。</w:t>
       </w:r>
     </w:p>
     <w:tbl>
@@ -18145,9 +20139,9 @@
             <w:r>
               <w:drawing>
                 <wp:inline distT="0" distB="0" distL="114300" distR="114300">
-                  <wp:extent cx="5264785" cy="1017270"/>
-                  <wp:effectExtent l="0" t="0" r="5715" b="11430"/>
-                  <wp:docPr id="9" name="图片 4"/>
+                  <wp:extent cx="3963035" cy="2360930"/>
+                  <wp:effectExtent l="0" t="0" r="12065" b="1270"/>
+                  <wp:docPr id="14" name="图片 1"/>
                   <wp:cNvGraphicFramePr>
                     <a:graphicFrameLocks xmlns:a="http://schemas.openxmlformats.org/drawingml/2006/main" noChangeAspect="1"/>
                   </wp:cNvGraphicFramePr>
@@ -18155,13 +20149,13 @@
                     <a:graphicData uri="http://schemas.openxmlformats.org/drawingml/2006/picture">
                       <pic:pic xmlns:pic="http://schemas.openxmlformats.org/drawingml/2006/picture">
                         <pic:nvPicPr>
-                          <pic:cNvPr id="9" name="图片 4"/>
+                          <pic:cNvPr id="14" name="图片 1"/>
                           <pic:cNvPicPr>
                             <a:picLocks noChangeAspect="1"/>
                           </pic:cNvPicPr>
                         </pic:nvPicPr>
                         <pic:blipFill>
-                          <a:blip r:embed="rId19"/>
+                          <a:blip r:embed="rId23"/>
                           <a:stretch>
                             <a:fillRect/>
                           </a:stretch>
@@ -18169,1167 +20163,7 @@
                         <pic:spPr>
                           <a:xfrm>
                             <a:off x="0" y="0"/>
-                            <a:ext cx="5264785" cy="1017270"/>
-                          </a:xfrm>
-                          <a:prstGeom prst="rect">
-                            <a:avLst/>
-                          </a:prstGeom>
-                          <a:noFill/>
-                          <a:ln>
-                            <a:noFill/>
-                          </a:ln>
-                        </pic:spPr>
-                      </pic:pic>
-                    </a:graphicData>
-                  </a:graphic>
-                </wp:inline>
-              </w:drawing>
-            </w:r>
-          </w:p>
-        </w:tc>
-      </w:tr>
-      <w:tr>
-        <w:tblPrEx>
-          <w:tblBorders>
-            <w:top w:val="none" w:color="auto" w:sz="0" w:space="0"/>
-            <w:left w:val="none" w:color="auto" w:sz="0" w:space="0"/>
-            <w:bottom w:val="none" w:color="auto" w:sz="0" w:space="0"/>
-            <w:right w:val="none" w:color="auto" w:sz="0" w:space="0"/>
-            <w:insideH w:val="none" w:color="auto" w:sz="0" w:space="0"/>
-            <w:insideV w:val="none" w:color="auto" w:sz="0" w:space="0"/>
-          </w:tblBorders>
-          <w:tblCellMar>
-            <w:left w:w="108" w:type="dxa"/>
-            <w:right w:w="108" w:type="dxa"/>
-          </w:tblCellMar>
-        </w:tblPrEx>
-        <w:trPr>
-          <w:trHeight w:val="392" w:hRule="atLeast"/>
-        </w:trPr>
-        <w:tc>
-          <w:tcPr>
-            <w:tcW w:w="8522" w:type="dxa"/>
-          </w:tcPr>
-          <w:p>
-            <w:pPr>
-              <w:jc w:val="center"/>
-              <w:rPr>
-                <w:rFonts w:hint="eastAsia" w:ascii="Times New Roman" w:hAnsi="Times New Roman" w:eastAsia="宋体" w:cs="Times New Roman"/>
-                <w:color w:val="000000" w:themeColor="text1"/>
-                <w:sz w:val="24"/>
-                <w:szCs w:val="28"/>
-                <w:vertAlign w:val="baseline"/>
-                <w:lang w:val="en-US" w:eastAsia="zh-CN"/>
-                <w14:textFill>
-                  <w14:solidFill>
-                    <w14:schemeClr w14:val="tx1"/>
-                  </w14:solidFill>
-                </w14:textFill>
-              </w:rPr>
-            </w:pPr>
-            <w:r>
-              <w:rPr>
-                <w:rFonts w:hint="eastAsia" w:ascii="Times New Roman" w:hAnsi="Times New Roman" w:eastAsia="宋体" w:cs="Times New Roman"/>
-                <w:sz w:val="21"/>
-                <w:szCs w:val="21"/>
-                <w:lang w:val="en-US" w:eastAsia="zh-CN"/>
-              </w:rPr>
-              <w:t>图 11：不同 WAN 带宽下的迭代速度和收敛速度（相对于 PyTorch DDP）</w:t>
-            </w:r>
-          </w:p>
-        </w:tc>
-      </w:tr>
-    </w:tbl>
-    <w:p>
-      <w:pPr>
-        <w:keepNext w:val="0"/>
-        <w:keepLines w:val="0"/>
-        <w:pageBreakBefore w:val="0"/>
-        <w:widowControl w:val="0"/>
-        <w:kinsoku/>
-        <w:wordWrap/>
-        <w:overflowPunct/>
-        <w:topLinePunct w:val="0"/>
-        <w:autoSpaceDE/>
-        <w:autoSpaceDN/>
-        <w:bidi w:val="0"/>
-        <w:adjustRightInd/>
-        <w:snapToGrid/>
-        <w:spacing w:line="400" w:lineRule="exact"/>
-        <w:textAlignment w:val="auto"/>
-        <w:rPr>
-          <w:rFonts w:hint="eastAsia" w:ascii="Times New Roman" w:hAnsi="Times New Roman" w:eastAsia="宋体" w:cs="Times New Roman"/>
-          <w:color w:val="000000" w:themeColor="text1"/>
-          <w:sz w:val="24"/>
-          <w:szCs w:val="28"/>
-          <w:lang w:val="en-US" w:eastAsia="zh-CN"/>
-          <w14:textFill>
-            <w14:solidFill>
-              <w14:schemeClr w14:val="tx1"/>
-            </w14:solidFill>
-          </w14:textFill>
-        </w:rPr>
-      </w:pPr>
-      <w:r>
-        <w:rPr>
-          <w:rFonts w:hint="eastAsia" w:ascii="Times New Roman" w:hAnsi="Times New Roman" w:eastAsia="宋体" w:cs="Times New Roman"/>
-          <w:b/>
-          <w:bCs/>
-          <w:color w:val="000000" w:themeColor="text1"/>
-          <w:sz w:val="24"/>
-          <w:szCs w:val="28"/>
-          <w:lang w:val="en-US" w:eastAsia="zh-CN"/>
-          <w14:textFill>
-            <w14:solidFill>
-              <w14:schemeClr w14:val="tx1"/>
-            </w14:solidFill>
-          </w14:textFill>
-        </w:rPr>
-        <w:t>微调LLM模型。</w:t>
-      </w:r>
-      <w:r>
-        <w:rPr>
-          <w:rFonts w:hint="eastAsia" w:ascii="Times New Roman" w:hAnsi="Times New Roman" w:eastAsia="宋体" w:cs="Times New Roman"/>
-          <w:color w:val="000000" w:themeColor="text1"/>
-          <w:sz w:val="24"/>
-          <w:szCs w:val="28"/>
-          <w:lang w:val="en-US" w:eastAsia="zh-CN"/>
-          <w14:textFill>
-            <w14:solidFill>
-              <w14:schemeClr w14:val="tx1"/>
-            </w14:solidFill>
-          </w14:textFill>
-        </w:rPr>
-        <w:t>我们证明StellaTrain能够在多集群环境下高效地微调LLM模型。我们比较了使用PyTorch DDP和StellaTrain训练预训练GPT-2模型（1.236亿参数）的微调时间（TTA）。我们使用WikiText-103 [28]数据集对预训练的GPT-2模型进行1个epoch的微调。在1 Gbps网络下训练时，我们发现StellaTrain比使用PyTorch DDP和支持异构GPU的PyTorch DDP分别快17.2倍和8.71倍。性能提升与我们基于图像的训练评估结果相当。</w:t>
-      </w:r>
-    </w:p>
-    <w:p>
-      <w:pPr>
-        <w:keepNext w:val="0"/>
-        <w:keepLines w:val="0"/>
-        <w:pageBreakBefore w:val="0"/>
-        <w:widowControl w:val="0"/>
-        <w:kinsoku/>
-        <w:wordWrap/>
-        <w:overflowPunct/>
-        <w:topLinePunct w:val="0"/>
-        <w:autoSpaceDE/>
-        <w:autoSpaceDN/>
-        <w:bidi w:val="0"/>
-        <w:adjustRightInd/>
-        <w:snapToGrid/>
-        <w:spacing w:line="400" w:lineRule="exact"/>
-        <w:ind w:firstLine="420" w:firstLineChars="0"/>
-        <w:textAlignment w:val="auto"/>
-        <w:rPr>
-          <w:rFonts w:hint="eastAsia" w:ascii="Times New Roman" w:hAnsi="Times New Roman" w:eastAsia="宋体" w:cs="Times New Roman"/>
-          <w:color w:val="000000" w:themeColor="text1"/>
-          <w:sz w:val="24"/>
-          <w:szCs w:val="28"/>
-          <w:lang w:val="en-US" w:eastAsia="zh-CN"/>
-          <w14:textFill>
-            <w14:solidFill>
-              <w14:schemeClr w14:val="tx1"/>
-            </w14:solidFill>
-          </w14:textFill>
-        </w:rPr>
-      </w:pPr>
-      <w:r>
-        <w:rPr>
-          <w:rFonts w:hint="eastAsia" w:ascii="Times New Roman" w:hAnsi="Times New Roman" w:eastAsia="宋体" w:cs="Times New Roman"/>
-          <w:color w:val="000000" w:themeColor="text1"/>
-          <w:sz w:val="24"/>
-          <w:szCs w:val="28"/>
-          <w:lang w:val="en-US" w:eastAsia="zh-CN"/>
-          <w14:textFill>
-            <w14:solidFill>
-              <w14:schemeClr w14:val="tx1"/>
-            </w14:solidFill>
-          </w14:textFill>
-        </w:rPr>
-        <w:t>借助StellaTrain，用户现在可以在多个节点上高效地训练LLM模型。如果没有StellaTrain，在我们拥有8个GPU的集群中，最佳情况也只能使用一个配备2块RTX4090的节点。在配备两块 RTX 4090 显卡的单机上，LLM 微调的吞吐量为每秒 17.8 次迭代。在我们拥有 8 个 GPU 的分布式集群（详见设置）上，使用 StellaTrain 实现了显著的加速，吞吐量达到每秒 27.2 次迭代（相比单节点配置提升了 53%）。在同一集群上，PyTorch-DDP 的吞吐量仅为每秒 1.58 次迭代，比单节点配置慢了 11.24 倍。</w:t>
-      </w:r>
-    </w:p>
-    <w:p>
-      <w:pPr>
-        <w:keepNext w:val="0"/>
-        <w:keepLines w:val="0"/>
-        <w:pageBreakBefore w:val="0"/>
-        <w:widowControl w:val="0"/>
-        <w:kinsoku/>
-        <w:wordWrap/>
-        <w:overflowPunct/>
-        <w:topLinePunct w:val="0"/>
-        <w:autoSpaceDE/>
-        <w:autoSpaceDN/>
-        <w:bidi w:val="0"/>
-        <w:adjustRightInd/>
-        <w:snapToGrid/>
-        <w:spacing w:line="400" w:lineRule="exact"/>
-        <w:ind w:firstLine="420" w:firstLineChars="0"/>
-        <w:textAlignment w:val="auto"/>
-        <w:rPr>
-          <w:rFonts w:hint="eastAsia" w:ascii="Times New Roman" w:hAnsi="Times New Roman" w:eastAsia="宋体" w:cs="Times New Roman"/>
-          <w:color w:val="000000" w:themeColor="text1"/>
-          <w:sz w:val="24"/>
-          <w:szCs w:val="28"/>
-          <w:lang w:val="en-US" w:eastAsia="zh-CN"/>
-          <w14:textFill>
-            <w14:solidFill>
-              <w14:schemeClr w14:val="tx1"/>
-            </w14:solidFill>
-          </w14:textFill>
-        </w:rPr>
-      </w:pPr>
-      <w:r>
-        <w:rPr>
-          <w:rFonts w:hint="eastAsia" w:ascii="Times New Roman" w:hAnsi="Times New Roman" w:eastAsia="宋体" w:cs="Times New Roman"/>
-          <w:color w:val="000000" w:themeColor="text1"/>
-          <w:sz w:val="24"/>
-          <w:szCs w:val="28"/>
-          <w:lang w:val="en-US" w:eastAsia="zh-CN"/>
-          <w14:textFill>
-            <w14:solidFill>
-              <w14:schemeClr w14:val="tx1"/>
-            </w14:solidFill>
-          </w14:textFill>
-        </w:rPr>
-        <w:t>对于大规模分布式数据集上的 LLM 微调，StellaTrain 可以避免传输整个数据集，从而降低广域网带宽的使用。它通过带宽有限的广域网交换梯度数据。</w:t>
-      </w:r>
-    </w:p>
-    <w:p>
-      <w:pPr>
-        <w:pStyle w:val="2"/>
-        <w:keepNext/>
-        <w:keepLines/>
-        <w:pageBreakBefore w:val="0"/>
-        <w:widowControl w:val="0"/>
-        <w:kinsoku/>
-        <w:wordWrap/>
-        <w:overflowPunct/>
-        <w:topLinePunct w:val="0"/>
-        <w:autoSpaceDE/>
-        <w:autoSpaceDN/>
-        <w:bidi w:val="0"/>
-        <w:adjustRightInd/>
-        <w:snapToGrid/>
-        <w:spacing w:before="120" w:after="120" w:line="400" w:lineRule="exact"/>
-        <w:textAlignment w:val="auto"/>
-        <w:rPr>
-          <w:rFonts w:hint="eastAsia" w:ascii="黑体" w:hAnsi="黑体" w:eastAsia="黑体" w:cs="黑体"/>
-          <w:color w:val="auto"/>
-          <w:sz w:val="24"/>
-          <w:szCs w:val="24"/>
-          <w:lang w:val="en-US" w:eastAsia="zh-CN"/>
-        </w:rPr>
-      </w:pPr>
-      <w:r>
-        <w:rPr>
-          <w:rFonts w:hint="eastAsia" w:ascii="黑体" w:hAnsi="黑体" w:eastAsia="黑体" w:cs="黑体"/>
-          <w:color w:val="auto"/>
-          <w:sz w:val="24"/>
-          <w:szCs w:val="24"/>
-          <w:lang w:val="en-US" w:eastAsia="zh-CN"/>
-        </w:rPr>
-        <w:t>5.2 各组成部分的效益</w:t>
-      </w:r>
-    </w:p>
-    <w:p>
-      <w:pPr>
-        <w:keepNext w:val="0"/>
-        <w:keepLines w:val="0"/>
-        <w:pageBreakBefore w:val="0"/>
-        <w:widowControl w:val="0"/>
-        <w:kinsoku/>
-        <w:wordWrap/>
-        <w:overflowPunct/>
-        <w:topLinePunct w:val="0"/>
-        <w:autoSpaceDE/>
-        <w:autoSpaceDN/>
-        <w:bidi w:val="0"/>
-        <w:adjustRightInd/>
-        <w:snapToGrid/>
-        <w:spacing w:line="400" w:lineRule="exact"/>
-        <w:textAlignment w:val="auto"/>
-        <w:rPr>
-          <w:rFonts w:hint="eastAsia" w:ascii="Times New Roman" w:hAnsi="Times New Roman" w:eastAsia="宋体" w:cs="Times New Roman"/>
-          <w:color w:val="000000" w:themeColor="text1"/>
-          <w:sz w:val="24"/>
-          <w:szCs w:val="28"/>
-          <w:lang w:val="en-US" w:eastAsia="zh-CN"/>
-          <w14:textFill>
-            <w14:solidFill>
-              <w14:schemeClr w14:val="tx1"/>
-            </w14:solidFill>
-          </w14:textFill>
-        </w:rPr>
-      </w:pPr>
-      <w:r>
-        <w:rPr>
-          <w:rFonts w:hint="eastAsia" w:ascii="Times New Roman" w:hAnsi="Times New Roman" w:eastAsia="宋体" w:cs="Times New Roman"/>
-          <w:b/>
-          <w:bCs/>
-          <w:color w:val="000000" w:themeColor="text1"/>
-          <w:sz w:val="24"/>
-          <w:szCs w:val="28"/>
-          <w:lang w:val="en-US" w:eastAsia="zh-CN"/>
-          <w14:textFill>
-            <w14:solidFill>
-              <w14:schemeClr w14:val="tx1"/>
-            </w14:solidFill>
-          </w14:textFill>
-        </w:rPr>
-        <w:t>动态批处理大小自适应。</w:t>
-      </w:r>
-      <w:r>
-        <w:rPr>
-          <w:rFonts w:hint="eastAsia" w:ascii="Times New Roman" w:hAnsi="Times New Roman" w:eastAsia="宋体" w:cs="Times New Roman"/>
-          <w:color w:val="000000" w:themeColor="text1"/>
-          <w:sz w:val="24"/>
-          <w:szCs w:val="28"/>
-          <w:lang w:val="en-US" w:eastAsia="zh-CN"/>
-          <w14:textFill>
-            <w14:solidFill>
-              <w14:schemeClr w14:val="tx1"/>
-            </w14:solidFill>
-          </w14:textFill>
-        </w:rPr>
-        <w:t>图 14(a) 展示了 StellaTrain 如何针对 ViT-Base-16 模型，在不同带宽下选择最佳压缩比和总批处理大小。该模型在两个节点上进行评估，每个节点分别配备两块 RTX 4090 和两块 RTX 2080 Ti 显卡。StellaTrain 根据观测到的带宽选择不同的批处理大小和压缩率；当可用带宽为 1 Gbps 时，StellaTrain 选择批处理大小为 137，压缩率为 97%；当可用带宽为 100 Mbps 时，StellaTrain 则分别选择批处理大小为 240 和压缩率为 99.5%。</w:t>
-      </w:r>
-    </w:p>
-    <w:p>
-      <w:pPr>
-        <w:keepNext w:val="0"/>
-        <w:keepLines w:val="0"/>
-        <w:pageBreakBefore w:val="0"/>
-        <w:widowControl w:val="0"/>
-        <w:kinsoku/>
-        <w:wordWrap/>
-        <w:overflowPunct/>
-        <w:topLinePunct w:val="0"/>
-        <w:autoSpaceDE/>
-        <w:autoSpaceDN/>
-        <w:bidi w:val="0"/>
-        <w:adjustRightInd/>
-        <w:snapToGrid/>
-        <w:spacing w:line="400" w:lineRule="exact"/>
-        <w:ind w:firstLine="420" w:firstLineChars="0"/>
-        <w:textAlignment w:val="auto"/>
-        <w:rPr>
-          <w:rFonts w:hint="eastAsia" w:ascii="Times New Roman" w:hAnsi="Times New Roman" w:eastAsia="宋体" w:cs="Times New Roman"/>
-          <w:color w:val="000000" w:themeColor="text1"/>
-          <w:sz w:val="24"/>
-          <w:szCs w:val="28"/>
-          <w:lang w:val="en-US" w:eastAsia="zh-CN"/>
-          <w14:textFill>
-            <w14:solidFill>
-              <w14:schemeClr w14:val="tx1"/>
-            </w14:solidFill>
-          </w14:textFill>
-        </w:rPr>
-      </w:pPr>
-      <w:r>
-        <w:rPr>
-          <w:rFonts w:hint="eastAsia" w:ascii="Times New Roman" w:hAnsi="Times New Roman" w:eastAsia="宋体" w:cs="Times New Roman"/>
-          <w:color w:val="000000" w:themeColor="text1"/>
-          <w:sz w:val="24"/>
-          <w:szCs w:val="28"/>
-          <w:lang w:val="en-US" w:eastAsia="zh-CN"/>
-          <w14:textFill>
-            <w14:solidFill>
-              <w14:schemeClr w14:val="tx1"/>
-            </w14:solidFill>
-          </w14:textFill>
-        </w:rPr>
-        <w:t>如图 14(b) 所示，使用 Swin-B 时，StellaTrain 的 TTA 速度分别比未进行任何自适应和仅进行压缩比自适应的基线模型快 43.3% 和 8.1%。未进行任何自适应的基线模型由于网络拥塞和批次大小选择不佳，导致迭代速度和收敛速度均较慢。调整压缩率也会导致批次大小选择不佳，在带宽有限的情况下，压缩比可能过高，从而减慢收敛速度。</w:t>
-      </w:r>
-    </w:p>
-    <w:p>
-      <w:pPr>
-        <w:keepNext w:val="0"/>
-        <w:keepLines w:val="0"/>
-        <w:pageBreakBefore w:val="0"/>
-        <w:widowControl w:val="0"/>
-        <w:kinsoku/>
-        <w:wordWrap/>
-        <w:overflowPunct/>
-        <w:topLinePunct w:val="0"/>
-        <w:autoSpaceDE/>
-        <w:autoSpaceDN/>
-        <w:bidi w:val="0"/>
-        <w:adjustRightInd/>
-        <w:snapToGrid/>
-        <w:spacing w:line="400" w:lineRule="exact"/>
-        <w:ind w:firstLine="420" w:firstLineChars="0"/>
-        <w:textAlignment w:val="auto"/>
-        <w:rPr>
-          <w:rFonts w:hint="eastAsia" w:ascii="Times New Roman" w:hAnsi="Times New Roman" w:eastAsia="宋体" w:cs="Times New Roman"/>
-          <w:color w:val="000000" w:themeColor="text1"/>
-          <w:sz w:val="24"/>
-          <w:szCs w:val="28"/>
-          <w:lang w:val="en-US" w:eastAsia="zh-CN"/>
-          <w14:textFill>
-            <w14:solidFill>
-              <w14:schemeClr w14:val="tx1"/>
-            </w14:solidFill>
-          </w14:textFill>
-        </w:rPr>
-      </w:pPr>
-      <w:r>
-        <w:rPr>
-          <w:rFonts w:hint="eastAsia" w:ascii="Times New Roman" w:hAnsi="Times New Roman" w:eastAsia="宋体" w:cs="Times New Roman"/>
-          <w:color w:val="000000" w:themeColor="text1"/>
-          <w:sz w:val="24"/>
-          <w:szCs w:val="28"/>
-          <w:lang w:val="en-US" w:eastAsia="zh-CN"/>
-          <w14:textFill>
-            <w14:solidFill>
-              <w14:schemeClr w14:val="tx1"/>
-            </w14:solidFill>
-          </w14:textFill>
-        </w:rPr>
-        <w:t>图 14(c) 展示了 StellaTrain 如何根据带宽波动调整每个 GPU 的批次大小。该评估使用了 4 个 GPU（两个 RTX 4090 和两个 RTX 2080 Ti）。虚线表示 CloudLab 集群之间测得的 WAN 带宽波动曲线，实线表示 StellaTrain 为不同类型的 GPU 选择的批次大小。 StellaTrain 会动态调整各个 GPU 的批处理大小，以最大限度地减少 TTA（时间差），为速度更快的 GPU 选择较大的批处理大小，为速度较慢的 GPU 选择较小的批处理大小，以防止出现掉队的情况。</w:t>
-      </w:r>
-    </w:p>
-    <w:p>
-      <w:pPr>
-        <w:keepNext w:val="0"/>
-        <w:keepLines w:val="0"/>
-        <w:pageBreakBefore w:val="0"/>
-        <w:widowControl w:val="0"/>
-        <w:kinsoku/>
-        <w:wordWrap/>
-        <w:overflowPunct/>
-        <w:topLinePunct w:val="0"/>
-        <w:autoSpaceDE/>
-        <w:autoSpaceDN/>
-        <w:bidi w:val="0"/>
-        <w:adjustRightInd/>
-        <w:snapToGrid/>
-        <w:spacing w:line="400" w:lineRule="exact"/>
-        <w:textAlignment w:val="auto"/>
-        <w:rPr>
-          <w:rFonts w:hint="eastAsia" w:ascii="Times New Roman" w:hAnsi="Times New Roman" w:eastAsia="宋体" w:cs="Times New Roman"/>
-          <w:color w:val="000000" w:themeColor="text1"/>
-          <w:sz w:val="24"/>
-          <w:szCs w:val="28"/>
-          <w:lang w:val="en-US" w:eastAsia="zh-CN"/>
-          <w14:textFill>
-            <w14:solidFill>
-              <w14:schemeClr w14:val="tx1"/>
-            </w14:solidFill>
-          </w14:textFill>
-        </w:rPr>
-      </w:pPr>
-      <w:r>
-        <w:rPr>
-          <w:rFonts w:hint="eastAsia" w:ascii="Times New Roman" w:hAnsi="Times New Roman" w:eastAsia="宋体" w:cs="Times New Roman"/>
-          <w:b/>
-          <w:bCs/>
-          <w:color w:val="000000" w:themeColor="text1"/>
-          <w:sz w:val="24"/>
-          <w:szCs w:val="28"/>
-          <w:lang w:val="en-US" w:eastAsia="zh-CN"/>
-          <w14:textFill>
-            <w14:solidFill>
-              <w14:schemeClr w14:val="tx1"/>
-            </w14:solidFill>
-          </w14:textFill>
-        </w:rPr>
-        <w:t>缓存感知压缩和稀疏优化器。</w:t>
-      </w:r>
-      <w:r>
-        <w:rPr>
-          <w:rFonts w:hint="eastAsia" w:ascii="Times New Roman" w:hAnsi="Times New Roman" w:eastAsia="宋体" w:cs="Times New Roman"/>
-          <w:color w:val="000000" w:themeColor="text1"/>
-          <w:sz w:val="24"/>
-          <w:szCs w:val="28"/>
-          <w:lang w:val="en-US" w:eastAsia="zh-CN"/>
-          <w14:textFill>
-            <w14:solidFill>
-              <w14:schemeClr w14:val="tx1"/>
-            </w14:solidFill>
-          </w14:textFill>
-        </w:rPr>
-        <w:t>缓存感知压缩和稀疏优化器对于在压缩梯度交换期间最大化 GPU 利用率至关重要。由于计算需求更高，使用 PyTorch Top-k 压缩代替缓存感知压缩会使迭代速度降低 11.3%。将稀疏优化器替换为 PyTorch 中的默认 SGD 优化器会进一步降低迭代速度 17.3%。由于这两个过程的计算量都很大，因此当同时禁用缓存感知压缩和稀疏优化器时，迭代速度会显著下降，降幅高达 44.3%。</w:t>
-      </w:r>
-    </w:p>
-    <w:p>
-      <w:pPr>
-        <w:pStyle w:val="2"/>
-        <w:keepNext/>
-        <w:keepLines/>
-        <w:pageBreakBefore w:val="0"/>
-        <w:widowControl w:val="0"/>
-        <w:kinsoku/>
-        <w:wordWrap/>
-        <w:overflowPunct/>
-        <w:topLinePunct w:val="0"/>
-        <w:autoSpaceDE/>
-        <w:autoSpaceDN/>
-        <w:bidi w:val="0"/>
-        <w:adjustRightInd/>
-        <w:snapToGrid/>
-        <w:spacing w:before="120" w:after="120" w:line="400" w:lineRule="exact"/>
-        <w:textAlignment w:val="auto"/>
-        <w:rPr>
-          <w:rFonts w:hint="eastAsia" w:ascii="黑体" w:hAnsi="黑体" w:eastAsia="黑体" w:cs="黑体"/>
-          <w:color w:val="auto"/>
-          <w:sz w:val="24"/>
-          <w:szCs w:val="24"/>
-          <w:lang w:val="en-US" w:eastAsia="zh-CN"/>
-        </w:rPr>
-      </w:pPr>
-      <w:r>
-        <w:rPr>
-          <w:rFonts w:hint="eastAsia" w:ascii="黑体" w:hAnsi="黑体" w:eastAsia="黑体" w:cs="黑体"/>
-          <w:color w:val="auto"/>
-          <w:sz w:val="24"/>
-          <w:szCs w:val="24"/>
-          <w:lang w:val="en-US" w:eastAsia="zh-CN"/>
-        </w:rPr>
-        <w:t>5.3 深度探索</w:t>
-      </w:r>
-    </w:p>
-    <w:p>
-      <w:pPr>
-        <w:keepNext w:val="0"/>
-        <w:keepLines w:val="0"/>
-        <w:pageBreakBefore w:val="0"/>
-        <w:widowControl w:val="0"/>
-        <w:kinsoku/>
-        <w:wordWrap/>
-        <w:overflowPunct/>
-        <w:topLinePunct w:val="0"/>
-        <w:autoSpaceDE/>
-        <w:autoSpaceDN/>
-        <w:bidi w:val="0"/>
-        <w:adjustRightInd/>
-        <w:snapToGrid/>
-        <w:spacing w:line="400" w:lineRule="exact"/>
-        <w:textAlignment w:val="auto"/>
-        <w:rPr>
-          <w:rFonts w:hint="eastAsia" w:ascii="Times New Roman" w:hAnsi="Times New Roman" w:eastAsia="宋体" w:cs="Times New Roman"/>
-          <w:color w:val="000000" w:themeColor="text1"/>
-          <w:sz w:val="24"/>
-          <w:szCs w:val="28"/>
-          <w:lang w:val="en-US" w:eastAsia="zh-CN"/>
-          <w14:textFill>
-            <w14:solidFill>
-              <w14:schemeClr w14:val="tx1"/>
-            </w14:solidFill>
-          </w14:textFill>
-        </w:rPr>
-      </w:pPr>
-      <w:r>
-        <w:rPr>
-          <w:rFonts w:hint="eastAsia" w:ascii="Times New Roman" w:hAnsi="Times New Roman" w:eastAsia="宋体" w:cs="Times New Roman"/>
-          <w:b/>
-          <w:bCs/>
-          <w:color w:val="000000" w:themeColor="text1"/>
-          <w:sz w:val="24"/>
-          <w:szCs w:val="28"/>
-          <w:lang w:val="en-US" w:eastAsia="zh-CN"/>
-          <w14:textFill>
-            <w14:solidFill>
-              <w14:schemeClr w14:val="tx1"/>
-            </w14:solidFill>
-          </w14:textFill>
-        </w:rPr>
-        <w:t>稀疏优化器。</w:t>
-      </w:r>
-      <w:r>
-        <w:rPr>
-          <w:rFonts w:hint="eastAsia" w:ascii="Times New Roman" w:hAnsi="Times New Roman" w:eastAsia="宋体" w:cs="Times New Roman"/>
-          <w:color w:val="000000" w:themeColor="text1"/>
-          <w:sz w:val="24"/>
-          <w:szCs w:val="28"/>
-          <w:lang w:val="en-US" w:eastAsia="zh-CN"/>
-          <w14:textFill>
-            <w14:solidFill>
-              <w14:schemeClr w14:val="tx1"/>
-            </w14:solidFill>
-          </w14:textFill>
-        </w:rPr>
-        <w:t>图 12 显示了优化器更新模型参数所需的时间。我们将 PyTorch 中的密集优化器与 StellaTrain 中基于 CPU 的稀疏优化器（§3.1）进行了比较。虽然密集优化器在 GPU 上速度很快，但在 CPU 上速度明显变慢，需要高达 172 毫秒，这使得基于 CPU 的优化变得不可行。相比之下，我们的稀疏优化器在关闭缓存感知的情况下，可以实现 10.2 毫秒的优化时间（梯度压缩率为 99%），速度提升了 16.8 倍。启用缓存感知压缩后，优化时间进一步缩短，在梯度压缩率为 99% 时达到 1.34 毫秒，速度提升了 128 倍。需要注意的是，对于密集优化器，无论压缩率如何，时间都保持不变，因为总计算量固定为参数大小。</w:t>
-      </w:r>
-    </w:p>
-    <w:p>
-      <w:pPr>
-        <w:keepNext w:val="0"/>
-        <w:keepLines w:val="0"/>
-        <w:pageBreakBefore w:val="0"/>
-        <w:widowControl w:val="0"/>
-        <w:kinsoku/>
-        <w:wordWrap/>
-        <w:overflowPunct/>
-        <w:topLinePunct w:val="0"/>
-        <w:autoSpaceDE/>
-        <w:autoSpaceDN/>
-        <w:bidi w:val="0"/>
-        <w:adjustRightInd/>
-        <w:snapToGrid/>
-        <w:spacing w:line="400" w:lineRule="exact"/>
-        <w:textAlignment w:val="auto"/>
-        <w:rPr>
-          <w:rFonts w:hint="eastAsia" w:ascii="Times New Roman" w:hAnsi="Times New Roman" w:eastAsia="宋体" w:cs="Times New Roman"/>
-          <w:color w:val="000000" w:themeColor="text1"/>
-          <w:sz w:val="24"/>
-          <w:szCs w:val="28"/>
-          <w:lang w:val="en-US" w:eastAsia="zh-CN"/>
-          <w14:textFill>
-            <w14:solidFill>
-              <w14:schemeClr w14:val="tx1"/>
-            </w14:solidFill>
-          </w14:textFill>
-        </w:rPr>
-      </w:pPr>
-      <w:r>
-        <w:rPr>
-          <w:rFonts w:hint="eastAsia" w:ascii="Times New Roman" w:hAnsi="Times New Roman" w:eastAsia="宋体" w:cs="Times New Roman"/>
-          <w:b/>
-          <w:bCs/>
-          <w:color w:val="000000" w:themeColor="text1"/>
-          <w:sz w:val="24"/>
-          <w:szCs w:val="28"/>
-          <w:lang w:val="en-US" w:eastAsia="zh-CN"/>
-          <w14:textFill>
-            <w14:solidFill>
-              <w14:schemeClr w14:val="tx1"/>
-            </w14:solidFill>
-          </w14:textFill>
-        </w:rPr>
-        <w:t>缓存感知压缩。</w:t>
-      </w:r>
-      <w:r>
-        <w:rPr>
-          <w:rFonts w:hint="eastAsia" w:ascii="Times New Roman" w:hAnsi="Times New Roman" w:eastAsia="宋体" w:cs="Times New Roman"/>
-          <w:color w:val="000000" w:themeColor="text1"/>
-          <w:sz w:val="24"/>
-          <w:szCs w:val="28"/>
-          <w:lang w:val="en-US" w:eastAsia="zh-CN"/>
-          <w14:textFill>
-            <w14:solidFill>
-              <w14:schemeClr w14:val="tx1"/>
-            </w14:solidFill>
-          </w14:textFill>
-        </w:rPr>
-        <w:t xml:space="preserve">如图 13(a) 所示，缓存感知阈值 </w:t>
-      </w:r>
-      <m:oMath>
-        <m:r>
-          <m:rPr/>
-          <w:rPr>
-            <w:rFonts w:hint="default" w:ascii="Cambria Math" w:hAnsi="Cambria Math" w:eastAsia="宋体" w:cs="Times New Roman"/>
-            <w:color w:val="000000" w:themeColor="text1"/>
-            <w:kern w:val="2"/>
-            <w:sz w:val="24"/>
-            <w:szCs w:val="28"/>
-            <w:lang w:val="en-US" w:eastAsia="zh-CN" w:bidi="ar-SA"/>
-            <w14:textFill>
-              <w14:solidFill>
-                <w14:schemeClr w14:val="tx1"/>
-              </w14:solidFill>
-            </w14:textFill>
-          </w:rPr>
-          <m:t xml:space="preserve">v </m:t>
-        </m:r>
-      </m:oMath>
-      <w:r>
-        <w:rPr>
-          <w:rFonts w:hint="eastAsia" w:ascii="Times New Roman" w:hAnsi="Times New Roman" w:eastAsia="宋体" w:cs="Times New Roman"/>
-          <w:color w:val="000000" w:themeColor="text1"/>
-          <w:sz w:val="24"/>
-          <w:szCs w:val="28"/>
-          <w:lang w:val="en-US" w:eastAsia="zh-CN"/>
-          <w14:textFill>
-            <w14:solidFill>
-              <w14:schemeClr w14:val="tx1"/>
-            </w14:solidFill>
-          </w14:textFill>
-        </w:rPr>
-        <w:t xml:space="preserve">压缩方法能够加速压缩本身。与非缓存感知方法相比，其压缩速度最高可提升 3.35 倍，仅需 33.5 毫秒即可压缩整个模型的梯度。值得注意的是，即使在 GPU 上，缓存感知阈值 v 压缩也比原始阈值 </w:t>
-      </w:r>
-      <m:oMath>
-        <m:r>
-          <m:rPr/>
-          <w:rPr>
-            <w:rFonts w:hint="default" w:ascii="Cambria Math" w:hAnsi="Cambria Math" w:eastAsia="宋体" w:cs="Times New Roman"/>
-            <w:color w:val="000000" w:themeColor="text1"/>
-            <w:kern w:val="2"/>
-            <w:sz w:val="24"/>
-            <w:szCs w:val="28"/>
-            <w:lang w:val="en-US" w:eastAsia="zh-CN" w:bidi="ar-SA"/>
-            <w14:textFill>
-              <w14:solidFill>
-                <w14:schemeClr w14:val="tx1"/>
-              </w14:solidFill>
-            </w14:textFill>
-          </w:rPr>
-          <m:t>v</m:t>
-        </m:r>
-      </m:oMath>
-      <w:r>
-        <m:rPr/>
-        <w:rPr>
-          <w:rFonts w:hint="eastAsia" w:hAnsi="Cambria Math" w:eastAsia="宋体" w:cs="Times New Roman"/>
-          <w:i w:val="0"/>
-          <w:color w:val="000000" w:themeColor="text1"/>
-          <w:kern w:val="2"/>
-          <w:sz w:val="24"/>
-          <w:szCs w:val="28"/>
-          <w:lang w:val="en-US" w:eastAsia="zh-CN" w:bidi="ar-SA"/>
-          <w14:textFill>
-            <w14:solidFill>
-              <w14:schemeClr w14:val="tx1"/>
-            </w14:solidFill>
-          </w14:textFill>
-        </w:rPr>
-        <w:t xml:space="preserve"> </w:t>
-      </w:r>
-      <w:r>
-        <w:rPr>
-          <w:rFonts w:hint="eastAsia" w:ascii="Times New Roman" w:hAnsi="Times New Roman" w:eastAsia="宋体" w:cs="Times New Roman"/>
-          <w:color w:val="000000" w:themeColor="text1"/>
-          <w:sz w:val="24"/>
-          <w:szCs w:val="28"/>
-          <w:lang w:val="en-US" w:eastAsia="zh-CN"/>
-          <w14:textFill>
-            <w14:solidFill>
-              <w14:schemeClr w14:val="tx1"/>
-            </w14:solidFill>
-          </w14:textFill>
-        </w:rPr>
-        <w:t xml:space="preserve">压缩快 16%。在图 13(b) 中，我们比较了模型收敛速度，并观察到缓存感知阈值 </w:t>
-      </w:r>
-      <m:oMath>
-        <m:r>
-          <m:rPr/>
-          <w:rPr>
-            <w:rFonts w:hint="default" w:ascii="Cambria Math" w:hAnsi="Cambria Math" w:eastAsia="宋体" w:cs="Times New Roman"/>
-            <w:color w:val="000000" w:themeColor="text1"/>
-            <w:kern w:val="2"/>
-            <w:sz w:val="24"/>
-            <w:szCs w:val="28"/>
-            <w:lang w:val="en-US" w:eastAsia="zh-CN" w:bidi="ar-SA"/>
-            <w14:textFill>
-              <w14:solidFill>
-                <w14:schemeClr w14:val="tx1"/>
-              </w14:solidFill>
-            </w14:textFill>
-          </w:rPr>
-          <m:t>v</m:t>
-        </m:r>
-      </m:oMath>
-      <w:r>
-        <m:rPr/>
-        <w:rPr>
-          <w:rFonts w:hint="eastAsia" w:hAnsi="Cambria Math" w:eastAsia="宋体" w:cs="Times New Roman"/>
-          <w:i w:val="0"/>
-          <w:color w:val="000000" w:themeColor="text1"/>
-          <w:kern w:val="2"/>
-          <w:sz w:val="24"/>
-          <w:szCs w:val="28"/>
-          <w:lang w:val="en-US" w:eastAsia="zh-CN" w:bidi="ar-SA"/>
-          <w14:textFill>
-            <w14:solidFill>
-              <w14:schemeClr w14:val="tx1"/>
-            </w14:solidFill>
-          </w14:textFill>
-        </w:rPr>
-        <w:t xml:space="preserve"> </w:t>
-      </w:r>
-      <w:r>
-        <w:rPr>
-          <w:rFonts w:hint="eastAsia" w:ascii="Times New Roman" w:hAnsi="Times New Roman" w:eastAsia="宋体" w:cs="Times New Roman"/>
-          <w:color w:val="000000" w:themeColor="text1"/>
-          <w:sz w:val="24"/>
-          <w:szCs w:val="28"/>
-          <w:lang w:val="en-US" w:eastAsia="zh-CN"/>
-          <w14:textFill>
-            <w14:solidFill>
-              <w14:schemeClr w14:val="tx1"/>
-            </w14:solidFill>
-          </w14:textFill>
-        </w:rPr>
-        <w:t xml:space="preserve">压缩与原始阈值 </w:t>
-      </w:r>
-      <m:oMath>
-        <m:r>
-          <m:rPr/>
-          <w:rPr>
-            <w:rFonts w:hint="default" w:ascii="Cambria Math" w:hAnsi="Cambria Math" w:eastAsia="宋体" w:cs="Times New Roman"/>
-            <w:color w:val="000000" w:themeColor="text1"/>
-            <w:kern w:val="2"/>
-            <w:sz w:val="24"/>
-            <w:szCs w:val="28"/>
-            <w:lang w:val="en-US" w:eastAsia="zh-CN" w:bidi="ar-SA"/>
-            <w14:textFill>
-              <w14:solidFill>
-                <w14:schemeClr w14:val="tx1"/>
-              </w14:solidFill>
-            </w14:textFill>
-          </w:rPr>
-          <m:t>v</m:t>
-        </m:r>
-      </m:oMath>
-      <w:r>
-        <m:rPr/>
-        <w:rPr>
-          <w:rFonts w:hint="eastAsia" w:hAnsi="Cambria Math" w:eastAsia="宋体" w:cs="Times New Roman"/>
-          <w:i w:val="0"/>
-          <w:color w:val="000000" w:themeColor="text1"/>
-          <w:kern w:val="2"/>
-          <w:sz w:val="24"/>
-          <w:szCs w:val="28"/>
-          <w:lang w:val="en-US" w:eastAsia="zh-CN" w:bidi="ar-SA"/>
-          <w14:textFill>
-            <w14:solidFill>
-              <w14:schemeClr w14:val="tx1"/>
-            </w14:solidFill>
-          </w14:textFill>
-        </w:rPr>
-        <w:t xml:space="preserve"> </w:t>
-      </w:r>
-      <w:r>
-        <w:rPr>
-          <w:rFonts w:hint="eastAsia" w:ascii="Times New Roman" w:hAnsi="Times New Roman" w:eastAsia="宋体" w:cs="Times New Roman"/>
-          <w:color w:val="000000" w:themeColor="text1"/>
-          <w:sz w:val="24"/>
-          <w:szCs w:val="28"/>
-          <w:lang w:val="en-US" w:eastAsia="zh-CN"/>
-          <w14:textFill>
-            <w14:solidFill>
-              <w14:schemeClr w14:val="tx1"/>
-            </w14:solidFill>
-          </w14:textFill>
-        </w:rPr>
-        <w:t>压缩相当，并且优于常用的轻量级压缩方案 random-</w:t>
-      </w:r>
-      <m:oMath>
-        <m:r>
-          <m:rPr/>
-          <w:rPr>
-            <w:rFonts w:hint="default" w:ascii="Cambria Math" w:hAnsi="Cambria Math" w:eastAsia="宋体" w:cs="Times New Roman"/>
-            <w:color w:val="000000" w:themeColor="text1"/>
-            <w:kern w:val="2"/>
-            <w:sz w:val="24"/>
-            <w:szCs w:val="28"/>
-            <w:lang w:val="en-US" w:eastAsia="zh-CN" w:bidi="ar-SA"/>
-            <w14:textFill>
-              <w14:solidFill>
-                <w14:schemeClr w14:val="tx1"/>
-              </w14:solidFill>
-            </w14:textFill>
-          </w:rPr>
-          <m:t>k</m:t>
-        </m:r>
-      </m:oMath>
-      <w:r>
-        <w:rPr>
-          <w:rFonts w:hint="eastAsia" w:ascii="Times New Roman" w:hAnsi="Times New Roman" w:eastAsia="宋体" w:cs="Times New Roman"/>
-          <w:color w:val="000000" w:themeColor="text1"/>
-          <w:sz w:val="24"/>
-          <w:szCs w:val="28"/>
-          <w:lang w:val="en-US" w:eastAsia="zh-CN"/>
-          <w14:textFill>
-            <w14:solidFill>
-              <w14:schemeClr w14:val="tx1"/>
-            </w14:solidFill>
-          </w14:textFill>
-        </w:rPr>
-        <w:t>。</w:t>
-      </w:r>
-    </w:p>
-    <w:tbl>
-      <w:tblPr>
-        <w:tblStyle w:val="12"/>
-        <w:tblW w:w="0" w:type="auto"/>
-        <w:tblInd w:w="0" w:type="dxa"/>
-        <w:tblBorders>
-          <w:top w:val="none" w:color="auto" w:sz="0" w:space="0"/>
-          <w:left w:val="none" w:color="auto" w:sz="0" w:space="0"/>
-          <w:bottom w:val="none" w:color="auto" w:sz="0" w:space="0"/>
-          <w:right w:val="none" w:color="auto" w:sz="0" w:space="0"/>
-          <w:insideH w:val="none" w:color="auto" w:sz="0" w:space="0"/>
-          <w:insideV w:val="none" w:color="auto" w:sz="0" w:space="0"/>
-        </w:tblBorders>
-        <w:tblLayout w:type="autofit"/>
-        <w:tblCellMar>
-          <w:left w:w="108" w:type="dxa"/>
-          <w:right w:w="108" w:type="dxa"/>
-        </w:tblCellMar>
-      </w:tblPr>
-      <w:tblGrid>
-        <w:gridCol w:w="8522"/>
-      </w:tblGrid>
-      <w:tr>
-        <w:tblPrEx>
-          <w:tblBorders>
-            <w:top w:val="none" w:color="auto" w:sz="0" w:space="0"/>
-            <w:left w:val="none" w:color="auto" w:sz="0" w:space="0"/>
-            <w:bottom w:val="none" w:color="auto" w:sz="0" w:space="0"/>
-            <w:right w:val="none" w:color="auto" w:sz="0" w:space="0"/>
-            <w:insideH w:val="none" w:color="auto" w:sz="0" w:space="0"/>
-            <w:insideV w:val="none" w:color="auto" w:sz="0" w:space="0"/>
-          </w:tblBorders>
-          <w:tblCellMar>
-            <w:left w:w="108" w:type="dxa"/>
-            <w:right w:w="108" w:type="dxa"/>
-          </w:tblCellMar>
-        </w:tblPrEx>
-        <w:tc>
-          <w:tcPr>
-            <w:tcW w:w="8522" w:type="dxa"/>
-          </w:tcPr>
-          <w:p>
-            <w:pPr>
-              <w:keepNext w:val="0"/>
-              <w:keepLines w:val="0"/>
-              <w:pageBreakBefore w:val="0"/>
-              <w:widowControl w:val="0"/>
-              <w:kinsoku/>
-              <w:wordWrap/>
-              <w:overflowPunct/>
-              <w:topLinePunct w:val="0"/>
-              <w:autoSpaceDE/>
-              <w:autoSpaceDN/>
-              <w:bidi w:val="0"/>
-              <w:adjustRightInd/>
-              <w:snapToGrid/>
-              <w:spacing w:line="240" w:lineRule="auto"/>
-              <w:jc w:val="center"/>
-              <w:textAlignment w:val="auto"/>
-              <w:rPr>
-                <w:rFonts w:hint="eastAsia" w:ascii="Times New Roman" w:hAnsi="Times New Roman" w:eastAsia="宋体" w:cs="Times New Roman"/>
-                <w:color w:val="000000" w:themeColor="text1"/>
-                <w:sz w:val="24"/>
-                <w:szCs w:val="28"/>
-                <w:vertAlign w:val="baseline"/>
-                <w:lang w:val="en-US" w:eastAsia="zh-CN"/>
-                <w14:textFill>
-                  <w14:solidFill>
-                    <w14:schemeClr w14:val="tx1"/>
-                  </w14:solidFill>
-                </w14:textFill>
-              </w:rPr>
-            </w:pPr>
-            <w:r>
-              <w:drawing>
-                <wp:inline distT="0" distB="0" distL="114300" distR="114300">
-                  <wp:extent cx="3893185" cy="2451100"/>
-                  <wp:effectExtent l="0" t="0" r="5715" b="0"/>
-                  <wp:docPr id="11" name="图片 5"/>
-                  <wp:cNvGraphicFramePr>
-                    <a:graphicFrameLocks xmlns:a="http://schemas.openxmlformats.org/drawingml/2006/main" noChangeAspect="1"/>
-                  </wp:cNvGraphicFramePr>
-                  <a:graphic xmlns:a="http://schemas.openxmlformats.org/drawingml/2006/main">
-                    <a:graphicData uri="http://schemas.openxmlformats.org/drawingml/2006/picture">
-                      <pic:pic xmlns:pic="http://schemas.openxmlformats.org/drawingml/2006/picture">
-                        <pic:nvPicPr>
-                          <pic:cNvPr id="11" name="图片 5"/>
-                          <pic:cNvPicPr>
-                            <a:picLocks noChangeAspect="1"/>
-                          </pic:cNvPicPr>
-                        </pic:nvPicPr>
-                        <pic:blipFill>
-                          <a:blip r:embed="rId20"/>
-                          <a:stretch>
-                            <a:fillRect/>
-                          </a:stretch>
-                        </pic:blipFill>
-                        <pic:spPr>
-                          <a:xfrm>
-                            <a:off x="0" y="0"/>
-                            <a:ext cx="3893185" cy="2451100"/>
-                          </a:xfrm>
-                          <a:prstGeom prst="rect">
-                            <a:avLst/>
-                          </a:prstGeom>
-                          <a:noFill/>
-                          <a:ln>
-                            <a:noFill/>
-                          </a:ln>
-                        </pic:spPr>
-                      </pic:pic>
-                    </a:graphicData>
-                  </a:graphic>
-                </wp:inline>
-              </w:drawing>
-            </w:r>
-          </w:p>
-        </w:tc>
-      </w:tr>
-      <w:tr>
-        <w:tblPrEx>
-          <w:tblBorders>
-            <w:top w:val="none" w:color="auto" w:sz="0" w:space="0"/>
-            <w:left w:val="none" w:color="auto" w:sz="0" w:space="0"/>
-            <w:bottom w:val="none" w:color="auto" w:sz="0" w:space="0"/>
-            <w:right w:val="none" w:color="auto" w:sz="0" w:space="0"/>
-            <w:insideH w:val="none" w:color="auto" w:sz="0" w:space="0"/>
-            <w:insideV w:val="none" w:color="auto" w:sz="0" w:space="0"/>
-          </w:tblBorders>
-        </w:tblPrEx>
-        <w:tc>
-          <w:tcPr>
-            <w:tcW w:w="8522" w:type="dxa"/>
-          </w:tcPr>
-          <w:p>
-            <w:pPr>
-              <w:jc w:val="center"/>
-              <w:rPr>
-                <w:rFonts w:hint="eastAsia" w:ascii="Times New Roman" w:hAnsi="Times New Roman" w:eastAsia="宋体" w:cs="Times New Roman"/>
-                <w:sz w:val="21"/>
-                <w:szCs w:val="21"/>
-                <w:lang w:val="en-US" w:eastAsia="zh-CN"/>
-              </w:rPr>
-            </w:pPr>
-            <w:r>
-              <w:rPr>
-                <w:rFonts w:hint="eastAsia" w:ascii="Times New Roman" w:hAnsi="Times New Roman" w:eastAsia="宋体" w:cs="Times New Roman"/>
-                <w:sz w:val="21"/>
-                <w:szCs w:val="21"/>
-                <w:lang w:val="en-US" w:eastAsia="zh-CN"/>
-              </w:rPr>
-              <w:t>图 12：Stella Train 与密集优化器的优化时间对比。</w:t>
-            </w:r>
-          </w:p>
-        </w:tc>
-      </w:tr>
-    </w:tbl>
-    <w:p>
-      <w:pPr>
-        <w:keepNext w:val="0"/>
-        <w:keepLines w:val="0"/>
-        <w:pageBreakBefore w:val="0"/>
-        <w:widowControl w:val="0"/>
-        <w:kinsoku/>
-        <w:wordWrap/>
-        <w:overflowPunct/>
-        <w:topLinePunct w:val="0"/>
-        <w:autoSpaceDE/>
-        <w:autoSpaceDN/>
-        <w:bidi w:val="0"/>
-        <w:adjustRightInd/>
-        <w:snapToGrid/>
-        <w:spacing w:line="400" w:lineRule="exact"/>
-        <w:textAlignment w:val="auto"/>
-        <w:rPr>
-          <w:rFonts w:hint="eastAsia" w:ascii="Times New Roman" w:hAnsi="Times New Roman" w:eastAsia="宋体" w:cs="Times New Roman"/>
-          <w:color w:val="000000" w:themeColor="text1"/>
-          <w:sz w:val="24"/>
-          <w:szCs w:val="28"/>
-          <w:lang w:val="en-US" w:eastAsia="zh-CN"/>
-          <w14:textFill>
-            <w14:solidFill>
-              <w14:schemeClr w14:val="tx1"/>
-            </w14:solidFill>
-          </w14:textFill>
-        </w:rPr>
-      </w:pPr>
-    </w:p>
-    <w:tbl>
-      <w:tblPr>
-        <w:tblStyle w:val="12"/>
-        <w:tblW w:w="0" w:type="auto"/>
-        <w:tblInd w:w="0" w:type="dxa"/>
-        <w:tblBorders>
-          <w:top w:val="none" w:color="auto" w:sz="0" w:space="0"/>
-          <w:left w:val="none" w:color="auto" w:sz="0" w:space="0"/>
-          <w:bottom w:val="none" w:color="auto" w:sz="0" w:space="0"/>
-          <w:right w:val="none" w:color="auto" w:sz="0" w:space="0"/>
-          <w:insideH w:val="none" w:color="auto" w:sz="0" w:space="0"/>
-          <w:insideV w:val="none" w:color="auto" w:sz="0" w:space="0"/>
-        </w:tblBorders>
-        <w:tblLayout w:type="autofit"/>
-        <w:tblCellMar>
-          <w:left w:w="108" w:type="dxa"/>
-          <w:right w:w="108" w:type="dxa"/>
-        </w:tblCellMar>
-      </w:tblPr>
-      <w:tblGrid>
-        <w:gridCol w:w="8522"/>
-      </w:tblGrid>
-      <w:tr>
-        <w:tblPrEx>
-          <w:tblBorders>
-            <w:top w:val="none" w:color="auto" w:sz="0" w:space="0"/>
-            <w:left w:val="none" w:color="auto" w:sz="0" w:space="0"/>
-            <w:bottom w:val="none" w:color="auto" w:sz="0" w:space="0"/>
-            <w:right w:val="none" w:color="auto" w:sz="0" w:space="0"/>
-            <w:insideH w:val="none" w:color="auto" w:sz="0" w:space="0"/>
-            <w:insideV w:val="none" w:color="auto" w:sz="0" w:space="0"/>
-          </w:tblBorders>
-          <w:tblCellMar>
-            <w:left w:w="108" w:type="dxa"/>
-            <w:right w:w="108" w:type="dxa"/>
-          </w:tblCellMar>
-        </w:tblPrEx>
-        <w:tc>
-          <w:tcPr>
-            <w:tcW w:w="8522" w:type="dxa"/>
-          </w:tcPr>
-          <w:p>
-            <w:pPr>
-              <w:keepNext w:val="0"/>
-              <w:keepLines w:val="0"/>
-              <w:pageBreakBefore w:val="0"/>
-              <w:widowControl w:val="0"/>
-              <w:kinsoku/>
-              <w:wordWrap/>
-              <w:overflowPunct/>
-              <w:topLinePunct w:val="0"/>
-              <w:autoSpaceDE/>
-              <w:autoSpaceDN/>
-              <w:bidi w:val="0"/>
-              <w:adjustRightInd/>
-              <w:snapToGrid/>
-              <w:spacing w:line="240" w:lineRule="auto"/>
-              <w:jc w:val="center"/>
-              <w:textAlignment w:val="auto"/>
-              <w:rPr>
-                <w:rFonts w:hint="eastAsia" w:ascii="Times New Roman" w:hAnsi="Times New Roman" w:eastAsia="宋体" w:cs="Times New Roman"/>
-                <w:color w:val="000000" w:themeColor="text1"/>
-                <w:sz w:val="24"/>
-                <w:szCs w:val="28"/>
-                <w:vertAlign w:val="baseline"/>
-                <w:lang w:val="en-US" w:eastAsia="zh-CN"/>
-                <w14:textFill>
-                  <w14:solidFill>
-                    <w14:schemeClr w14:val="tx1"/>
-                  </w14:solidFill>
-                </w14:textFill>
-              </w:rPr>
-            </w:pPr>
-            <w:r>
-              <w:drawing>
-                <wp:inline distT="0" distB="0" distL="114300" distR="114300">
-                  <wp:extent cx="5271135" cy="1878965"/>
-                  <wp:effectExtent l="0" t="0" r="12065" b="635"/>
-                  <wp:docPr id="12" name="图片 6"/>
-                  <wp:cNvGraphicFramePr>
-                    <a:graphicFrameLocks xmlns:a="http://schemas.openxmlformats.org/drawingml/2006/main" noChangeAspect="1"/>
-                  </wp:cNvGraphicFramePr>
-                  <a:graphic xmlns:a="http://schemas.openxmlformats.org/drawingml/2006/main">
-                    <a:graphicData uri="http://schemas.openxmlformats.org/drawingml/2006/picture">
-                      <pic:pic xmlns:pic="http://schemas.openxmlformats.org/drawingml/2006/picture">
-                        <pic:nvPicPr>
-                          <pic:cNvPr id="12" name="图片 6"/>
-                          <pic:cNvPicPr>
-                            <a:picLocks noChangeAspect="1"/>
-                          </pic:cNvPicPr>
-                        </pic:nvPicPr>
-                        <pic:blipFill>
-                          <a:blip r:embed="rId21"/>
-                          <a:stretch>
-                            <a:fillRect/>
-                          </a:stretch>
-                        </pic:blipFill>
-                        <pic:spPr>
-                          <a:xfrm>
-                            <a:off x="0" y="0"/>
-                            <a:ext cx="5271135" cy="1878965"/>
+                            <a:ext cx="3963035" cy="2360930"/>
                           </a:xfrm>
                           <a:prstGeom prst="rect">
                             <a:avLst/>
@@ -19372,9 +20206,16 @@
               <w:jc w:val="center"/>
               <w:rPr>
                 <w:rFonts w:hint="eastAsia" w:ascii="Times New Roman" w:hAnsi="Times New Roman" w:eastAsia="宋体" w:cs="Times New Roman"/>
-                <w:sz w:val="21"/>
-                <w:szCs w:val="21"/>
+                <w:color w:val="000000" w:themeColor="text1"/>
+                <w:sz w:val="24"/>
+                <w:szCs w:val="28"/>
+                <w:vertAlign w:val="baseline"/>
                 <w:lang w:val="en-US" w:eastAsia="zh-CN"/>
+                <w14:textFill>
+                  <w14:solidFill>
+                    <w14:schemeClr w14:val="tx1"/>
+                  </w14:solidFill>
+                </w14:textFill>
               </w:rPr>
             </w:pPr>
             <w:r>
@@ -19384,7 +20225,7 @@
                 <w:szCs w:val="21"/>
                 <w:lang w:val="en-US" w:eastAsia="zh-CN"/>
               </w:rPr>
-              <w:t>图 13：缓存感知阈值压缩的性能</w:t>
+              <w:t>图 15：TTA 两个决定因素权衡空间中的多集群加速策略。</w:t>
             </w:r>
           </w:p>
         </w:tc>
@@ -19406,6 +20247,7 @@
         <w:adjustRightInd/>
         <w:snapToGrid/>
         <w:spacing w:line="400" w:lineRule="exact"/>
+        <w:ind w:firstLine="420" w:firstLineChars="0"/>
         <w:textAlignment w:val="auto"/>
         <w:rPr>
           <w:rFonts w:hint="eastAsia" w:ascii="Times New Roman" w:hAnsi="Times New Roman" w:eastAsia="宋体" w:cs="Times New Roman"/>
@@ -19420,229 +20262,20 @@
           </w14:textFill>
         </w:rPr>
       </w:pPr>
-    </w:p>
-    <w:tbl>
-      <w:tblPr>
-        <w:tblStyle w:val="12"/>
-        <w:tblW w:w="0" w:type="auto"/>
-        <w:tblInd w:w="0" w:type="dxa"/>
-        <w:tblBorders>
-          <w:top w:val="none" w:color="auto" w:sz="0" w:space="0"/>
-          <w:left w:val="none" w:color="auto" w:sz="0" w:space="0"/>
-          <w:bottom w:val="none" w:color="auto" w:sz="0" w:space="0"/>
-          <w:right w:val="none" w:color="auto" w:sz="0" w:space="0"/>
-          <w:insideH w:val="none" w:color="auto" w:sz="0" w:space="0"/>
-          <w:insideV w:val="none" w:color="auto" w:sz="0" w:space="0"/>
-        </w:tblBorders>
-        <w:tblLayout w:type="autofit"/>
-        <w:tblCellMar>
-          <w:left w:w="108" w:type="dxa"/>
-          <w:right w:w="108" w:type="dxa"/>
-        </w:tblCellMar>
-      </w:tblPr>
-      <w:tblGrid>
-        <w:gridCol w:w="8522"/>
-      </w:tblGrid>
-      <w:tr>
-        <w:tblPrEx>
-          <w:tblBorders>
-            <w:top w:val="none" w:color="auto" w:sz="0" w:space="0"/>
-            <w:left w:val="none" w:color="auto" w:sz="0" w:space="0"/>
-            <w:bottom w:val="none" w:color="auto" w:sz="0" w:space="0"/>
-            <w:right w:val="none" w:color="auto" w:sz="0" w:space="0"/>
-            <w:insideH w:val="none" w:color="auto" w:sz="0" w:space="0"/>
-            <w:insideV w:val="none" w:color="auto" w:sz="0" w:space="0"/>
-          </w:tblBorders>
-          <w:tblCellMar>
-            <w:left w:w="108" w:type="dxa"/>
-            <w:right w:w="108" w:type="dxa"/>
-          </w:tblCellMar>
-        </w:tblPrEx>
-        <w:tc>
-          <w:tcPr>
-            <w:tcW w:w="8522" w:type="dxa"/>
-          </w:tcPr>
-          <w:p>
-            <w:pPr>
-              <w:keepNext w:val="0"/>
-              <w:keepLines w:val="0"/>
-              <w:pageBreakBefore w:val="0"/>
-              <w:widowControl w:val="0"/>
-              <w:kinsoku/>
-              <w:wordWrap/>
-              <w:overflowPunct/>
-              <w:topLinePunct w:val="0"/>
-              <w:autoSpaceDE/>
-              <w:autoSpaceDN/>
-              <w:bidi w:val="0"/>
-              <w:adjustRightInd/>
-              <w:snapToGrid/>
-              <w:spacing w:line="240" w:lineRule="auto"/>
-              <w:jc w:val="center"/>
-              <w:textAlignment w:val="auto"/>
-              <w:rPr>
-                <w:rFonts w:hint="eastAsia" w:ascii="Times New Roman" w:hAnsi="Times New Roman" w:eastAsia="宋体" w:cs="Times New Roman"/>
-                <w:color w:val="000000" w:themeColor="text1"/>
-                <w:sz w:val="24"/>
-                <w:szCs w:val="28"/>
-                <w:vertAlign w:val="baseline"/>
-                <w:lang w:val="en-US" w:eastAsia="zh-CN"/>
-                <w14:textFill>
-                  <w14:solidFill>
-                    <w14:schemeClr w14:val="tx1"/>
-                  </w14:solidFill>
-                </w14:textFill>
-              </w:rPr>
-            </w:pPr>
-            <w:r>
-              <w:drawing>
-                <wp:inline distT="0" distB="0" distL="114300" distR="114300">
-                  <wp:extent cx="4034790" cy="3184525"/>
-                  <wp:effectExtent l="0" t="0" r="3810" b="3175"/>
-                  <wp:docPr id="13" name="图片 7"/>
-                  <wp:cNvGraphicFramePr>
-                    <a:graphicFrameLocks xmlns:a="http://schemas.openxmlformats.org/drawingml/2006/main" noChangeAspect="1"/>
-                  </wp:cNvGraphicFramePr>
-                  <a:graphic xmlns:a="http://schemas.openxmlformats.org/drawingml/2006/main">
-                    <a:graphicData uri="http://schemas.openxmlformats.org/drawingml/2006/picture">
-                      <pic:pic xmlns:pic="http://schemas.openxmlformats.org/drawingml/2006/picture">
-                        <pic:nvPicPr>
-                          <pic:cNvPr id="13" name="图片 7"/>
-                          <pic:cNvPicPr>
-                            <a:picLocks noChangeAspect="1"/>
-                          </pic:cNvPicPr>
-                        </pic:nvPicPr>
-                        <pic:blipFill>
-                          <a:blip r:embed="rId22"/>
-                          <a:stretch>
-                            <a:fillRect/>
-                          </a:stretch>
-                        </pic:blipFill>
-                        <pic:spPr>
-                          <a:xfrm>
-                            <a:off x="0" y="0"/>
-                            <a:ext cx="4034790" cy="3184525"/>
-                          </a:xfrm>
-                          <a:prstGeom prst="rect">
-                            <a:avLst/>
-                          </a:prstGeom>
-                          <a:noFill/>
-                          <a:ln>
-                            <a:noFill/>
-                          </a:ln>
-                        </pic:spPr>
-                      </pic:pic>
-                    </a:graphicData>
-                  </a:graphic>
-                </wp:inline>
-              </w:drawing>
-            </w:r>
-          </w:p>
-        </w:tc>
-      </w:tr>
-      <w:tr>
-        <w:tblPrEx>
-          <w:tblBorders>
-            <w:top w:val="none" w:color="auto" w:sz="0" w:space="0"/>
-            <w:left w:val="none" w:color="auto" w:sz="0" w:space="0"/>
-            <w:bottom w:val="none" w:color="auto" w:sz="0" w:space="0"/>
-            <w:right w:val="none" w:color="auto" w:sz="0" w:space="0"/>
-            <w:insideH w:val="none" w:color="auto" w:sz="0" w:space="0"/>
-            <w:insideV w:val="none" w:color="auto" w:sz="0" w:space="0"/>
-          </w:tblBorders>
-          <w:tblCellMar>
-            <w:left w:w="108" w:type="dxa"/>
-            <w:right w:w="108" w:type="dxa"/>
-          </w:tblCellMar>
-        </w:tblPrEx>
-        <w:tc>
-          <w:tcPr>
-            <w:tcW w:w="8522" w:type="dxa"/>
-          </w:tcPr>
-          <w:p>
-            <w:pPr>
-              <w:jc w:val="center"/>
-              <w:rPr>
-                <w:rFonts w:hint="eastAsia" w:ascii="Times New Roman" w:hAnsi="Times New Roman" w:eastAsia="宋体" w:cs="Times New Roman"/>
-                <w:sz w:val="21"/>
-                <w:szCs w:val="21"/>
-                <w:lang w:val="en-US" w:eastAsia="zh-CN"/>
-              </w:rPr>
-            </w:pPr>
-            <w:r>
-              <w:rPr>
-                <w:rFonts w:hint="eastAsia" w:ascii="Times New Roman" w:hAnsi="Times New Roman" w:eastAsia="宋体" w:cs="Times New Roman"/>
-                <w:sz w:val="21"/>
-                <w:szCs w:val="21"/>
-                <w:lang w:val="en-US" w:eastAsia="zh-CN"/>
-              </w:rPr>
-              <w:t>图 14：压缩率和批次大小的调整。</w:t>
-            </w:r>
-          </w:p>
-        </w:tc>
-      </w:tr>
-    </w:tbl>
-    <w:p>
-      <w:pPr>
-        <w:keepNext w:val="0"/>
-        <w:keepLines w:val="0"/>
-        <w:pageBreakBefore w:val="0"/>
-        <w:widowControl w:val="0"/>
-        <w:kinsoku/>
-        <w:wordWrap/>
-        <w:overflowPunct/>
-        <w:topLinePunct w:val="0"/>
-        <w:autoSpaceDE/>
-        <w:autoSpaceDN/>
-        <w:bidi w:val="0"/>
-        <w:adjustRightInd/>
-        <w:snapToGrid/>
-        <w:spacing w:line="400" w:lineRule="exact"/>
-        <w:textAlignment w:val="auto"/>
-        <w:rPr>
-          <w:rFonts w:hint="eastAsia" w:ascii="Times New Roman" w:hAnsi="Times New Roman" w:eastAsia="宋体" w:cs="Times New Roman"/>
-          <w:color w:val="000000" w:themeColor="text1"/>
-          <w:sz w:val="24"/>
-          <w:szCs w:val="28"/>
-          <w:lang w:val="en-US" w:eastAsia="zh-CN"/>
-          <w14:textFill>
-            <w14:solidFill>
-              <w14:schemeClr w14:val="tx1"/>
-            </w14:solidFill>
-          </w14:textFill>
-        </w:rPr>
-      </w:pPr>
-      <w:r>
-        <w:rPr>
-          <w:rFonts w:hint="eastAsia" w:ascii="Times New Roman" w:hAnsi="Times New Roman" w:eastAsia="宋体" w:cs="Times New Roman"/>
-          <w:b/>
-          <w:bCs/>
-          <w:color w:val="000000" w:themeColor="text1"/>
-          <w:sz w:val="24"/>
-          <w:szCs w:val="28"/>
-          <w:lang w:val="en-US" w:eastAsia="zh-CN"/>
-          <w14:textFill>
-            <w14:solidFill>
-              <w14:schemeClr w14:val="tx1"/>
-            </w14:solidFill>
-          </w14:textFill>
-        </w:rPr>
-        <w:t>基于优先级的调度。</w:t>
-      </w:r>
-      <w:r>
-        <w:rPr>
-          <w:rFonts w:hint="eastAsia" w:ascii="Times New Roman" w:hAnsi="Times New Roman" w:eastAsia="宋体" w:cs="Times New Roman"/>
-          <w:color w:val="000000" w:themeColor="text1"/>
-          <w:sz w:val="24"/>
-          <w:szCs w:val="28"/>
-          <w:lang w:val="en-US" w:eastAsia="zh-CN"/>
-          <w14:textFill>
-            <w14:solidFill>
-              <w14:schemeClr w14:val="tx1"/>
-            </w14:solidFill>
-          </w14:textFill>
-        </w:rPr>
-        <w:t>我们使用 ResNet152 模型，在 StellaTrain 中比较了梯度更新的基准先来先服务 (FCFS) 调度和基于优先级的调度，以评估梯度优先级的影响。我们观察到，在 StellaTrain 中，基准 FCFS 比基于优先级的调度慢 9.6%。由于 StellaTrain 优先处理初始层的模型更新，因此后续迭代的前向传播可以更早开始。随着模型规模的增大，优先级的优势将更加显著，因为在 FCFS 中初始层需要等待更长时间。</w:t>
+      <w:r>
+        <w:rPr>
+          <w:rFonts w:hint="eastAsia" w:ascii="Times New Roman" w:hAnsi="Times New Roman" w:eastAsia="宋体" w:cs="Times New Roman"/>
+          <w:color w:val="000000" w:themeColor="text1"/>
+          <w:sz w:val="24"/>
+          <w:szCs w:val="28"/>
+          <w:lang w:val="en-US" w:eastAsia="zh-CN"/>
+          <w14:textFill>
+            <w14:solidFill>
+              <w14:schemeClr w14:val="tx1"/>
+            </w14:solidFill>
+          </w14:textFill>
+        </w:rPr>
+        <w:t>实现这一目标主要有两种方法。最直接的方法是应用现有的卸载技术，在单个GPU上训练更大的模型。StellaTrain随后将每个GPU机器视为一个独立的集群，无需任何修改。通过参数卸载[35]和激活检查点机制，StellaTrain可以节省GPU内存，因为它只在GPU上维护活动层的参数，并将其余参数卸载到CPU内存。实现这些技术只需要在反向传播之前增加一个参数上传步骤，并且考虑到当前PCIe上传带宽利用率低于20%，不太可能显著影响迭代速度。第二种方法是采用分层设计。这种方法利用集群内的高速连接，以模型并行的方式训练更大的模型，并在集群间应用数据并行。还需要进一步研究简化的多层流水线，以实现跨模型/数据并行边界的分层梯度交换。</w:t>
       </w:r>
     </w:p>
     <w:p>
@@ -19690,22 +20323,22 @@
             </w14:solidFill>
           </w14:textFill>
         </w:rPr>
-        <w:t>陈旧性。</w:t>
-      </w:r>
-      <w:r>
-        <w:rPr>
-          <w:rFonts w:hint="eastAsia" w:ascii="Times New Roman" w:hAnsi="Times New Roman" w:eastAsia="宋体" w:cs="Times New Roman"/>
-          <w:color w:val="000000" w:themeColor="text1"/>
-          <w:sz w:val="24"/>
-          <w:szCs w:val="28"/>
-          <w:lang w:val="en-US" w:eastAsia="zh-CN"/>
-          <w14:textFill>
-            <w14:solidFill>
-              <w14:schemeClr w14:val="tx1"/>
-            </w14:solidFill>
-          </w14:textFill>
-        </w:rPr>
-        <w:t>应用有界陈旧性对于加快收敛速度​​至关重要。消除陈旧性需要后续迭代等待梯度交换，这会阻碍训练流程。我们使用 Swin-B 进行的评估表明，消除陈旧性会使迭代速度降低 22%。虽然有限陈旧性会影响收敛速度，但不会影响模型的最终收敛。我们的结果表明，引入陈旧性最多会使收敛速度降低 18%。然而，这种降低幅度远小于完全消除陈旧性时观察到的降低幅度（22% - 33.4%）。因此，引入有限陈旧性有利于降低 TTA（时间-时间-目标）。</w:t>
+        <w:t>缺乏正式的收敛性证明。</w:t>
+      </w:r>
+      <w:r>
+        <w:rPr>
+          <w:rFonts w:hint="eastAsia" w:ascii="Times New Roman" w:hAnsi="Times New Roman" w:eastAsia="宋体" w:cs="Times New Roman"/>
+          <w:color w:val="000000" w:themeColor="text1"/>
+          <w:sz w:val="24"/>
+          <w:szCs w:val="28"/>
+          <w:lang w:val="en-US" w:eastAsia="zh-CN"/>
+          <w14:textFill>
+            <w14:solidFill>
+              <w14:schemeClr w14:val="tx1"/>
+            </w14:solidFill>
+          </w14:textFill>
+        </w:rPr>
+        <w:t>在 StellaTrain 中，我们结合了多种加速策略，并通过实验证明协同优化不会影响收敛性。通过多次实验，我们展示了收敛速度在基线的 82% 以内。我们略微牺牲了收敛速度，以显著提高迭代速度，从而提升 TTA。我们将正式的收敛性证明留待未来工作。</w:t>
       </w:r>
     </w:p>
     <w:p>
@@ -19752,8 +20385,279 @@
             </w14:solidFill>
           </w14:textFill>
         </w:rPr>
-        <w:t>在我们的自适应陈旧性方法中，约 15% 的层在没有陈旧性的情况下进行更新，从而在保持快速迭代速度和有效收敛之间取得了平衡。</w:t>
-      </w:r>
+        <w:t>值得注意的是，机器学习中使用的大多数加速策略的收敛性证明是在这些技术流行起来并被广泛实际应用之后才建立的。例如，梯度稀疏化/压缩早在2015年就被证明是切实可行且性能优异的[3, 44]，并因此得到了广泛的实际应用，但直到2018年才建立了其收敛性的理论依据[4]。类似地，静态性理论基础在2011年至2015年间建立[18, 25, 34, 50]，并且至今仍是近期研究的主题[8]，而该技术自2009年以来已被广泛应用于可扩展训练实践十余年[9, 24, 56]。我们的贡献在于通过实证研究证明将两者结合起来的优势，并呼吁在理论领域做出贡献。</w:t>
+      </w:r>
+    </w:p>
+    <w:p>
+      <w:pPr>
+        <w:keepNext w:val="0"/>
+        <w:keepLines w:val="0"/>
+        <w:pageBreakBefore w:val="0"/>
+        <w:widowControl w:val="0"/>
+        <w:kinsoku/>
+        <w:wordWrap/>
+        <w:overflowPunct/>
+        <w:topLinePunct w:val="0"/>
+        <w:autoSpaceDE/>
+        <w:autoSpaceDN/>
+        <w:bidi w:val="0"/>
+        <w:adjustRightInd/>
+        <w:snapToGrid/>
+        <w:spacing w:line="400" w:lineRule="exact"/>
+        <w:textAlignment w:val="auto"/>
+        <w:rPr>
+          <w:rFonts w:hint="eastAsia" w:ascii="Times New Roman" w:hAnsi="Times New Roman" w:eastAsia="宋体" w:cs="Times New Roman"/>
+          <w:color w:val="000000" w:themeColor="text1"/>
+          <w:sz w:val="24"/>
+          <w:szCs w:val="28"/>
+          <w:lang w:val="en-US" w:eastAsia="zh-CN"/>
+          <w14:textFill>
+            <w14:solidFill>
+              <w14:schemeClr w14:val="tx1"/>
+            </w14:solidFill>
+          </w14:textFill>
+        </w:rPr>
+      </w:pPr>
+      <w:r>
+        <w:rPr>
+          <w:rFonts w:hint="eastAsia" w:ascii="Times New Roman" w:hAnsi="Times New Roman" w:eastAsia="宋体" w:cs="Times New Roman"/>
+          <w:color w:val="000000" w:themeColor="text1"/>
+          <w:sz w:val="24"/>
+          <w:szCs w:val="28"/>
+          <w:lang w:val="en-US" w:eastAsia="zh-CN"/>
+          <w14:textFill>
+            <w14:solidFill>
+              <w14:schemeClr w14:val="tx1"/>
+            </w14:solidFill>
+          </w14:textFill>
+        </w:rPr>
+        <w:t xml:space="preserve">在多策略空间中优化集体算法。压缩梯度的聚合是一个挑战[40]，因为在每个工作节点上，最大梯度集合可能不同。目前，StellaTrain采用了一种简单的近似方法，即在每个工作节点上选择前 </w:t>
+      </w:r>
+      <m:oMath>
+        <m:r>
+          <m:rPr/>
+          <w:rPr>
+            <w:rFonts w:hint="default" w:ascii="Cambria Math" w:hAnsi="Cambria Math" w:eastAsia="宋体" w:cs="Times New Roman"/>
+            <w:color w:val="000000" w:themeColor="text1"/>
+            <w:kern w:val="2"/>
+            <w:sz w:val="24"/>
+            <w:szCs w:val="28"/>
+            <w:lang w:val="en-US" w:eastAsia="zh-CN" w:bidi="ar-SA"/>
+            <w14:textFill>
+              <w14:solidFill>
+                <w14:schemeClr w14:val="tx1"/>
+              </w14:solidFill>
+            </w14:textFill>
+          </w:rPr>
+          <m:t>k/N</m:t>
+        </m:r>
+      </m:oMath>
+      <w:r>
+        <w:rPr>
+          <w:rFonts w:hint="eastAsia" w:ascii="Times New Roman" w:hAnsi="Times New Roman" w:eastAsia="宋体" w:cs="Times New Roman"/>
+          <w:color w:val="000000" w:themeColor="text1"/>
+          <w:sz w:val="24"/>
+          <w:szCs w:val="28"/>
+          <w:lang w:val="en-US" w:eastAsia="zh-CN"/>
+          <w14:textFill>
+            <w14:solidFill>
+              <w14:schemeClr w14:val="tx1"/>
+            </w14:solidFill>
+          </w14:textFill>
+        </w:rPr>
+        <w:t xml:space="preserve"> 个梯度，这样最多只有 </w:t>
+      </w:r>
+      <m:oMath>
+        <m:r>
+          <m:rPr/>
+          <w:rPr>
+            <w:rFonts w:hint="default" w:ascii="Cambria Math" w:hAnsi="Cambria Math" w:eastAsia="宋体" w:cs="Times New Roman"/>
+            <w:color w:val="000000" w:themeColor="text1"/>
+            <w:kern w:val="2"/>
+            <w:sz w:val="24"/>
+            <w:szCs w:val="28"/>
+            <w:lang w:val="en-US" w:eastAsia="zh-CN" w:bidi="ar-SA"/>
+            <w14:textFill>
+              <w14:solidFill>
+                <w14:schemeClr w14:val="tx1"/>
+              </w14:solidFill>
+            </w14:textFill>
+          </w:rPr>
+          <m:t>k</m:t>
+        </m:r>
+      </m:oMath>
+      <w:r>
+        <w:rPr>
+          <w:rFonts w:hint="eastAsia" w:ascii="Times New Roman" w:hAnsi="Times New Roman" w:eastAsia="宋体" w:cs="Times New Roman"/>
+          <w:color w:val="000000" w:themeColor="text1"/>
+          <w:sz w:val="24"/>
+          <w:szCs w:val="28"/>
+          <w:lang w:val="en-US" w:eastAsia="zh-CN"/>
+          <w14:textFill>
+            <w14:solidFill>
+              <w14:schemeClr w14:val="tx1"/>
+            </w14:solidFill>
+          </w14:textFill>
+        </w:rPr>
+        <w:t>个梯度会被更新。OmniReduce[15]提出在这种情况下只传输非零块。我们可以通过允许谨慎地剔除非零块来扩展设计空间。我们将设计一种更灵活的压缩感知梯度聚合方案作为未来的工作。</w:t>
+      </w:r>
+    </w:p>
+    <w:p>
+      <w:pPr>
+        <w:keepNext w:val="0"/>
+        <w:keepLines w:val="0"/>
+        <w:pageBreakBefore w:val="0"/>
+        <w:widowControl w:val="0"/>
+        <w:kinsoku/>
+        <w:wordWrap/>
+        <w:overflowPunct/>
+        <w:topLinePunct w:val="0"/>
+        <w:autoSpaceDE/>
+        <w:autoSpaceDN/>
+        <w:bidi w:val="0"/>
+        <w:adjustRightInd/>
+        <w:snapToGrid/>
+        <w:spacing w:line="400" w:lineRule="exact"/>
+        <w:textAlignment w:val="auto"/>
+        <w:rPr>
+          <w:rFonts w:hint="eastAsia" w:ascii="Times New Roman" w:hAnsi="Times New Roman" w:eastAsia="宋体" w:cs="Times New Roman"/>
+          <w:color w:val="000000" w:themeColor="text1"/>
+          <w:sz w:val="24"/>
+          <w:szCs w:val="28"/>
+          <w:lang w:val="en-US" w:eastAsia="zh-CN"/>
+          <w14:textFill>
+            <w14:solidFill>
+              <w14:schemeClr w14:val="tx1"/>
+            </w14:solidFill>
+          </w14:textFill>
+        </w:rPr>
+      </w:pPr>
+      <w:r>
+        <w:rPr>
+          <w:rFonts w:hint="eastAsia" w:ascii="Times New Roman" w:hAnsi="Times New Roman" w:eastAsia="宋体" w:cs="Times New Roman"/>
+          <w:b/>
+          <w:bCs/>
+          <w:color w:val="000000" w:themeColor="text1"/>
+          <w:sz w:val="24"/>
+          <w:szCs w:val="28"/>
+          <w:lang w:val="en-US" w:eastAsia="zh-CN"/>
+          <w14:textFill>
+            <w14:solidFill>
+              <w14:schemeClr w14:val="tx1"/>
+            </w14:solidFill>
+          </w14:textFill>
+        </w:rPr>
+        <w:t>处理带宽估计误差。</w:t>
+      </w:r>
+      <w:r>
+        <w:rPr>
+          <w:rFonts w:hint="eastAsia" w:ascii="Times New Roman" w:hAnsi="Times New Roman" w:eastAsia="宋体" w:cs="Times New Roman"/>
+          <w:color w:val="000000" w:themeColor="text1"/>
+          <w:sz w:val="24"/>
+          <w:szCs w:val="28"/>
+          <w:lang w:val="en-US" w:eastAsia="zh-CN"/>
+          <w14:textFill>
+            <w14:solidFill>
+              <w14:schemeClr w14:val="tx1"/>
+            </w14:solidFill>
+          </w14:textFill>
+        </w:rPr>
+        <w:t>StellaTrain基于估计的网络带宽来确定每个设备的压缩比和批处理大小。带宽估计误差可能会影响流水线处理。如果实际带宽高于估计值，则资源利用率会降低。另一方面，如果实际带宽较低，会对流水线处理以及收敛速度产生显著的不利影响。因此，对于流水线处理而言，带宽高估比带宽低估的危害更大。因此，我们在 StellaTrain 中采用了一种保守的带宽估计和自适应方法。</w:t>
+      </w:r>
+    </w:p>
+    <w:p>
+      <w:pPr>
+        <w:keepNext w:val="0"/>
+        <w:keepLines w:val="0"/>
+        <w:pageBreakBefore w:val="0"/>
+        <w:widowControl w:val="0"/>
+        <w:kinsoku/>
+        <w:wordWrap/>
+        <w:overflowPunct/>
+        <w:topLinePunct w:val="0"/>
+        <w:autoSpaceDE/>
+        <w:autoSpaceDN/>
+        <w:bidi w:val="0"/>
+        <w:adjustRightInd/>
+        <w:snapToGrid/>
+        <w:spacing w:line="400" w:lineRule="exact"/>
+        <w:textAlignment w:val="auto"/>
+        <w:rPr>
+          <w:rFonts w:hint="eastAsia" w:ascii="Times New Roman" w:hAnsi="Times New Roman" w:eastAsia="宋体" w:cs="Times New Roman"/>
+          <w:color w:val="000000" w:themeColor="text1"/>
+          <w:sz w:val="24"/>
+          <w:szCs w:val="28"/>
+          <w:lang w:val="en-US" w:eastAsia="zh-CN"/>
+          <w14:textFill>
+            <w14:solidFill>
+              <w14:schemeClr w14:val="tx1"/>
+            </w14:solidFill>
+          </w14:textFill>
+        </w:rPr>
+      </w:pPr>
+      <w:r>
+        <w:rPr>
+          <w:rFonts w:hint="eastAsia" w:ascii="Times New Roman" w:hAnsi="Times New Roman" w:eastAsia="宋体" w:cs="Times New Roman"/>
+          <w:b/>
+          <w:bCs/>
+          <w:color w:val="000000" w:themeColor="text1"/>
+          <w:sz w:val="24"/>
+          <w:szCs w:val="28"/>
+          <w:lang w:val="en-US" w:eastAsia="zh-CN"/>
+          <w14:textFill>
+            <w14:solidFill>
+              <w14:schemeClr w14:val="tx1"/>
+            </w14:solidFill>
+          </w14:textFill>
+        </w:rPr>
+        <w:t>应对广域网挑战。</w:t>
+      </w:r>
+      <w:r>
+        <w:rPr>
+          <w:rFonts w:hint="eastAsia" w:ascii="Times New Roman" w:hAnsi="Times New Roman" w:eastAsia="宋体" w:cs="Times New Roman"/>
+          <w:color w:val="000000" w:themeColor="text1"/>
+          <w:sz w:val="24"/>
+          <w:szCs w:val="28"/>
+          <w:lang w:val="en-US" w:eastAsia="zh-CN"/>
+          <w14:textFill>
+            <w14:solidFill>
+              <w14:schemeClr w14:val="tx1"/>
+            </w14:solidFill>
+          </w14:textFill>
+        </w:rPr>
+        <w:t>虽然这项工作侧重于适应广域网训练中的带宽波动，但我们也意识到广域网环境可能出现其他瞬态情况，例如丢包和超时，从而带来额外的挑战。StellaTrain 依赖于底层 TCP 和 ZeroMQ 传输协议来从丢包中恢复并相应地调整传输速率，以确保训练精度不受影响。然而，在极差的广域网条件下，可能需要动态节点管理，允许新节点根据其网络状态加入或离开训练集群，这可以进一步提高训练效率和鲁棒性。最后，StellaTrain 并未处理容错和故障恢复。</w:t>
+      </w:r>
+    </w:p>
+    <w:p>
+      <w:pPr>
+        <w:keepNext w:val="0"/>
+        <w:keepLines w:val="0"/>
+        <w:pageBreakBefore w:val="0"/>
+        <w:widowControl w:val="0"/>
+        <w:kinsoku/>
+        <w:wordWrap/>
+        <w:overflowPunct/>
+        <w:topLinePunct w:val="0"/>
+        <w:autoSpaceDE/>
+        <w:autoSpaceDN/>
+        <w:bidi w:val="0"/>
+        <w:adjustRightInd/>
+        <w:snapToGrid/>
+        <w:spacing w:line="400" w:lineRule="exact"/>
+        <w:textAlignment w:val="auto"/>
+        <w:rPr>
+          <w:rFonts w:hint="eastAsia" w:ascii="Times New Roman" w:hAnsi="Times New Roman" w:eastAsia="宋体" w:cs="Times New Roman"/>
+          <w:color w:val="000000" w:themeColor="text1"/>
+          <w:sz w:val="24"/>
+          <w:szCs w:val="28"/>
+          <w:lang w:val="en-US" w:eastAsia="zh-CN"/>
+          <w14:textFill>
+            <w14:solidFill>
+              <w14:schemeClr w14:val="tx1"/>
+            </w14:solidFill>
+          </w14:textFill>
+        </w:rPr>
+      </w:pPr>
     </w:p>
     <w:p>
       <w:pPr>
@@ -19774,22 +20678,27 @@
         <w:spacing w:before="120" w:after="120" w:line="400" w:lineRule="exact"/>
         <w:textAlignment w:val="auto"/>
         <w:rPr>
+          <w:rFonts w:hint="eastAsia" w:ascii="Times New Roman" w:hAnsi="Times New Roman" w:eastAsia="宋体" w:cs="Times New Roman"/>
+          <w:color w:val="000000" w:themeColor="text1"/>
+          <w:sz w:val="24"/>
+          <w:szCs w:val="28"/>
+          <w:lang w:val="en-US" w:eastAsia="zh-CN"/>
+          <w14:textFill>
+            <w14:solidFill>
+              <w14:schemeClr w14:val="tx1"/>
+            </w14:solidFill>
+          </w14:textFill>
+        </w:rPr>
+      </w:pPr>
+      <w:r>
+        <w:rPr>
           <w:rFonts w:hint="eastAsia" w:ascii="黑体" w:hAnsi="黑体" w:eastAsia="黑体" w:cs="黑体"/>
           <w:color w:val="auto"/>
           <w:sz w:val="24"/>
           <w:szCs w:val="24"/>
           <w:lang w:val="en-US" w:eastAsia="zh-CN"/>
         </w:rPr>
-      </w:pPr>
-      <w:r>
-        <w:rPr>
-          <w:rFonts w:hint="eastAsia" w:ascii="黑体" w:hAnsi="黑体" w:eastAsia="黑体" w:cs="黑体"/>
-          <w:color w:val="auto"/>
-          <w:sz w:val="24"/>
-          <w:szCs w:val="24"/>
-          <w:lang w:val="en-US" w:eastAsia="zh-CN"/>
-        </w:rPr>
-        <w:t>6 相关工作与讨论</w:t>
+        <w:t>7 结论</w:t>
       </w:r>
     </w:p>
     <w:p>
@@ -19822,421 +20731,35 @@
           </w14:textFill>
         </w:rPr>
       </w:pPr>
+      <w:r>
+        <w:rPr>
+          <w:rFonts w:hint="eastAsia" w:ascii="Times New Roman" w:hAnsi="Times New Roman" w:eastAsia="宋体" w:cs="Times New Roman"/>
+          <w:color w:val="000000" w:themeColor="text1"/>
+          <w:sz w:val="24"/>
+          <w:szCs w:val="28"/>
+          <w:lang w:val="en-US" w:eastAsia="zh-CN"/>
+          <w14:textFill>
+            <w14:solidFill>
+              <w14:schemeClr w14:val="tx1"/>
+            </w14:solidFill>
+          </w14:textFill>
+        </w:rPr>
+        <w:t>StellaTrain 是首个采用整体方法加速消费级 GPU 集群模型训练的框架，它通过协同优化多种加速技术来实现这一目标。我们研究了加速技术的设计空间，并确定了缩短达到准确时间的关键权衡参数。除了利用已知的解决方案外，StellaTrain 还引入了新的训练加速策略，包括缓存感知梯度压缩方案和基于 CPU 的稀疏优化器。我们的评估表明，StellaTrain 能够在带宽受限的多集群环境下将分布式训练速度提升高达 104 倍，同时还能无缝适应带宽波动。在 100 Mbps 和 500 Mbps 的网络带宽下，StellaTrain 分别实现了高达 257.3 倍和 78.1 倍的加速。StellaTrain 在微调 LLM 模型方面也提供了显著的速度提升。这项工作不涉及任何伦理问题。</w:t>
+      </w:r>
     </w:p>
     <w:p>
       <w:pPr>
-        <w:keepNext w:val="0"/>
-        <w:keepLines w:val="0"/>
-        <w:pageBreakBefore w:val="0"/>
-        <w:widowControl w:val="0"/>
-        <w:kinsoku/>
-        <w:wordWrap/>
-        <w:overflowPunct/>
-        <w:topLinePunct w:val="0"/>
-        <w:autoSpaceDE/>
-        <w:autoSpaceDN/>
-        <w:bidi w:val="0"/>
-        <w:adjustRightInd/>
-        <w:snapToGrid/>
-        <w:spacing w:line="400" w:lineRule="exact"/>
-        <w:textAlignment w:val="auto"/>
-        <w:rPr>
-          <w:rFonts w:hint="eastAsia" w:ascii="Times New Roman" w:hAnsi="Times New Roman" w:eastAsia="宋体" w:cs="Times New Roman"/>
-          <w:color w:val="000000" w:themeColor="text1"/>
-          <w:sz w:val="24"/>
-          <w:szCs w:val="28"/>
-          <w:lang w:val="en-US" w:eastAsia="zh-CN"/>
-          <w14:textFill>
-            <w14:solidFill>
-              <w14:schemeClr w14:val="tx1"/>
-            </w14:solidFill>
-          </w14:textFill>
+        <w:rPr>
+          <w:rFonts w:hint="eastAsia"/>
+          <w:sz w:val="28"/>
+          <w:szCs w:val="40"/>
         </w:rPr>
       </w:pPr>
-    </w:p>
-    <w:p>
-      <w:pPr>
-        <w:keepNext w:val="0"/>
-        <w:keepLines w:val="0"/>
-        <w:pageBreakBefore w:val="0"/>
-        <w:widowControl w:val="0"/>
-        <w:kinsoku/>
-        <w:wordWrap/>
-        <w:overflowPunct/>
-        <w:topLinePunct w:val="0"/>
-        <w:autoSpaceDE/>
-        <w:autoSpaceDN/>
-        <w:bidi w:val="0"/>
-        <w:adjustRightInd/>
-        <w:snapToGrid/>
-        <w:spacing w:line="400" w:lineRule="exact"/>
-        <w:textAlignment w:val="auto"/>
-        <w:rPr>
-          <w:rFonts w:hint="eastAsia" w:ascii="Times New Roman" w:hAnsi="Times New Roman" w:eastAsia="宋体" w:cs="Times New Roman"/>
-          <w:color w:val="000000" w:themeColor="text1"/>
-          <w:sz w:val="24"/>
-          <w:szCs w:val="28"/>
-          <w:lang w:val="en-US" w:eastAsia="zh-CN"/>
-          <w14:textFill>
-            <w14:solidFill>
-              <w14:schemeClr w14:val="tx1"/>
-            </w14:solidFill>
-          </w14:textFill>
-        </w:rPr>
-      </w:pPr>
-    </w:p>
-    <w:p>
-      <w:pPr>
-        <w:keepNext w:val="0"/>
-        <w:keepLines w:val="0"/>
-        <w:pageBreakBefore w:val="0"/>
-        <w:widowControl w:val="0"/>
-        <w:kinsoku/>
-        <w:wordWrap/>
-        <w:overflowPunct/>
-        <w:topLinePunct w:val="0"/>
-        <w:autoSpaceDE/>
-        <w:autoSpaceDN/>
-        <w:bidi w:val="0"/>
-        <w:adjustRightInd/>
-        <w:snapToGrid/>
-        <w:spacing w:line="400" w:lineRule="exact"/>
-        <w:textAlignment w:val="auto"/>
-        <w:rPr>
-          <w:rFonts w:hint="eastAsia" w:ascii="Times New Roman" w:hAnsi="Times New Roman" w:eastAsia="宋体" w:cs="Times New Roman"/>
-          <w:color w:val="000000" w:themeColor="text1"/>
-          <w:sz w:val="24"/>
-          <w:szCs w:val="28"/>
-          <w:lang w:val="en-US" w:eastAsia="zh-CN"/>
-          <w14:textFill>
-            <w14:solidFill>
-              <w14:schemeClr w14:val="tx1"/>
-            </w14:solidFill>
-          </w14:textFill>
-        </w:rPr>
-      </w:pPr>
-    </w:p>
-    <w:p>
-      <w:pPr>
-        <w:keepNext w:val="0"/>
-        <w:keepLines w:val="0"/>
-        <w:pageBreakBefore w:val="0"/>
-        <w:widowControl w:val="0"/>
-        <w:kinsoku/>
-        <w:wordWrap/>
-        <w:overflowPunct/>
-        <w:topLinePunct w:val="0"/>
-        <w:autoSpaceDE/>
-        <w:autoSpaceDN/>
-        <w:bidi w:val="0"/>
-        <w:adjustRightInd/>
-        <w:snapToGrid/>
-        <w:spacing w:line="400" w:lineRule="exact"/>
-        <w:textAlignment w:val="auto"/>
-        <w:rPr>
-          <w:rFonts w:hint="eastAsia" w:ascii="Times New Roman" w:hAnsi="Times New Roman" w:eastAsia="宋体" w:cs="Times New Roman"/>
-          <w:color w:val="000000" w:themeColor="text1"/>
-          <w:sz w:val="24"/>
-          <w:szCs w:val="28"/>
-          <w:lang w:val="en-US" w:eastAsia="zh-CN"/>
-          <w14:textFill>
-            <w14:solidFill>
-              <w14:schemeClr w14:val="tx1"/>
-            </w14:solidFill>
-          </w14:textFill>
-        </w:rPr>
-      </w:pPr>
-    </w:p>
-    <w:p>
-      <w:pPr>
-        <w:keepNext w:val="0"/>
-        <w:keepLines w:val="0"/>
-        <w:pageBreakBefore w:val="0"/>
-        <w:widowControl w:val="0"/>
-        <w:kinsoku/>
-        <w:wordWrap/>
-        <w:overflowPunct/>
-        <w:topLinePunct w:val="0"/>
-        <w:autoSpaceDE/>
-        <w:autoSpaceDN/>
-        <w:bidi w:val="0"/>
-        <w:adjustRightInd/>
-        <w:snapToGrid/>
-        <w:spacing w:line="400" w:lineRule="exact"/>
-        <w:textAlignment w:val="auto"/>
-        <w:rPr>
-          <w:rFonts w:hint="eastAsia" w:ascii="Times New Roman" w:hAnsi="Times New Roman" w:eastAsia="宋体" w:cs="Times New Roman"/>
-          <w:color w:val="000000" w:themeColor="text1"/>
-          <w:sz w:val="24"/>
-          <w:szCs w:val="28"/>
-          <w:lang w:val="en-US" w:eastAsia="zh-CN"/>
-          <w14:textFill>
-            <w14:solidFill>
-              <w14:schemeClr w14:val="tx1"/>
-            </w14:solidFill>
-          </w14:textFill>
-        </w:rPr>
-      </w:pPr>
-    </w:p>
-    <w:p>
-      <w:pPr>
-        <w:keepNext w:val="0"/>
-        <w:keepLines w:val="0"/>
-        <w:pageBreakBefore w:val="0"/>
-        <w:widowControl w:val="0"/>
-        <w:kinsoku/>
-        <w:wordWrap/>
-        <w:overflowPunct/>
-        <w:topLinePunct w:val="0"/>
-        <w:autoSpaceDE/>
-        <w:autoSpaceDN/>
-        <w:bidi w:val="0"/>
-        <w:adjustRightInd/>
-        <w:snapToGrid/>
-        <w:spacing w:line="400" w:lineRule="exact"/>
-        <w:textAlignment w:val="auto"/>
-        <w:rPr>
-          <w:rFonts w:hint="eastAsia" w:ascii="Times New Roman" w:hAnsi="Times New Roman" w:eastAsia="宋体" w:cs="Times New Roman"/>
-          <w:color w:val="000000" w:themeColor="text1"/>
-          <w:sz w:val="24"/>
-          <w:szCs w:val="28"/>
-          <w:lang w:val="en-US" w:eastAsia="zh-CN"/>
-          <w14:textFill>
-            <w14:solidFill>
-              <w14:schemeClr w14:val="tx1"/>
-            </w14:solidFill>
-          </w14:textFill>
-        </w:rPr>
-      </w:pPr>
-    </w:p>
-    <w:p>
-      <w:pPr>
-        <w:keepNext w:val="0"/>
-        <w:keepLines w:val="0"/>
-        <w:pageBreakBefore w:val="0"/>
-        <w:widowControl w:val="0"/>
-        <w:kinsoku/>
-        <w:wordWrap/>
-        <w:overflowPunct/>
-        <w:topLinePunct w:val="0"/>
-        <w:autoSpaceDE/>
-        <w:autoSpaceDN/>
-        <w:bidi w:val="0"/>
-        <w:adjustRightInd/>
-        <w:snapToGrid/>
-        <w:spacing w:line="400" w:lineRule="exact"/>
-        <w:textAlignment w:val="auto"/>
-        <w:rPr>
-          <w:rFonts w:hint="eastAsia" w:ascii="Times New Roman" w:hAnsi="Times New Roman" w:eastAsia="宋体" w:cs="Times New Roman"/>
-          <w:color w:val="000000" w:themeColor="text1"/>
-          <w:sz w:val="24"/>
-          <w:szCs w:val="28"/>
-          <w:lang w:val="en-US" w:eastAsia="zh-CN"/>
-          <w14:textFill>
-            <w14:solidFill>
-              <w14:schemeClr w14:val="tx1"/>
-            </w14:solidFill>
-          </w14:textFill>
-        </w:rPr>
-      </w:pPr>
-    </w:p>
-    <w:p>
-      <w:pPr>
-        <w:keepNext w:val="0"/>
-        <w:keepLines w:val="0"/>
-        <w:pageBreakBefore w:val="0"/>
-        <w:widowControl w:val="0"/>
-        <w:kinsoku/>
-        <w:wordWrap/>
-        <w:overflowPunct/>
-        <w:topLinePunct w:val="0"/>
-        <w:autoSpaceDE/>
-        <w:autoSpaceDN/>
-        <w:bidi w:val="0"/>
-        <w:adjustRightInd/>
-        <w:snapToGrid/>
-        <w:spacing w:line="400" w:lineRule="exact"/>
-        <w:textAlignment w:val="auto"/>
-        <w:rPr>
-          <w:rFonts w:hint="eastAsia" w:ascii="Times New Roman" w:hAnsi="Times New Roman" w:eastAsia="宋体" w:cs="Times New Roman"/>
-          <w:color w:val="000000" w:themeColor="text1"/>
-          <w:sz w:val="24"/>
-          <w:szCs w:val="28"/>
-          <w:lang w:val="en-US" w:eastAsia="zh-CN"/>
-          <w14:textFill>
-            <w14:solidFill>
-              <w14:schemeClr w14:val="tx1"/>
-            </w14:solidFill>
-          </w14:textFill>
-        </w:rPr>
-      </w:pPr>
-    </w:p>
-    <w:p>
-      <w:pPr>
-        <w:keepNext w:val="0"/>
-        <w:keepLines w:val="0"/>
-        <w:pageBreakBefore w:val="0"/>
-        <w:widowControl w:val="0"/>
-        <w:kinsoku/>
-        <w:wordWrap/>
-        <w:overflowPunct/>
-        <w:topLinePunct w:val="0"/>
-        <w:autoSpaceDE/>
-        <w:autoSpaceDN/>
-        <w:bidi w:val="0"/>
-        <w:adjustRightInd/>
-        <w:snapToGrid/>
-        <w:spacing w:line="400" w:lineRule="exact"/>
-        <w:textAlignment w:val="auto"/>
-        <w:rPr>
-          <w:rFonts w:hint="eastAsia" w:ascii="Times New Roman" w:hAnsi="Times New Roman" w:eastAsia="宋体" w:cs="Times New Roman"/>
-          <w:color w:val="000000" w:themeColor="text1"/>
-          <w:sz w:val="24"/>
-          <w:szCs w:val="28"/>
-          <w:lang w:val="en-US" w:eastAsia="zh-CN"/>
-          <w14:textFill>
-            <w14:solidFill>
-              <w14:schemeClr w14:val="tx1"/>
-            </w14:solidFill>
-          </w14:textFill>
-        </w:rPr>
-      </w:pPr>
-    </w:p>
-    <w:p>
-      <w:pPr>
-        <w:keepNext w:val="0"/>
-        <w:keepLines w:val="0"/>
-        <w:pageBreakBefore w:val="0"/>
-        <w:widowControl w:val="0"/>
-        <w:kinsoku/>
-        <w:wordWrap/>
-        <w:overflowPunct/>
-        <w:topLinePunct w:val="0"/>
-        <w:autoSpaceDE/>
-        <w:autoSpaceDN/>
-        <w:bidi w:val="0"/>
-        <w:adjustRightInd/>
-        <w:snapToGrid/>
-        <w:spacing w:line="400" w:lineRule="exact"/>
-        <w:textAlignment w:val="auto"/>
-        <w:rPr>
-          <w:rFonts w:hint="eastAsia" w:ascii="Times New Roman" w:hAnsi="Times New Roman" w:eastAsia="宋体" w:cs="Times New Roman"/>
-          <w:color w:val="000000" w:themeColor="text1"/>
-          <w:sz w:val="24"/>
-          <w:szCs w:val="28"/>
-          <w:lang w:val="en-US" w:eastAsia="zh-CN"/>
-          <w14:textFill>
-            <w14:solidFill>
-              <w14:schemeClr w14:val="tx1"/>
-            </w14:solidFill>
-          </w14:textFill>
-        </w:rPr>
-      </w:pPr>
-    </w:p>
-    <w:p>
-      <w:pPr>
-        <w:keepNext w:val="0"/>
-        <w:keepLines w:val="0"/>
-        <w:pageBreakBefore w:val="0"/>
-        <w:widowControl w:val="0"/>
-        <w:kinsoku/>
-        <w:wordWrap/>
-        <w:overflowPunct/>
-        <w:topLinePunct w:val="0"/>
-        <w:autoSpaceDE/>
-        <w:autoSpaceDN/>
-        <w:bidi w:val="0"/>
-        <w:adjustRightInd/>
-        <w:snapToGrid/>
-        <w:spacing w:line="400" w:lineRule="exact"/>
-        <w:textAlignment w:val="auto"/>
-        <w:rPr>
-          <w:rFonts w:hint="eastAsia" w:ascii="Times New Roman" w:hAnsi="Times New Roman" w:eastAsia="宋体" w:cs="Times New Roman"/>
-          <w:color w:val="000000" w:themeColor="text1"/>
-          <w:sz w:val="24"/>
-          <w:szCs w:val="28"/>
-          <w:lang w:val="en-US" w:eastAsia="zh-CN"/>
-          <w14:textFill>
-            <w14:solidFill>
-              <w14:schemeClr w14:val="tx1"/>
-            </w14:solidFill>
-          </w14:textFill>
-        </w:rPr>
-      </w:pPr>
-    </w:p>
-    <w:p>
-      <w:pPr>
-        <w:keepNext w:val="0"/>
-        <w:keepLines w:val="0"/>
-        <w:pageBreakBefore w:val="0"/>
-        <w:widowControl w:val="0"/>
-        <w:kinsoku/>
-        <w:wordWrap/>
-        <w:overflowPunct/>
-        <w:topLinePunct w:val="0"/>
-        <w:autoSpaceDE/>
-        <w:autoSpaceDN/>
-        <w:bidi w:val="0"/>
-        <w:adjustRightInd/>
-        <w:snapToGrid/>
-        <w:spacing w:line="400" w:lineRule="exact"/>
-        <w:textAlignment w:val="auto"/>
-        <w:rPr>
-          <w:rFonts w:hint="eastAsia" w:ascii="Times New Roman" w:hAnsi="Times New Roman" w:eastAsia="宋体" w:cs="Times New Roman"/>
-          <w:color w:val="000000" w:themeColor="text1"/>
-          <w:sz w:val="24"/>
-          <w:szCs w:val="28"/>
-          <w:lang w:val="en-US" w:eastAsia="zh-CN"/>
-          <w14:textFill>
-            <w14:solidFill>
-              <w14:schemeClr w14:val="tx1"/>
-            </w14:solidFill>
-          </w14:textFill>
-        </w:rPr>
-      </w:pPr>
-    </w:p>
-    <w:p>
-      <w:pPr>
-        <w:keepNext w:val="0"/>
-        <w:keepLines w:val="0"/>
-        <w:pageBreakBefore w:val="0"/>
-        <w:widowControl w:val="0"/>
-        <w:kinsoku/>
-        <w:wordWrap/>
-        <w:overflowPunct/>
-        <w:topLinePunct w:val="0"/>
-        <w:autoSpaceDE/>
-        <w:autoSpaceDN/>
-        <w:bidi w:val="0"/>
-        <w:adjustRightInd/>
-        <w:snapToGrid/>
-        <w:spacing w:line="400" w:lineRule="exact"/>
-        <w:textAlignment w:val="auto"/>
-        <w:rPr>
-          <w:rFonts w:hint="eastAsia" w:ascii="Times New Roman" w:hAnsi="Times New Roman" w:eastAsia="宋体" w:cs="Times New Roman"/>
-          <w:color w:val="000000" w:themeColor="text1"/>
-          <w:sz w:val="24"/>
-          <w:szCs w:val="28"/>
-          <w:lang w:val="en-US" w:eastAsia="zh-CN"/>
-          <w14:textFill>
-            <w14:solidFill>
-              <w14:schemeClr w14:val="tx1"/>
-            </w14:solidFill>
-          </w14:textFill>
-        </w:rPr>
-      </w:pPr>
-      <w:r>
-        <w:rPr>
-          <w:rFonts w:hint="eastAsia" w:ascii="Times New Roman" w:hAnsi="Times New Roman" w:eastAsia="宋体" w:cs="Times New Roman"/>
-          <w:color w:val="000000" w:themeColor="text1"/>
-          <w:sz w:val="24"/>
-          <w:szCs w:val="28"/>
-          <w:lang w:val="en-US" w:eastAsia="zh-CN"/>
-          <w14:textFill>
-            <w14:solidFill>
-              <w14:schemeClr w14:val="tx1"/>
-            </w14:solidFill>
-          </w14:textFill>
+      <w:r>
+        <w:rPr>
+          <w:rFonts w:hint="eastAsia"/>
+          <w:sz w:val="28"/>
+          <w:szCs w:val="40"/>
         </w:rPr>
         <w:br w:type="page"/>
       </w:r>
@@ -20265,6 +20788,8 @@
           <w:lang w:val="en-US" w:eastAsia="zh-CN"/>
         </w:rPr>
       </w:pPr>
+      <w:bookmarkStart w:id="1" w:name="_GoBack"/>
+      <w:bookmarkEnd w:id="1"/>
       <w:r>
         <w:rPr>
           <w:rFonts w:hint="eastAsia"/>
@@ -21764,10 +22289,6 @@
 </file>
 
 <file path=customXml/item2.xml><?xml version="1.0" encoding="utf-8"?>
-<b:Sources xmlns="http://schemas.openxmlformats.org/officeDocument/2006/bibliography" xmlns:b="http://schemas.openxmlformats.org/officeDocument/2006/bibliography" Version="6" SelectedStyle="\APASixthEditionOfficeOnline.xsl" StyleName="APA"/>
-</file>
-
-<file path=customXml/item3.xml><?xml version="1.0" encoding="utf-8"?>
 <contractReview xmlns="http://schemas.wps.cn/vas-ai-hub/contract-review">
   <reviewItems>
     <reviewItem>
@@ -22231,6 +22752,10 @@
 </contractReview>
 </file>
 
+<file path=customXml/item3.xml><?xml version="1.0" encoding="utf-8"?>
+<b:Sources xmlns="http://schemas.openxmlformats.org/officeDocument/2006/bibliography" xmlns:b="http://schemas.openxmlformats.org/officeDocument/2006/bibliography" Version="6" SelectedStyle="\APASixthEditionOfficeOnline.xsl" StyleName="APA"/>
+</file>
+
 <file path=customXml/itemProps1.xml><?xml version="1.0" encoding="utf-8"?>
 <ds:datastoreItem xmlns:ds="http://schemas.openxmlformats.org/officeDocument/2006/customXml" ds:itemID="{B1977F7D-205B-4081-913C-38D41E755F92}">
   <ds:schemaRefs>
@@ -22240,13 +22765,13 @@
 </file>
 
 <file path=customXml/itemProps2.xml><?xml version="1.0" encoding="utf-8"?>
-<ds:datastoreItem xmlns:ds="http://schemas.openxmlformats.org/officeDocument/2006/customXml" ds:itemID="{0A9BA27A-DA09-4CEC-8D0A-58E994F6BCC5}">
+<ds:datastoreItem xmlns:ds="http://schemas.openxmlformats.org/officeDocument/2006/customXml" ds:itemID="{e9a20b7f-5f61-4569-8073-4ea63b15488c}">
   <ds:schemaRefs/>
 </ds:datastoreItem>
 </file>
 
 <file path=customXml/itemProps3.xml><?xml version="1.0" encoding="utf-8"?>
-<ds:datastoreItem xmlns:ds="http://schemas.openxmlformats.org/officeDocument/2006/customXml" ds:itemID="{e9a20b7f-5f61-4569-8073-4ea63b15488c}">
+<ds:datastoreItem xmlns:ds="http://schemas.openxmlformats.org/officeDocument/2006/customXml" ds:itemID="{0A9BA27A-DA09-4CEC-8D0A-58E994F6BCC5}">
   <ds:schemaRefs/>
 </ds:datastoreItem>
 </file>
</xml_diff>